<commit_message>
made a synt analyz, but haven't fixed bugs yet
</commit_message>
<xml_diff>
--- a/Власов А.А. Отчёт.docx
+++ b/Власов А.А. Отчёт.docx
@@ -41,6 +41,9 @@
           <w:p>
             <w:pPr>
               <w:pStyle w:val="12"/>
+              <w:rPr>
+                <w:lang w:val="ru-RU"/>
+              </w:rPr>
             </w:pPr>
           </w:p>
         </w:tc>
@@ -579,7 +582,7 @@
           <w:r>
             <w:fldChar w:fldCharType="separate"/>
           </w:r>
-          <w:hyperlink w:anchor="_Toc88073813" w:history="1">
+          <w:hyperlink w:anchor="_Toc88863732" w:history="1">
             <w:r>
               <w:rPr>
                 <w:rStyle w:val="a3"/>
@@ -606,7 +609,7 @@
                 <w:noProof/>
                 <w:webHidden/>
               </w:rPr>
-              <w:instrText xml:space="preserve"> PAGEREF _Toc88073813 \h </w:instrText>
+              <w:instrText xml:space="preserve"> PAGEREF _Toc88863732 \h </w:instrText>
             </w:r>
             <w:r>
               <w:rPr>
@@ -650,7 +653,7 @@
               <w:lang w:eastAsia="ru-RU"/>
             </w:rPr>
           </w:pPr>
-          <w:hyperlink w:anchor="_Toc88073814" w:history="1">
+          <w:hyperlink w:anchor="_Toc88863733" w:history="1">
             <w:r>
               <w:rPr>
                 <w:rStyle w:val="a3"/>
@@ -677,7 +680,7 @@
                 <w:noProof/>
                 <w:webHidden/>
               </w:rPr>
-              <w:instrText xml:space="preserve"> PAGEREF _Toc88073814 \h </w:instrText>
+              <w:instrText xml:space="preserve"> PAGEREF _Toc88863733 \h </w:instrText>
             </w:r>
             <w:r>
               <w:rPr>
@@ -721,7 +724,7 @@
               <w:lang w:eastAsia="ru-RU"/>
             </w:rPr>
           </w:pPr>
-          <w:hyperlink w:anchor="_Toc88073815" w:history="1">
+          <w:hyperlink w:anchor="_Toc88863734" w:history="1">
             <w:r>
               <w:rPr>
                 <w:rStyle w:val="a3"/>
@@ -748,7 +751,7 @@
                 <w:noProof/>
                 <w:webHidden/>
               </w:rPr>
-              <w:instrText xml:space="preserve"> PAGEREF _Toc88073815 \h </w:instrText>
+              <w:instrText xml:space="preserve"> PAGEREF _Toc88863734 \h </w:instrText>
             </w:r>
             <w:r>
               <w:rPr>
@@ -792,7 +795,7 @@
               <w:lang w:eastAsia="ru-RU"/>
             </w:rPr>
           </w:pPr>
-          <w:hyperlink w:anchor="_Toc88073816" w:history="1">
+          <w:hyperlink w:anchor="_Toc88863735" w:history="1">
             <w:r>
               <w:rPr>
                 <w:rStyle w:val="a3"/>
@@ -819,7 +822,7 @@
                 <w:noProof/>
                 <w:webHidden/>
               </w:rPr>
-              <w:instrText xml:space="preserve"> PAGEREF _Toc88073816 \h </w:instrText>
+              <w:instrText xml:space="preserve"> PAGEREF _Toc88863735 \h </w:instrText>
             </w:r>
             <w:r>
               <w:rPr>
@@ -863,7 +866,7 @@
               <w:lang w:eastAsia="ru-RU"/>
             </w:rPr>
           </w:pPr>
-          <w:hyperlink w:anchor="_Toc88073817" w:history="1">
+          <w:hyperlink w:anchor="_Toc88863736" w:history="1">
             <w:r>
               <w:rPr>
                 <w:rStyle w:val="a3"/>
@@ -890,7 +893,7 @@
                 <w:noProof/>
                 <w:webHidden/>
               </w:rPr>
-              <w:instrText xml:space="preserve"> PAGEREF _Toc88073817 \h </w:instrText>
+              <w:instrText xml:space="preserve"> PAGEREF _Toc88863736 \h </w:instrText>
             </w:r>
             <w:r>
               <w:rPr>
@@ -934,7 +937,7 @@
               <w:lang w:eastAsia="ru-RU"/>
             </w:rPr>
           </w:pPr>
-          <w:hyperlink w:anchor="_Toc88073818" w:history="1">
+          <w:hyperlink w:anchor="_Toc88863737" w:history="1">
             <w:r>
               <w:rPr>
                 <w:rStyle w:val="a3"/>
@@ -961,7 +964,7 @@
                 <w:noProof/>
                 <w:webHidden/>
               </w:rPr>
-              <w:instrText xml:space="preserve"> PAGEREF _Toc88073818 \h </w:instrText>
+              <w:instrText xml:space="preserve"> PAGEREF _Toc88863737 \h </w:instrText>
             </w:r>
             <w:r>
               <w:rPr>
@@ -1005,7 +1008,7 @@
               <w:lang w:eastAsia="ru-RU"/>
             </w:rPr>
           </w:pPr>
-          <w:hyperlink w:anchor="_Toc88073819" w:history="1">
+          <w:hyperlink w:anchor="_Toc88863738" w:history="1">
             <w:r>
               <w:rPr>
                 <w:rStyle w:val="a3"/>
@@ -1032,7 +1035,7 @@
                 <w:noProof/>
                 <w:webHidden/>
               </w:rPr>
-              <w:instrText xml:space="preserve"> PAGEREF _Toc88073819 \h </w:instrText>
+              <w:instrText xml:space="preserve"> PAGEREF _Toc88863738 \h </w:instrText>
             </w:r>
             <w:r>
               <w:rPr>
@@ -1076,7 +1079,7 @@
               <w:lang w:eastAsia="ru-RU"/>
             </w:rPr>
           </w:pPr>
-          <w:hyperlink w:anchor="_Toc88073820" w:history="1">
+          <w:hyperlink w:anchor="_Toc88863739" w:history="1">
             <w:r>
               <w:rPr>
                 <w:rStyle w:val="a3"/>
@@ -1103,7 +1106,7 @@
                 <w:noProof/>
                 <w:webHidden/>
               </w:rPr>
-              <w:instrText xml:space="preserve"> PAGEREF _Toc88073820 \h </w:instrText>
+              <w:instrText xml:space="preserve"> PAGEREF _Toc88863739 \h </w:instrText>
             </w:r>
             <w:r>
               <w:rPr>
@@ -1147,7 +1150,7 @@
               <w:lang w:eastAsia="ru-RU"/>
             </w:rPr>
           </w:pPr>
-          <w:hyperlink w:anchor="_Toc88073821" w:history="1">
+          <w:hyperlink w:anchor="_Toc88863740" w:history="1">
             <w:r>
               <w:rPr>
                 <w:rStyle w:val="a3"/>
@@ -1174,7 +1177,217 @@
                 <w:noProof/>
                 <w:webHidden/>
               </w:rPr>
-              <w:instrText xml:space="preserve"> PAGEREF _Toc88073821 \h </w:instrText>
+              <w:instrText xml:space="preserve"> PAGEREF _Toc88863740 \h </w:instrText>
+            </w:r>
+            <w:r>
+              <w:rPr>
+                <w:noProof/>
+                <w:webHidden/>
+              </w:rPr>
+            </w:r>
+            <w:r>
+              <w:rPr>
+                <w:noProof/>
+                <w:webHidden/>
+              </w:rPr>
+              <w:fldChar w:fldCharType="separate"/>
+            </w:r>
+            <w:r>
+              <w:rPr>
+                <w:noProof/>
+                <w:webHidden/>
+              </w:rPr>
+              <w:t>7</w:t>
+            </w:r>
+            <w:r>
+              <w:rPr>
+                <w:noProof/>
+                <w:webHidden/>
+              </w:rPr>
+              <w:fldChar w:fldCharType="end"/>
+            </w:r>
+          </w:hyperlink>
+        </w:p>
+        <w:p>
+          <w:pPr>
+            <w:pStyle w:val="21"/>
+            <w:tabs>
+              <w:tab w:val="right" w:leader="dot" w:pos="9345"/>
+            </w:tabs>
+            <w:rPr>
+              <w:rFonts w:asciiTheme="minorHAnsi" w:eastAsiaTheme="minorEastAsia" w:hAnsiTheme="minorHAnsi"/>
+              <w:noProof/>
+              <w:sz w:val="22"/>
+              <w:lang w:eastAsia="ru-RU"/>
+            </w:rPr>
+          </w:pPr>
+          <w:hyperlink w:anchor="_Toc88863741" w:history="1">
+            <w:r>
+              <w:rPr>
+                <w:rStyle w:val="a3"/>
+                <w:noProof/>
+              </w:rPr>
+              <w:t>Постановка задачи</w:t>
+            </w:r>
+            <w:r>
+              <w:rPr>
+                <w:noProof/>
+                <w:webHidden/>
+              </w:rPr>
+              <w:tab/>
+            </w:r>
+            <w:r>
+              <w:rPr>
+                <w:noProof/>
+                <w:webHidden/>
+              </w:rPr>
+              <w:fldChar w:fldCharType="begin"/>
+            </w:r>
+            <w:r>
+              <w:rPr>
+                <w:noProof/>
+                <w:webHidden/>
+              </w:rPr>
+              <w:instrText xml:space="preserve"> PAGEREF _Toc88863741 \h </w:instrText>
+            </w:r>
+            <w:r>
+              <w:rPr>
+                <w:noProof/>
+                <w:webHidden/>
+              </w:rPr>
+            </w:r>
+            <w:r>
+              <w:rPr>
+                <w:noProof/>
+                <w:webHidden/>
+              </w:rPr>
+              <w:fldChar w:fldCharType="separate"/>
+            </w:r>
+            <w:r>
+              <w:rPr>
+                <w:noProof/>
+                <w:webHidden/>
+              </w:rPr>
+              <w:t>7</w:t>
+            </w:r>
+            <w:r>
+              <w:rPr>
+                <w:noProof/>
+                <w:webHidden/>
+              </w:rPr>
+              <w:fldChar w:fldCharType="end"/>
+            </w:r>
+          </w:hyperlink>
+        </w:p>
+        <w:p>
+          <w:pPr>
+            <w:pStyle w:val="21"/>
+            <w:tabs>
+              <w:tab w:val="right" w:leader="dot" w:pos="9345"/>
+            </w:tabs>
+            <w:rPr>
+              <w:rFonts w:asciiTheme="minorHAnsi" w:eastAsiaTheme="minorEastAsia" w:hAnsiTheme="minorHAnsi"/>
+              <w:noProof/>
+              <w:sz w:val="22"/>
+              <w:lang w:eastAsia="ru-RU"/>
+            </w:rPr>
+          </w:pPr>
+          <w:hyperlink w:anchor="_Toc88863742" w:history="1">
+            <w:r>
+              <w:rPr>
+                <w:rStyle w:val="a3"/>
+                <w:noProof/>
+              </w:rPr>
+              <w:t>Проектирование</w:t>
+            </w:r>
+            <w:r>
+              <w:rPr>
+                <w:noProof/>
+                <w:webHidden/>
+              </w:rPr>
+              <w:tab/>
+            </w:r>
+            <w:r>
+              <w:rPr>
+                <w:noProof/>
+                <w:webHidden/>
+              </w:rPr>
+              <w:fldChar w:fldCharType="begin"/>
+            </w:r>
+            <w:r>
+              <w:rPr>
+                <w:noProof/>
+                <w:webHidden/>
+              </w:rPr>
+              <w:instrText xml:space="preserve"> PAGEREF _Toc88863742 \h </w:instrText>
+            </w:r>
+            <w:r>
+              <w:rPr>
+                <w:noProof/>
+                <w:webHidden/>
+              </w:rPr>
+            </w:r>
+            <w:r>
+              <w:rPr>
+                <w:noProof/>
+                <w:webHidden/>
+              </w:rPr>
+              <w:fldChar w:fldCharType="separate"/>
+            </w:r>
+            <w:r>
+              <w:rPr>
+                <w:noProof/>
+                <w:webHidden/>
+              </w:rPr>
+              <w:t>7</w:t>
+            </w:r>
+            <w:r>
+              <w:rPr>
+                <w:noProof/>
+                <w:webHidden/>
+              </w:rPr>
+              <w:fldChar w:fldCharType="end"/>
+            </w:r>
+          </w:hyperlink>
+        </w:p>
+        <w:p>
+          <w:pPr>
+            <w:pStyle w:val="31"/>
+            <w:tabs>
+              <w:tab w:val="right" w:leader="dot" w:pos="9345"/>
+            </w:tabs>
+            <w:rPr>
+              <w:noProof/>
+            </w:rPr>
+          </w:pPr>
+          <w:hyperlink w:anchor="_Toc88863743" w:history="1">
+            <w:r>
+              <w:rPr>
+                <w:rStyle w:val="a3"/>
+                <w:noProof/>
+              </w:rPr>
+              <w:t>БНФ</w:t>
+            </w:r>
+            <w:r>
+              <w:rPr>
+                <w:noProof/>
+                <w:webHidden/>
+              </w:rPr>
+              <w:tab/>
+            </w:r>
+            <w:r>
+              <w:rPr>
+                <w:noProof/>
+                <w:webHidden/>
+              </w:rPr>
+              <w:fldChar w:fldCharType="begin"/>
+            </w:r>
+            <w:r>
+              <w:rPr>
+                <w:noProof/>
+                <w:webHidden/>
+              </w:rPr>
+              <w:instrText xml:space="preserve"> PAGEREF _Toc88863743 \h </w:instrText>
             </w:r>
             <w:r>
               <w:rPr>
@@ -1232,30 +1445,28 @@
           <w:cols w:space="720"/>
         </w:sectPr>
       </w:pPr>
-      <w:bookmarkStart w:id="0" w:name="_GoBack"/>
-      <w:bookmarkEnd w:id="0"/>
     </w:p>
     <w:p>
       <w:pPr>
         <w:pStyle w:val="1"/>
         <w:jc w:val="center"/>
       </w:pPr>
-      <w:bookmarkStart w:id="1" w:name="_Toc88073813"/>
+      <w:bookmarkStart w:id="0" w:name="_Toc88863732"/>
       <w:r>
         <w:lastRenderedPageBreak/>
         <w:t>Модуль ввода-вывода</w:t>
       </w:r>
+      <w:bookmarkEnd w:id="0"/>
+    </w:p>
+    <w:p>
+      <w:pPr>
+        <w:pStyle w:val="2"/>
+      </w:pPr>
+      <w:bookmarkStart w:id="1" w:name="_Toc88863733"/>
+      <w:r>
+        <w:t>Постановка задачи</w:t>
+      </w:r>
       <w:bookmarkEnd w:id="1"/>
-    </w:p>
-    <w:p>
-      <w:pPr>
-        <w:pStyle w:val="2"/>
-      </w:pPr>
-      <w:bookmarkStart w:id="2" w:name="_Toc88073814"/>
-      <w:r>
-        <w:t>Постановка задачи</w:t>
-      </w:r>
-      <w:bookmarkEnd w:id="2"/>
     </w:p>
     <w:p>
       <w:r>
@@ -1269,7 +1480,7 @@
           <w:lang w:eastAsia="ru-RU"/>
         </w:rPr>
         <w:drawing>
-          <wp:inline distT="0" distB="0" distL="0" distR="0" wp14:anchorId="3F3A7A2B" wp14:editId="416D912C">
+          <wp:inline distT="0" distB="0" distL="0" distR="0" wp14:anchorId="188FC7C6" wp14:editId="5EEFC262">
             <wp:extent cx="3790950" cy="742950"/>
             <wp:effectExtent l="0" t="0" r="0" b="0"/>
             <wp:docPr id="1" name="Рисунок 1"/>
@@ -1309,11 +1520,11 @@
       <w:pPr>
         <w:pStyle w:val="2"/>
       </w:pPr>
-      <w:bookmarkStart w:id="3" w:name="_Toc88073815"/>
+      <w:bookmarkStart w:id="2" w:name="_Toc88863734"/>
       <w:r>
         <w:t>Проектирование</w:t>
       </w:r>
-      <w:bookmarkEnd w:id="3"/>
+      <w:bookmarkEnd w:id="2"/>
     </w:p>
     <w:p>
       <w:r>
@@ -1368,7 +1579,7 @@
           <w:lang w:eastAsia="ru-RU"/>
         </w:rPr>
         <w:drawing>
-          <wp:inline distT="0" distB="0" distL="0" distR="0" wp14:anchorId="23671EC0" wp14:editId="46137674">
+          <wp:inline distT="0" distB="0" distL="0" distR="0" wp14:anchorId="2F010012" wp14:editId="546C7D8B">
             <wp:extent cx="1857375" cy="1190625"/>
             <wp:effectExtent l="0" t="0" r="9525" b="9525"/>
             <wp:docPr id="2" name="Рисунок 2"/>
@@ -1444,7 +1655,7 @@
           <w:lang w:eastAsia="ru-RU"/>
         </w:rPr>
         <w:drawing>
-          <wp:inline distT="0" distB="0" distL="0" distR="0" wp14:anchorId="73B41DA6" wp14:editId="5FE25D84">
+          <wp:inline distT="0" distB="0" distL="0" distR="0" wp14:anchorId="61191084" wp14:editId="199B7BAF">
             <wp:extent cx="1352550" cy="866775"/>
             <wp:effectExtent l="0" t="0" r="0" b="9525"/>
             <wp:docPr id="3" name="Рисунок 3"/>
@@ -1564,7 +1775,7 @@
         </w:rPr>
         <w:lastRenderedPageBreak/>
         <w:drawing>
-          <wp:inline distT="0" distB="0" distL="0" distR="0" wp14:anchorId="0A2A86AB" wp14:editId="1C7D0F50">
+          <wp:inline distT="0" distB="0" distL="0" distR="0" wp14:anchorId="7CE4B958" wp14:editId="6DA75DD3">
             <wp:extent cx="3645262" cy="2743200"/>
             <wp:effectExtent l="0" t="0" r="0" b="0"/>
             <wp:docPr id="5" name="Рисунок 5"/>
@@ -1617,11 +1828,11 @@
       <w:pPr>
         <w:pStyle w:val="2"/>
       </w:pPr>
-      <w:bookmarkStart w:id="4" w:name="_Toc88073816"/>
+      <w:bookmarkStart w:id="3" w:name="_Toc88863735"/>
       <w:r>
         <w:t>Тесты</w:t>
       </w:r>
-      <w:bookmarkEnd w:id="4"/>
+      <w:bookmarkEnd w:id="3"/>
     </w:p>
     <w:p>
       <w:pPr>
@@ -1677,7 +1888,7 @@
           <w:lang w:eastAsia="ru-RU"/>
         </w:rPr>
         <w:drawing>
-          <wp:inline distT="0" distB="0" distL="0" distR="0" wp14:anchorId="04C12497" wp14:editId="00A57500">
+          <wp:inline distT="0" distB="0" distL="0" distR="0" wp14:anchorId="48C76768" wp14:editId="24D6CF15">
             <wp:extent cx="2065480" cy="3045350"/>
             <wp:effectExtent l="0" t="0" r="0" b="3175"/>
             <wp:docPr id="4" name="Рисунок 4"/>
@@ -1725,7 +1936,7 @@
           <w:lang w:eastAsia="ru-RU"/>
         </w:rPr>
         <w:drawing>
-          <wp:inline distT="0" distB="0" distL="0" distR="0" wp14:anchorId="668620B1" wp14:editId="42A12023">
+          <wp:inline distT="0" distB="0" distL="0" distR="0" wp14:anchorId="5FD32B59" wp14:editId="4332E38D">
             <wp:extent cx="2257952" cy="3050540"/>
             <wp:effectExtent l="0" t="0" r="9525" b="0"/>
             <wp:docPr id="6" name="Рисунок 6"/>
@@ -1789,49 +2000,49 @@
         <w:pStyle w:val="1"/>
         <w:jc w:val="center"/>
       </w:pPr>
-      <w:bookmarkStart w:id="5" w:name="_Toc88073817"/>
+      <w:bookmarkStart w:id="4" w:name="_Toc88863736"/>
       <w:r>
         <w:lastRenderedPageBreak/>
         <w:t>Лексический анализатор</w:t>
       </w:r>
+      <w:bookmarkEnd w:id="4"/>
+    </w:p>
+    <w:p>
+      <w:pPr>
+        <w:pStyle w:val="2"/>
+      </w:pPr>
+      <w:bookmarkStart w:id="5" w:name="_Toc88863737"/>
+      <w:r>
+        <w:t>Постановка задачи</w:t>
+      </w:r>
       <w:bookmarkEnd w:id="5"/>
     </w:p>
     <w:p>
+      <w:r>
+        <w:t xml:space="preserve">Лексический анализатор формирует символы исходной программы и строит их внутреннее представление. </w:t>
+      </w:r>
+      <w:r>
+        <w:t xml:space="preserve">Он получает от модуля ввода-вывода </w:t>
+      </w:r>
+      <w:r>
+        <w:t xml:space="preserve">поток литер, формирует из них контекстные лексемы (токены, которые содержат тип лексемы). Далее (в зависимости </w:t>
+      </w:r>
+      <w:r>
+        <w:t>от типа,</w:t>
+      </w:r>
+      <w:r>
+        <w:t xml:space="preserve"> полученного токена) обрабатывает и передаёт их в следующие модули компилятора. </w:t>
+      </w:r>
+    </w:p>
+    <w:p>
       <w:pPr>
         <w:pStyle w:val="2"/>
       </w:pPr>
-      <w:bookmarkStart w:id="6" w:name="_Toc88073818"/>
-      <w:r>
-        <w:t>Постановка задачи</w:t>
+      <w:bookmarkStart w:id="6" w:name="_Toc88863738"/>
+      <w:r>
+        <w:t>Проектирование</w:t>
       </w:r>
       <w:bookmarkEnd w:id="6"/>
-    </w:p>
-    <w:p>
-      <w:r>
-        <w:t xml:space="preserve">Лексический анализатор формирует символы исходной программы и строит их внутреннее представление. </w:t>
-      </w:r>
-      <w:r>
-        <w:t xml:space="preserve">Он получает от модуля ввода-вывода </w:t>
-      </w:r>
-      <w:r>
-        <w:t xml:space="preserve">поток литер, формирует из них контекстные лексемы (токены, которые содержат тип лексемы). Далее (в зависимости </w:t>
-      </w:r>
-      <w:r>
-        <w:t>от типа,</w:t>
-      </w:r>
-      <w:r>
-        <w:t xml:space="preserve"> полученного токена) обрабатывает и передаёт их в следующие модули компилятора. </w:t>
-      </w:r>
-    </w:p>
-    <w:p>
-      <w:pPr>
-        <w:pStyle w:val="2"/>
-      </w:pPr>
-      <w:bookmarkStart w:id="7" w:name="_Toc88073819"/>
-      <w:r>
-        <w:t>Проектирование</w:t>
-      </w:r>
-      <w:bookmarkEnd w:id="7"/>
     </w:p>
     <w:p>
       <w:pPr>
@@ -2056,11 +2267,11 @@
       <w:pPr>
         <w:pStyle w:val="2"/>
       </w:pPr>
-      <w:bookmarkStart w:id="8" w:name="_Toc88073820"/>
+      <w:bookmarkStart w:id="7" w:name="_Toc88863739"/>
       <w:r>
         <w:t>Тесты</w:t>
       </w:r>
-      <w:bookmarkEnd w:id="8"/>
+      <w:bookmarkEnd w:id="7"/>
     </w:p>
     <w:p>
       <w:r>
@@ -2092,7 +2303,7 @@
           <w:lang w:eastAsia="ru-RU"/>
         </w:rPr>
         <w:drawing>
-          <wp:inline distT="0" distB="0" distL="0" distR="0" wp14:anchorId="3A5AAAFE" wp14:editId="435EA8AA">
+          <wp:inline distT="0" distB="0" distL="0" distR="0" wp14:anchorId="1250797C" wp14:editId="345134AF">
             <wp:extent cx="1929993" cy="2441051"/>
             <wp:effectExtent l="0" t="0" r="0" b="0"/>
             <wp:docPr id="7" name="Рисунок 7"/>
@@ -2133,7 +2344,7 @@
           <w:lang w:eastAsia="ru-RU"/>
         </w:rPr>
         <w:drawing>
-          <wp:inline distT="0" distB="0" distL="0" distR="0" wp14:anchorId="21796C28" wp14:editId="4A3711AC">
+          <wp:inline distT="0" distB="0" distL="0" distR="0" wp14:anchorId="2A5EDE9D" wp14:editId="148EF9FD">
             <wp:extent cx="2012111" cy="2437673"/>
             <wp:effectExtent l="0" t="0" r="7620" b="1270"/>
             <wp:docPr id="11" name="Рисунок 11"/>
@@ -2203,7 +2414,7 @@
           <w:lang w:eastAsia="ru-RU"/>
         </w:rPr>
         <w:drawing>
-          <wp:inline distT="0" distB="0" distL="0" distR="0" wp14:anchorId="3DADD6D7" wp14:editId="5117CA66">
+          <wp:inline distT="0" distB="0" distL="0" distR="0" wp14:anchorId="4C19274A" wp14:editId="7C052D8D">
             <wp:extent cx="1502796" cy="2480805"/>
             <wp:effectExtent l="0" t="0" r="2540" b="0"/>
             <wp:docPr id="12" name="Рисунок 12"/>
@@ -2266,7 +2477,7 @@
           <w:lang w:eastAsia="ru-RU"/>
         </w:rPr>
         <w:drawing>
-          <wp:inline distT="0" distB="0" distL="0" distR="0" wp14:anchorId="18BC9229" wp14:editId="153FDFFA">
+          <wp:inline distT="0" distB="0" distL="0" distR="0" wp14:anchorId="6DB17B19" wp14:editId="4CCC581B">
             <wp:extent cx="4349364" cy="4357909"/>
             <wp:effectExtent l="0" t="0" r="0" b="5080"/>
             <wp:docPr id="13" name="Рисунок 13"/>
@@ -2323,13 +2534,752 @@
         <w:pStyle w:val="1"/>
         <w:jc w:val="center"/>
       </w:pPr>
-      <w:bookmarkStart w:id="9" w:name="_Toc88073821"/>
+      <w:bookmarkStart w:id="8" w:name="_Toc88863740"/>
       <w:r>
         <w:lastRenderedPageBreak/>
         <w:t>Синтаксический анализатор</w:t>
       </w:r>
+      <w:bookmarkEnd w:id="8"/>
+    </w:p>
+    <w:p>
+      <w:pPr>
+        <w:pStyle w:val="2"/>
+      </w:pPr>
+      <w:bookmarkStart w:id="9" w:name="_Toc88863741"/>
+      <w:r>
+        <w:t>Постановка задачи</w:t>
+      </w:r>
       <w:bookmarkEnd w:id="9"/>
     </w:p>
+    <w:p>
+      <w:r>
+        <w:t xml:space="preserve">Синтаксический анализатор проверяет соответствует ли написанный код установленному синтаксису языка программирования. Для задания синтаксиса широко применяются формальные правила формы Бэкуса—Наура, а также синтаксические диаграммы, между собой они отличаются лишь визуально. </w:t>
+      </w:r>
+    </w:p>
+    <w:p>
+      <w:pPr>
+        <w:pStyle w:val="2"/>
+      </w:pPr>
+      <w:bookmarkStart w:id="10" w:name="_Toc88863742"/>
+      <w:r>
+        <w:t>Проектирование</w:t>
+      </w:r>
+      <w:bookmarkEnd w:id="10"/>
+    </w:p>
+    <w:p>
+      <w:r>
+        <w:t xml:space="preserve">С технической точки зрения синтаксический анализатор рекурсивно вызывает функции, где каждая функция соответствует определённой БНФ. Начинаем с главной функции </w:t>
+      </w:r>
+      <w:r>
+        <w:rPr>
+          <w:lang w:val="en-US"/>
+        </w:rPr>
+        <w:t>program</w:t>
+      </w:r>
+      <w:r>
+        <w:t>. Ниже я приведу все БНФ, которые нам потребуется реализовать, с</w:t>
+      </w:r>
+      <w:r>
+        <w:t>огласно заданию, в виде функций.</w:t>
+      </w:r>
+    </w:p>
+    <w:p>
+      <w:pPr>
+        <w:pStyle w:val="3"/>
+        <w:jc w:val="center"/>
+        <w:rPr>
+          <w:rFonts w:ascii="Times New Roman" w:hAnsi="Times New Roman" w:cs="Times New Roman"/>
+          <w:color w:val="auto"/>
+        </w:rPr>
+      </w:pPr>
+      <w:bookmarkStart w:id="11" w:name="_Toc88863743"/>
+      <w:r>
+        <w:rPr>
+          <w:rFonts w:ascii="Times New Roman" w:hAnsi="Times New Roman" w:cs="Times New Roman"/>
+          <w:color w:val="auto"/>
+        </w:rPr>
+        <w:t>БНФ</w:t>
+      </w:r>
+      <w:bookmarkEnd w:id="11"/>
+    </w:p>
+    <w:p/>
+    <w:p>
+      <w:r>
+        <w:t>&lt;программа</w:t>
+      </w:r>
+      <w:proofErr w:type="gramStart"/>
+      <w:r>
+        <w:t>&gt;::</w:t>
+      </w:r>
+      <w:proofErr w:type="gramEnd"/>
+      <w:r>
+        <w:t>=</w:t>
+      </w:r>
+      <w:proofErr w:type="spellStart"/>
+      <w:r>
+        <w:t>program</w:t>
+      </w:r>
+      <w:proofErr w:type="spellEnd"/>
+      <w:r>
+        <w:t xml:space="preserve"> &lt;имя&gt;;&lt;блок&gt;.</w:t>
+      </w:r>
+    </w:p>
+    <w:p>
+      <w:r>
+        <w:t>&lt;имя</w:t>
+      </w:r>
+      <w:proofErr w:type="gramStart"/>
+      <w:r>
+        <w:t>&gt;::</w:t>
+      </w:r>
+      <w:proofErr w:type="gramEnd"/>
+      <w:r>
+        <w:t>=&lt;буква&gt;{&lt;буква&gt;|&lt;цифра&gt;}</w:t>
+      </w:r>
+    </w:p>
+    <w:p>
+      <w:r>
+        <w:t>&lt;блок</w:t>
+      </w:r>
+      <w:proofErr w:type="gramStart"/>
+      <w:r>
+        <w:t>&gt;::</w:t>
+      </w:r>
+      <w:proofErr w:type="gramEnd"/>
+      <w:r>
+        <w:t>=&lt;раздел переменных&gt;&lt;раздел операторов&gt;</w:t>
+      </w:r>
+    </w:p>
+    <w:p>
+      <w:r>
+        <w:t>&lt;константа</w:t>
+      </w:r>
+      <w:proofErr w:type="gramStart"/>
+      <w:r>
+        <w:t>&gt;::</w:t>
+      </w:r>
+      <w:proofErr w:type="gramEnd"/>
+      <w:r>
+        <w:t>=&lt;число без знака&gt;|&lt;знак&gt;&lt;число без знака&gt;|&lt;строка&gt;</w:t>
+      </w:r>
+    </w:p>
+    <w:p>
+      <w:r>
+        <w:t>&lt;число без знака</w:t>
+      </w:r>
+      <w:proofErr w:type="gramStart"/>
+      <w:r>
+        <w:t>&gt;::</w:t>
+      </w:r>
+      <w:proofErr w:type="gramEnd"/>
+      <w:r>
+        <w:t>=&lt;целое без знака&gt;|&lt;вещественное без знака&gt;</w:t>
+      </w:r>
+    </w:p>
+    <w:p>
+      <w:r>
+        <w:t>&lt;целое без знака</w:t>
+      </w:r>
+      <w:proofErr w:type="gramStart"/>
+      <w:r>
+        <w:t>&gt;::</w:t>
+      </w:r>
+      <w:proofErr w:type="gramEnd"/>
+      <w:r>
+        <w:t>=&lt;цифра&gt;{&lt;цифра&gt;}</w:t>
+      </w:r>
+    </w:p>
+    <w:p>
+      <w:r>
+        <w:t>&lt;вещественное без знака</w:t>
+      </w:r>
+      <w:proofErr w:type="gramStart"/>
+      <w:r>
+        <w:t>&gt;::</w:t>
+      </w:r>
+      <w:proofErr w:type="gramEnd"/>
+      <w:r>
+        <w:t>=&lt;целое без знака&gt;.&lt;цифра&gt;{&lt;цифра&gt;}|&lt;целое без знака&gt;.&lt;цифра&gt;{&lt;цифра&gt;}E&lt;порядок&gt;|&lt;целое без знака&gt;E&lt;порядок&gt;</w:t>
+      </w:r>
+    </w:p>
+    <w:p>
+      <w:r>
+        <w:t>&lt;порядок</w:t>
+      </w:r>
+      <w:proofErr w:type="gramStart"/>
+      <w:r>
+        <w:t>&gt;::</w:t>
+      </w:r>
+      <w:proofErr w:type="gramEnd"/>
+      <w:r>
+        <w:t>=&lt;целое без знака&gt;|&lt;знак&gt;&lt;целое без знака&gt;</w:t>
+      </w:r>
+    </w:p>
+    <w:p>
+      <w:r>
+        <w:t>&lt;знак</w:t>
+      </w:r>
+      <w:proofErr w:type="gramStart"/>
+      <w:r>
+        <w:t>&gt;::</w:t>
+      </w:r>
+      <w:proofErr w:type="gramEnd"/>
+      <w:r>
+        <w:t>=+|-</w:t>
+      </w:r>
+    </w:p>
+    <w:p>
+      <w:r>
+        <w:t>&lt;строка</w:t>
+      </w:r>
+      <w:proofErr w:type="gramStart"/>
+      <w:r>
+        <w:t>&gt;::</w:t>
+      </w:r>
+      <w:proofErr w:type="gramEnd"/>
+      <w:r>
+        <w:t>='&lt;символ&gt;{&lt;символ&gt;}'</w:t>
+      </w:r>
+    </w:p>
+    <w:p>
+      <w:r>
+        <w:t>&lt;тип</w:t>
+      </w:r>
+      <w:proofErr w:type="gramStart"/>
+      <w:r>
+        <w:t>&gt;::</w:t>
+      </w:r>
+      <w:proofErr w:type="gramEnd"/>
+      <w:r>
+        <w:t>=&lt;простой тип&gt;</w:t>
+      </w:r>
+    </w:p>
+    <w:p>
+      <w:r>
+        <w:t>&lt;простой тип</w:t>
+      </w:r>
+      <w:proofErr w:type="gramStart"/>
+      <w:r>
+        <w:t>&gt;::</w:t>
+      </w:r>
+      <w:proofErr w:type="gramEnd"/>
+      <w:r>
+        <w:t>=&lt;имя типа&gt;</w:t>
+      </w:r>
+    </w:p>
+    <w:p>
+      <w:r>
+        <w:t>&lt;имя типа</w:t>
+      </w:r>
+      <w:proofErr w:type="gramStart"/>
+      <w:r>
+        <w:t>&gt;::</w:t>
+      </w:r>
+      <w:proofErr w:type="gramEnd"/>
+      <w:r>
+        <w:t>=&lt;имя&gt;</w:t>
+      </w:r>
+    </w:p>
+    <w:p>
+      <w:r>
+        <w:t>&lt;раздел переменных</w:t>
+      </w:r>
+      <w:proofErr w:type="gramStart"/>
+      <w:r>
+        <w:t>&gt;::</w:t>
+      </w:r>
+      <w:proofErr w:type="gramEnd"/>
+      <w:r>
+        <w:t xml:space="preserve">= </w:t>
+      </w:r>
+      <w:proofErr w:type="spellStart"/>
+      <w:r>
+        <w:t>var</w:t>
+      </w:r>
+      <w:proofErr w:type="spellEnd"/>
+      <w:r>
+        <w:t xml:space="preserve"> &lt;описание однотипных переменных&gt;;{&lt;описание однотипных переменных&gt;;}|&lt;пусто&gt;</w:t>
+      </w:r>
+    </w:p>
+    <w:p>
+      <w:r>
+        <w:t>&lt;описание однотипных переменных</w:t>
+      </w:r>
+      <w:proofErr w:type="gramStart"/>
+      <w:r>
+        <w:t>&gt;::</w:t>
+      </w:r>
+      <w:proofErr w:type="gramEnd"/>
+      <w:r>
+        <w:t>=&lt;имя&gt;{,&lt;имя&gt;}:&lt;тип&gt;</w:t>
+      </w:r>
+    </w:p>
+    <w:p>
+      <w:r>
+        <w:t>&lt;раздел операторов</w:t>
+      </w:r>
+      <w:proofErr w:type="gramStart"/>
+      <w:r>
+        <w:t>&gt;::</w:t>
+      </w:r>
+      <w:proofErr w:type="gramEnd"/>
+      <w:r>
+        <w:t>=&lt;составной оператор&gt;</w:t>
+      </w:r>
+    </w:p>
+    <w:p>
+      <w:r>
+        <w:t>&lt;оператор</w:t>
+      </w:r>
+      <w:proofErr w:type="gramStart"/>
+      <w:r>
+        <w:t>&gt;::</w:t>
+      </w:r>
+      <w:proofErr w:type="gramEnd"/>
+      <w:r>
+        <w:t>=&lt;непомеченный оператор&gt;</w:t>
+      </w:r>
+    </w:p>
+    <w:p>
+      <w:r>
+        <w:t>&lt;непомеченный оператор</w:t>
+      </w:r>
+      <w:proofErr w:type="gramStart"/>
+      <w:r>
+        <w:t>&gt;::</w:t>
+      </w:r>
+      <w:proofErr w:type="gramEnd"/>
+      <w:r>
+        <w:t>=&lt;простой оператор&gt;|&lt;сложный оператор&gt;</w:t>
+      </w:r>
+    </w:p>
+    <w:p>
+      <w:r>
+        <w:t>&lt;простой оператор</w:t>
+      </w:r>
+      <w:proofErr w:type="gramStart"/>
+      <w:r>
+        <w:t>&gt;::</w:t>
+      </w:r>
+      <w:proofErr w:type="gramEnd"/>
+      <w:r>
+        <w:t>=&lt;оператор присваивания&gt;|&lt;пустой оператор&gt;</w:t>
+      </w:r>
+    </w:p>
+    <w:p>
+      <w:r>
+        <w:lastRenderedPageBreak/>
+        <w:t>&lt;оператор присваивания</w:t>
+      </w:r>
+      <w:proofErr w:type="gramStart"/>
+      <w:r>
+        <w:t>&gt;::</w:t>
+      </w:r>
+      <w:proofErr w:type="gramEnd"/>
+      <w:r>
+        <w:t>=&lt;переменная&gt;:=&lt;выражение&gt;</w:t>
+      </w:r>
+    </w:p>
+    <w:p>
+      <w:r>
+        <w:t>&lt;переменная</w:t>
+      </w:r>
+      <w:proofErr w:type="gramStart"/>
+      <w:r>
+        <w:t>&gt;::</w:t>
+      </w:r>
+      <w:proofErr w:type="gramEnd"/>
+      <w:r>
+        <w:t>=&lt;полная переменная&gt;</w:t>
+      </w:r>
+    </w:p>
+    <w:p>
+      <w:r>
+        <w:t>&lt;полная переменная</w:t>
+      </w:r>
+      <w:proofErr w:type="gramStart"/>
+      <w:r>
+        <w:t>&gt;::</w:t>
+      </w:r>
+      <w:proofErr w:type="gramEnd"/>
+      <w:r>
+        <w:t>=&lt;имя переменной&gt;</w:t>
+      </w:r>
+    </w:p>
+    <w:p>
+      <w:r>
+        <w:t>&lt;имя переменной</w:t>
+      </w:r>
+      <w:proofErr w:type="gramStart"/>
+      <w:r>
+        <w:t>&gt;::</w:t>
+      </w:r>
+      <w:proofErr w:type="gramEnd"/>
+      <w:r>
+        <w:t>=&lt;имя&gt;</w:t>
+      </w:r>
+    </w:p>
+    <w:p>
+      <w:r>
+        <w:t>&lt;выражение</w:t>
+      </w:r>
+      <w:proofErr w:type="gramStart"/>
+      <w:r>
+        <w:t>&gt;::</w:t>
+      </w:r>
+      <w:proofErr w:type="gramEnd"/>
+      <w:r>
+        <w:t>=&lt;просто</w:t>
+      </w:r>
+      <w:r>
+        <w:t>е выражение&gt;[</w:t>
+      </w:r>
+      <w:r>
+        <w:t>&lt;операция отношения&gt;&lt;простое выражение&gt;</w:t>
+      </w:r>
+      <w:r>
+        <w:t>]</w:t>
+      </w:r>
+    </w:p>
+    <w:p>
+      <w:r>
+        <w:t>&lt;операция отношения</w:t>
+      </w:r>
+      <w:proofErr w:type="gramStart"/>
+      <w:r>
+        <w:t>&gt;::</w:t>
+      </w:r>
+      <w:proofErr w:type="gramEnd"/>
+      <w:r>
+        <w:t>==|&lt;&gt;|&lt;|&lt;=|&gt;=|&gt;</w:t>
+      </w:r>
+    </w:p>
+    <w:p>
+      <w:r>
+        <w:t>&lt;простое выражение</w:t>
+      </w:r>
+      <w:proofErr w:type="gramStart"/>
+      <w:r>
+        <w:t>&gt;::</w:t>
+      </w:r>
+      <w:proofErr w:type="gramEnd"/>
+      <w:r>
+        <w:t>=&lt;знак&gt;&lt;слагаемое&gt;{&lt;аддитивная операция&gt;&lt;слагаемое&gt;}</w:t>
+      </w:r>
+    </w:p>
+    <w:p>
+      <w:r>
+        <w:t>&lt;аддитивная операция</w:t>
+      </w:r>
+      <w:proofErr w:type="gramStart"/>
+      <w:r>
+        <w:t>&gt;::</w:t>
+      </w:r>
+      <w:proofErr w:type="gramEnd"/>
+      <w:r>
+        <w:t>=+|-|</w:t>
+      </w:r>
+      <w:proofErr w:type="spellStart"/>
+      <w:r>
+        <w:t>or</w:t>
+      </w:r>
+      <w:proofErr w:type="spellEnd"/>
+    </w:p>
+    <w:p>
+      <w:r>
+        <w:t>&lt;слагаемое</w:t>
+      </w:r>
+      <w:proofErr w:type="gramStart"/>
+      <w:r>
+        <w:t>&gt;::</w:t>
+      </w:r>
+      <w:proofErr w:type="gramEnd"/>
+      <w:r>
+        <w:t>=&lt;множитель&gt;{&lt;мультипликативная операция&gt;&lt;множитель&gt;}</w:t>
+      </w:r>
+    </w:p>
+    <w:p>
+      <w:r>
+        <w:t>&lt;мультипликативная операция</w:t>
+      </w:r>
+      <w:proofErr w:type="gramStart"/>
+      <w:r>
+        <w:t>&gt;::</w:t>
+      </w:r>
+      <w:proofErr w:type="gramEnd"/>
+      <w:r>
+        <w:t>=*|/|</w:t>
+      </w:r>
+      <w:proofErr w:type="spellStart"/>
+      <w:r>
+        <w:t>div|mod|and</w:t>
+      </w:r>
+      <w:proofErr w:type="spellEnd"/>
+    </w:p>
+    <w:p>
+      <w:r>
+        <w:t>&lt;множитель</w:t>
+      </w:r>
+      <w:proofErr w:type="gramStart"/>
+      <w:r>
+        <w:t>&gt;::</w:t>
+      </w:r>
+      <w:proofErr w:type="gramEnd"/>
+      <w:r>
+        <w:t xml:space="preserve">=&lt;переменная&gt;|&lt;константа без </w:t>
+      </w:r>
+      <w:r>
+        <w:t>знака&gt;|(&lt;выражение&gt;)</w:t>
+      </w:r>
+      <w:r>
+        <w:t>|</w:t>
+      </w:r>
+      <w:proofErr w:type="spellStart"/>
+      <w:r>
+        <w:t>not</w:t>
+      </w:r>
+      <w:proofErr w:type="spellEnd"/>
+      <w:r>
+        <w:t xml:space="preserve"> &lt;множитель&gt;</w:t>
+      </w:r>
+    </w:p>
+    <w:p>
+      <w:r>
+        <w:t>&lt;константа без знака</w:t>
+      </w:r>
+      <w:proofErr w:type="gramStart"/>
+      <w:r>
+        <w:t>&gt;::</w:t>
+      </w:r>
+      <w:proofErr w:type="gramEnd"/>
+      <w:r>
+        <w:t>=&lt;число без знака&gt;|&lt;строка&gt;</w:t>
+      </w:r>
+    </w:p>
+    <w:p>
+      <w:r>
+        <w:t>&lt;пустой оператор</w:t>
+      </w:r>
+      <w:proofErr w:type="gramStart"/>
+      <w:r>
+        <w:t>&gt;::</w:t>
+      </w:r>
+      <w:proofErr w:type="gramEnd"/>
+      <w:r>
+        <w:t>=&lt;пусто&gt;</w:t>
+      </w:r>
+      <w:bookmarkStart w:id="12" w:name="_GoBack"/>
+      <w:bookmarkEnd w:id="12"/>
+    </w:p>
+    <w:p>
+      <w:r>
+        <w:t>&lt;пусто</w:t>
+      </w:r>
+      <w:proofErr w:type="gramStart"/>
+      <w:r>
+        <w:t>&gt;::</w:t>
+      </w:r>
+      <w:proofErr w:type="gramEnd"/>
+      <w:r>
+        <w:t>=</w:t>
+      </w:r>
+    </w:p>
+    <w:p>
+      <w:r>
+        <w:t>&lt;сложный оператор</w:t>
+      </w:r>
+      <w:proofErr w:type="gramStart"/>
+      <w:r>
+        <w:t>&gt;::</w:t>
+      </w:r>
+      <w:proofErr w:type="gramEnd"/>
+      <w:r>
+        <w:t>=&lt;составной оператор&gt;|&lt;выбирающий оператор&gt;|&lt;оператор цикла&gt;</w:t>
+      </w:r>
+    </w:p>
+    <w:p>
+      <w:r>
+        <w:t>&lt;составной оператор</w:t>
+      </w:r>
+      <w:proofErr w:type="gramStart"/>
+      <w:r>
+        <w:t>&gt;::</w:t>
+      </w:r>
+      <w:proofErr w:type="gramEnd"/>
+      <w:r>
+        <w:t xml:space="preserve">= </w:t>
+      </w:r>
+      <w:proofErr w:type="spellStart"/>
+      <w:r>
+        <w:t>begin</w:t>
+      </w:r>
+      <w:proofErr w:type="spellEnd"/>
+      <w:r>
+        <w:t xml:space="preserve"> &lt;оператор&gt;{;&lt;оператор&gt;} </w:t>
+      </w:r>
+      <w:proofErr w:type="spellStart"/>
+      <w:r>
+        <w:t>end</w:t>
+      </w:r>
+      <w:proofErr w:type="spellEnd"/>
+    </w:p>
+    <w:p>
+      <w:r>
+        <w:t>&lt;выбирающий оператор</w:t>
+      </w:r>
+      <w:proofErr w:type="gramStart"/>
+      <w:r>
+        <w:t>&gt;::</w:t>
+      </w:r>
+      <w:proofErr w:type="gramEnd"/>
+      <w:r>
+        <w:t>=&lt;условный оператор&gt;</w:t>
+      </w:r>
+    </w:p>
+    <w:p>
+      <w:r>
+        <w:t>&lt;условный оператор</w:t>
+      </w:r>
+      <w:proofErr w:type="gramStart"/>
+      <w:r>
+        <w:t>&gt;::</w:t>
+      </w:r>
+      <w:proofErr w:type="gramEnd"/>
+      <w:r>
+        <w:t xml:space="preserve">= </w:t>
+      </w:r>
+      <w:proofErr w:type="spellStart"/>
+      <w:r>
+        <w:t>if</w:t>
+      </w:r>
+      <w:proofErr w:type="spellEnd"/>
+      <w:r>
+        <w:t xml:space="preserve"> &lt;выражение&gt; </w:t>
+      </w:r>
+      <w:proofErr w:type="spellStart"/>
+      <w:r>
+        <w:t>then</w:t>
+      </w:r>
+      <w:proofErr w:type="spellEnd"/>
+      <w:r>
+        <w:t xml:space="preserve"> &lt;оператор&gt;[</w:t>
+      </w:r>
+      <w:proofErr w:type="spellStart"/>
+      <w:r>
+        <w:t>else</w:t>
+      </w:r>
+      <w:proofErr w:type="spellEnd"/>
+      <w:r>
+        <w:t xml:space="preserve"> &lt;оператор&gt;]</w:t>
+      </w:r>
+    </w:p>
+    <w:p>
+      <w:r>
+        <w:t>&lt;оператор цикла</w:t>
+      </w:r>
+      <w:proofErr w:type="gramStart"/>
+      <w:r>
+        <w:t>&gt;::</w:t>
+      </w:r>
+      <w:proofErr w:type="gramEnd"/>
+      <w:r>
+        <w:t>=&lt;цикл с предусловием&gt;</w:t>
+      </w:r>
+    </w:p>
+    <w:p>
+      <w:r>
+        <w:t>&lt;цикл с предусловием</w:t>
+      </w:r>
+      <w:proofErr w:type="gramStart"/>
+      <w:r>
+        <w:t>&gt;::</w:t>
+      </w:r>
+      <w:proofErr w:type="gramEnd"/>
+      <w:r>
+        <w:t xml:space="preserve">= </w:t>
+      </w:r>
+      <w:proofErr w:type="spellStart"/>
+      <w:r>
+        <w:t>while</w:t>
+      </w:r>
+      <w:proofErr w:type="spellEnd"/>
+      <w:r>
+        <w:t xml:space="preserve"> &lt;выражение&gt; </w:t>
+      </w:r>
+      <w:proofErr w:type="spellStart"/>
+      <w:r>
+        <w:t>do</w:t>
+      </w:r>
+      <w:proofErr w:type="spellEnd"/>
+      <w:r>
+        <w:t xml:space="preserve"> &lt;оператор&gt;</w:t>
+      </w:r>
+    </w:p>
+    <w:p/>
+    <w:p>
+      <w:r>
+        <w:t xml:space="preserve">Также реализуем функцию </w:t>
+      </w:r>
+      <w:proofErr w:type="gramStart"/>
+      <w:r>
+        <w:rPr>
+          <w:lang w:val="en-US"/>
+        </w:rPr>
+        <w:t>accept</w:t>
+      </w:r>
+      <w:r>
+        <w:t>(</w:t>
+      </w:r>
+      <w:proofErr w:type="gramEnd"/>
+      <w:r>
+        <w:rPr>
+          <w:lang w:val="en-US"/>
+        </w:rPr>
+        <w:t>expected</w:t>
+      </w:r>
+      <w:r>
+        <w:t xml:space="preserve"> </w:t>
+      </w:r>
+      <w:r>
+        <w:rPr>
+          <w:lang w:val="en-US"/>
+        </w:rPr>
+        <w:t>token</w:t>
+      </w:r>
+      <w:r>
+        <w:t>)</w:t>
+      </w:r>
+      <w:r>
+        <w:t xml:space="preserve">, которая будет проверять является ли текущий </w:t>
+      </w:r>
+      <w:proofErr w:type="spellStart"/>
+      <w:r>
+        <w:t>токен</w:t>
+      </w:r>
+      <w:proofErr w:type="spellEnd"/>
+      <w:r>
+        <w:t xml:space="preserve"> </w:t>
+      </w:r>
+      <w:r>
+        <w:rPr>
+          <w:lang w:val="en-US"/>
+        </w:rPr>
+        <w:t>expected</w:t>
+      </w:r>
+      <w:r>
+        <w:t xml:space="preserve"> </w:t>
+      </w:r>
+      <w:r>
+        <w:rPr>
+          <w:lang w:val="en-US"/>
+        </w:rPr>
+        <w:t>token</w:t>
+      </w:r>
+      <w:r>
+        <w:t>' ом, в случае несоответствия выдаём ошибку.</w:t>
+      </w:r>
+    </w:p>
+    <w:p/>
     <w:sectPr>
       <w:pgSz w:w="11906" w:h="16838"/>
       <w:pgMar w:top="1134" w:right="850" w:bottom="1134" w:left="1701" w:header="708" w:footer="708" w:gutter="0"/>
@@ -2395,7 +3345,7 @@
           <w:rPr>
             <w:noProof/>
           </w:rPr>
-          <w:t>2</w:t>
+          <w:t>7</w:t>
         </w:r>
         <w:r>
           <w:fldChar w:fldCharType="end"/>
@@ -3117,6 +4067,28 @@
       <w:szCs w:val="26"/>
     </w:rPr>
   </w:style>
+  <w:style w:type="paragraph" w:styleId="3">
+    <w:name w:val="heading 3"/>
+    <w:basedOn w:val="a"/>
+    <w:next w:val="a"/>
+    <w:link w:val="30"/>
+    <w:uiPriority w:val="9"/>
+    <w:semiHidden/>
+    <w:unhideWhenUsed/>
+    <w:qFormat/>
+    <w:rsid w:val="00174733"/>
+    <w:pPr>
+      <w:keepNext/>
+      <w:keepLines/>
+      <w:spacing w:before="40"/>
+      <w:outlineLvl w:val="2"/>
+    </w:pPr>
+    <w:rPr>
+      <w:rFonts w:asciiTheme="majorHAnsi" w:eastAsiaTheme="majorEastAsia" w:hAnsiTheme="majorHAnsi" w:cstheme="majorBidi"/>
+      <w:color w:val="1F4D78" w:themeColor="accent1" w:themeShade="7F"/>
+      <w:szCs w:val="24"/>
+    </w:rPr>
+  </w:style>
   <w:style w:type="character" w:default="1" w:styleId="a0">
     <w:name w:val="Default Paragraph Font"/>
     <w:uiPriority w:val="1"/>
@@ -3389,6 +4361,33 @@
       <w:sz w:val="24"/>
     </w:rPr>
   </w:style>
+  <w:style w:type="character" w:customStyle="1" w:styleId="30">
+    <w:name w:val="Заголовок 3 Знак"/>
+    <w:basedOn w:val="a0"/>
+    <w:link w:val="3"/>
+    <w:uiPriority w:val="9"/>
+    <w:semiHidden/>
+    <w:rsid w:val="00174733"/>
+    <w:rPr>
+      <w:rFonts w:asciiTheme="majorHAnsi" w:eastAsiaTheme="majorEastAsia" w:hAnsiTheme="majorHAnsi" w:cstheme="majorBidi"/>
+      <w:color w:val="1F4D78" w:themeColor="accent1" w:themeShade="7F"/>
+      <w:sz w:val="24"/>
+      <w:szCs w:val="24"/>
+    </w:rPr>
+  </w:style>
+  <w:style w:type="paragraph" w:styleId="31">
+    <w:name w:val="toc 3"/>
+    <w:basedOn w:val="a"/>
+    <w:next w:val="a"/>
+    <w:autoRedefine/>
+    <w:uiPriority w:val="39"/>
+    <w:unhideWhenUsed/>
+    <w:rsid w:val="00174733"/>
+    <w:pPr>
+      <w:spacing w:after="100"/>
+      <w:ind w:left="480"/>
+    </w:pPr>
+  </w:style>
 </w:styles>
 </file>
 
@@ -3658,7 +4657,7 @@
 </file>
 
 <file path=customXml/itemProps1.xml><?xml version="1.0" encoding="utf-8"?>
-<ds:datastoreItem xmlns:ds="http://schemas.openxmlformats.org/officeDocument/2006/customXml" ds:itemID="{F2849282-028E-4D9D-984C-30B3466CE169}">
+<ds:datastoreItem xmlns:ds="http://schemas.openxmlformats.org/officeDocument/2006/customXml" ds:itemID="{14E9C433-0762-4DCD-8065-E8F3ECB8973D}">
   <ds:schemaRefs>
     <ds:schemaRef ds:uri="http://schemas.openxmlformats.org/officeDocument/2006/bibliography"/>
   </ds:schemaRefs>

</xml_diff>

<commit_message>
SyntAn id done, working on skip synt errors
</commit_message>
<xml_diff>
--- a/Власов А.А. Отчёт.docx
+++ b/Власов А.А. Отчёт.docx
@@ -559,6 +559,8 @@
             </w:rPr>
             <w:t>Содержание</w:t>
           </w:r>
+          <w:bookmarkStart w:id="0" w:name="_GoBack"/>
+          <w:bookmarkEnd w:id="0"/>
         </w:p>
         <w:p>
           <w:pPr>
@@ -582,7 +584,7 @@
           <w:r>
             <w:fldChar w:fldCharType="separate"/>
           </w:r>
-          <w:hyperlink w:anchor="_Toc88863732" w:history="1">
+          <w:hyperlink w:anchor="_Toc89024307" w:history="1">
             <w:r>
               <w:rPr>
                 <w:rStyle w:val="a3"/>
@@ -609,7 +611,7 @@
                 <w:noProof/>
                 <w:webHidden/>
               </w:rPr>
-              <w:instrText xml:space="preserve"> PAGEREF _Toc88863732 \h </w:instrText>
+              <w:instrText xml:space="preserve"> PAGEREF _Toc89024307 \h </w:instrText>
             </w:r>
             <w:r>
               <w:rPr>
@@ -653,7 +655,7 @@
               <w:lang w:eastAsia="ru-RU"/>
             </w:rPr>
           </w:pPr>
-          <w:hyperlink w:anchor="_Toc88863733" w:history="1">
+          <w:hyperlink w:anchor="_Toc89024308" w:history="1">
             <w:r>
               <w:rPr>
                 <w:rStyle w:val="a3"/>
@@ -680,7 +682,7 @@
                 <w:noProof/>
                 <w:webHidden/>
               </w:rPr>
-              <w:instrText xml:space="preserve"> PAGEREF _Toc88863733 \h </w:instrText>
+              <w:instrText xml:space="preserve"> PAGEREF _Toc89024308 \h </w:instrText>
             </w:r>
             <w:r>
               <w:rPr>
@@ -724,7 +726,7 @@
               <w:lang w:eastAsia="ru-RU"/>
             </w:rPr>
           </w:pPr>
-          <w:hyperlink w:anchor="_Toc88863734" w:history="1">
+          <w:hyperlink w:anchor="_Toc89024309" w:history="1">
             <w:r>
               <w:rPr>
                 <w:rStyle w:val="a3"/>
@@ -751,7 +753,7 @@
                 <w:noProof/>
                 <w:webHidden/>
               </w:rPr>
-              <w:instrText xml:space="preserve"> PAGEREF _Toc88863734 \h </w:instrText>
+              <w:instrText xml:space="preserve"> PAGEREF _Toc89024309 \h </w:instrText>
             </w:r>
             <w:r>
               <w:rPr>
@@ -795,7 +797,7 @@
               <w:lang w:eastAsia="ru-RU"/>
             </w:rPr>
           </w:pPr>
-          <w:hyperlink w:anchor="_Toc88863735" w:history="1">
+          <w:hyperlink w:anchor="_Toc89024310" w:history="1">
             <w:r>
               <w:rPr>
                 <w:rStyle w:val="a3"/>
@@ -822,7 +824,7 @@
                 <w:noProof/>
                 <w:webHidden/>
               </w:rPr>
-              <w:instrText xml:space="preserve"> PAGEREF _Toc88863735 \h </w:instrText>
+              <w:instrText xml:space="preserve"> PAGEREF _Toc89024310 \h </w:instrText>
             </w:r>
             <w:r>
               <w:rPr>
@@ -866,7 +868,7 @@
               <w:lang w:eastAsia="ru-RU"/>
             </w:rPr>
           </w:pPr>
-          <w:hyperlink w:anchor="_Toc88863736" w:history="1">
+          <w:hyperlink w:anchor="_Toc89024311" w:history="1">
             <w:r>
               <w:rPr>
                 <w:rStyle w:val="a3"/>
@@ -893,7 +895,7 @@
                 <w:noProof/>
                 <w:webHidden/>
               </w:rPr>
-              <w:instrText xml:space="preserve"> PAGEREF _Toc88863736 \h </w:instrText>
+              <w:instrText xml:space="preserve"> PAGEREF _Toc89024311 \h </w:instrText>
             </w:r>
             <w:r>
               <w:rPr>
@@ -937,7 +939,7 @@
               <w:lang w:eastAsia="ru-RU"/>
             </w:rPr>
           </w:pPr>
-          <w:hyperlink w:anchor="_Toc88863737" w:history="1">
+          <w:hyperlink w:anchor="_Toc89024312" w:history="1">
             <w:r>
               <w:rPr>
                 <w:rStyle w:val="a3"/>
@@ -964,7 +966,7 @@
                 <w:noProof/>
                 <w:webHidden/>
               </w:rPr>
-              <w:instrText xml:space="preserve"> PAGEREF _Toc88863737 \h </w:instrText>
+              <w:instrText xml:space="preserve"> PAGEREF _Toc89024312 \h </w:instrText>
             </w:r>
             <w:r>
               <w:rPr>
@@ -1008,7 +1010,7 @@
               <w:lang w:eastAsia="ru-RU"/>
             </w:rPr>
           </w:pPr>
-          <w:hyperlink w:anchor="_Toc88863738" w:history="1">
+          <w:hyperlink w:anchor="_Toc89024313" w:history="1">
             <w:r>
               <w:rPr>
                 <w:rStyle w:val="a3"/>
@@ -1035,7 +1037,7 @@
                 <w:noProof/>
                 <w:webHidden/>
               </w:rPr>
-              <w:instrText xml:space="preserve"> PAGEREF _Toc88863738 \h </w:instrText>
+              <w:instrText xml:space="preserve"> PAGEREF _Toc89024313 \h </w:instrText>
             </w:r>
             <w:r>
               <w:rPr>
@@ -1079,7 +1081,7 @@
               <w:lang w:eastAsia="ru-RU"/>
             </w:rPr>
           </w:pPr>
-          <w:hyperlink w:anchor="_Toc88863739" w:history="1">
+          <w:hyperlink w:anchor="_Toc89024314" w:history="1">
             <w:r>
               <w:rPr>
                 <w:rStyle w:val="a3"/>
@@ -1106,7 +1108,7 @@
                 <w:noProof/>
                 <w:webHidden/>
               </w:rPr>
-              <w:instrText xml:space="preserve"> PAGEREF _Toc88863739 \h </w:instrText>
+              <w:instrText xml:space="preserve"> PAGEREF _Toc89024314 \h </w:instrText>
             </w:r>
             <w:r>
               <w:rPr>
@@ -1150,7 +1152,7 @@
               <w:lang w:eastAsia="ru-RU"/>
             </w:rPr>
           </w:pPr>
-          <w:hyperlink w:anchor="_Toc88863740" w:history="1">
+          <w:hyperlink w:anchor="_Toc89024315" w:history="1">
             <w:r>
               <w:rPr>
                 <w:rStyle w:val="a3"/>
@@ -1177,7 +1179,7 @@
                 <w:noProof/>
                 <w:webHidden/>
               </w:rPr>
-              <w:instrText xml:space="preserve"> PAGEREF _Toc88863740 \h </w:instrText>
+              <w:instrText xml:space="preserve"> PAGEREF _Toc89024315 \h </w:instrText>
             </w:r>
             <w:r>
               <w:rPr>
@@ -1221,7 +1223,7 @@
               <w:lang w:eastAsia="ru-RU"/>
             </w:rPr>
           </w:pPr>
-          <w:hyperlink w:anchor="_Toc88863741" w:history="1">
+          <w:hyperlink w:anchor="_Toc89024316" w:history="1">
             <w:r>
               <w:rPr>
                 <w:rStyle w:val="a3"/>
@@ -1248,7 +1250,7 @@
                 <w:noProof/>
                 <w:webHidden/>
               </w:rPr>
-              <w:instrText xml:space="preserve"> PAGEREF _Toc88863741 \h </w:instrText>
+              <w:instrText xml:space="preserve"> PAGEREF _Toc89024316 \h </w:instrText>
             </w:r>
             <w:r>
               <w:rPr>
@@ -1292,7 +1294,7 @@
               <w:lang w:eastAsia="ru-RU"/>
             </w:rPr>
           </w:pPr>
-          <w:hyperlink w:anchor="_Toc88863742" w:history="1">
+          <w:hyperlink w:anchor="_Toc89024317" w:history="1">
             <w:r>
               <w:rPr>
                 <w:rStyle w:val="a3"/>
@@ -1319,7 +1321,7 @@
                 <w:noProof/>
                 <w:webHidden/>
               </w:rPr>
-              <w:instrText xml:space="preserve"> PAGEREF _Toc88863742 \h </w:instrText>
+              <w:instrText xml:space="preserve"> PAGEREF _Toc89024317 \h </w:instrText>
             </w:r>
             <w:r>
               <w:rPr>
@@ -1357,13 +1359,17 @@
               <w:tab w:val="right" w:leader="dot" w:pos="9345"/>
             </w:tabs>
             <w:rPr>
+              <w:rFonts w:asciiTheme="minorHAnsi" w:eastAsiaTheme="minorEastAsia" w:hAnsiTheme="minorHAnsi"/>
               <w:noProof/>
+              <w:sz w:val="22"/>
+              <w:lang w:eastAsia="ru-RU"/>
             </w:rPr>
           </w:pPr>
-          <w:hyperlink w:anchor="_Toc88863743" w:history="1">
+          <w:hyperlink w:anchor="_Toc89024318" w:history="1">
             <w:r>
               <w:rPr>
                 <w:rStyle w:val="a3"/>
+                <w:rFonts w:cs="Times New Roman"/>
                 <w:noProof/>
               </w:rPr>
               <w:t>БНФ</w:t>
@@ -1387,7 +1393,7 @@
                 <w:noProof/>
                 <w:webHidden/>
               </w:rPr>
-              <w:instrText xml:space="preserve"> PAGEREF _Toc88863743 \h </w:instrText>
+              <w:instrText xml:space="preserve"> PAGEREF _Toc89024318 \h </w:instrText>
             </w:r>
             <w:r>
               <w:rPr>
@@ -1408,6 +1414,716 @@
                 <w:webHidden/>
               </w:rPr>
               <w:t>7</w:t>
+            </w:r>
+            <w:r>
+              <w:rPr>
+                <w:noProof/>
+                <w:webHidden/>
+              </w:rPr>
+              <w:fldChar w:fldCharType="end"/>
+            </w:r>
+          </w:hyperlink>
+        </w:p>
+        <w:p>
+          <w:pPr>
+            <w:pStyle w:val="21"/>
+            <w:tabs>
+              <w:tab w:val="right" w:leader="dot" w:pos="9345"/>
+            </w:tabs>
+            <w:rPr>
+              <w:rFonts w:asciiTheme="minorHAnsi" w:eastAsiaTheme="minorEastAsia" w:hAnsiTheme="minorHAnsi"/>
+              <w:noProof/>
+              <w:sz w:val="22"/>
+              <w:lang w:eastAsia="ru-RU"/>
+            </w:rPr>
+          </w:pPr>
+          <w:hyperlink w:anchor="_Toc89024319" w:history="1">
+            <w:r>
+              <w:rPr>
+                <w:rStyle w:val="a3"/>
+                <w:noProof/>
+              </w:rPr>
+              <w:t>Реализация</w:t>
+            </w:r>
+            <w:r>
+              <w:rPr>
+                <w:noProof/>
+                <w:webHidden/>
+              </w:rPr>
+              <w:tab/>
+            </w:r>
+            <w:r>
+              <w:rPr>
+                <w:noProof/>
+                <w:webHidden/>
+              </w:rPr>
+              <w:fldChar w:fldCharType="begin"/>
+            </w:r>
+            <w:r>
+              <w:rPr>
+                <w:noProof/>
+                <w:webHidden/>
+              </w:rPr>
+              <w:instrText xml:space="preserve"> PAGEREF _Toc89024319 \h </w:instrText>
+            </w:r>
+            <w:r>
+              <w:rPr>
+                <w:noProof/>
+                <w:webHidden/>
+              </w:rPr>
+            </w:r>
+            <w:r>
+              <w:rPr>
+                <w:noProof/>
+                <w:webHidden/>
+              </w:rPr>
+              <w:fldChar w:fldCharType="separate"/>
+            </w:r>
+            <w:r>
+              <w:rPr>
+                <w:noProof/>
+                <w:webHidden/>
+              </w:rPr>
+              <w:t>8</w:t>
+            </w:r>
+            <w:r>
+              <w:rPr>
+                <w:noProof/>
+                <w:webHidden/>
+              </w:rPr>
+              <w:fldChar w:fldCharType="end"/>
+            </w:r>
+          </w:hyperlink>
+        </w:p>
+        <w:p>
+          <w:pPr>
+            <w:pStyle w:val="21"/>
+            <w:tabs>
+              <w:tab w:val="right" w:leader="dot" w:pos="9345"/>
+            </w:tabs>
+            <w:rPr>
+              <w:rFonts w:asciiTheme="minorHAnsi" w:eastAsiaTheme="minorEastAsia" w:hAnsiTheme="minorHAnsi"/>
+              <w:noProof/>
+              <w:sz w:val="22"/>
+              <w:lang w:eastAsia="ru-RU"/>
+            </w:rPr>
+          </w:pPr>
+          <w:hyperlink w:anchor="_Toc89024320" w:history="1">
+            <w:r>
+              <w:rPr>
+                <w:rStyle w:val="a3"/>
+                <w:noProof/>
+              </w:rPr>
+              <w:t>Тестирование</w:t>
+            </w:r>
+            <w:r>
+              <w:rPr>
+                <w:noProof/>
+                <w:webHidden/>
+              </w:rPr>
+              <w:tab/>
+            </w:r>
+            <w:r>
+              <w:rPr>
+                <w:noProof/>
+                <w:webHidden/>
+              </w:rPr>
+              <w:fldChar w:fldCharType="begin"/>
+            </w:r>
+            <w:r>
+              <w:rPr>
+                <w:noProof/>
+                <w:webHidden/>
+              </w:rPr>
+              <w:instrText xml:space="preserve"> PAGEREF _Toc89024320 \h </w:instrText>
+            </w:r>
+            <w:r>
+              <w:rPr>
+                <w:noProof/>
+                <w:webHidden/>
+              </w:rPr>
+            </w:r>
+            <w:r>
+              <w:rPr>
+                <w:noProof/>
+                <w:webHidden/>
+              </w:rPr>
+              <w:fldChar w:fldCharType="separate"/>
+            </w:r>
+            <w:r>
+              <w:rPr>
+                <w:noProof/>
+                <w:webHidden/>
+              </w:rPr>
+              <w:t>9</w:t>
+            </w:r>
+            <w:r>
+              <w:rPr>
+                <w:noProof/>
+                <w:webHidden/>
+              </w:rPr>
+              <w:fldChar w:fldCharType="end"/>
+            </w:r>
+          </w:hyperlink>
+        </w:p>
+        <w:p>
+          <w:pPr>
+            <w:pStyle w:val="31"/>
+            <w:tabs>
+              <w:tab w:val="right" w:leader="dot" w:pos="9345"/>
+            </w:tabs>
+            <w:rPr>
+              <w:rFonts w:asciiTheme="minorHAnsi" w:eastAsiaTheme="minorEastAsia" w:hAnsiTheme="minorHAnsi"/>
+              <w:noProof/>
+              <w:sz w:val="22"/>
+              <w:lang w:eastAsia="ru-RU"/>
+            </w:rPr>
+          </w:pPr>
+          <w:hyperlink w:anchor="_Toc89024321" w:history="1">
+            <w:r>
+              <w:rPr>
+                <w:rStyle w:val="a3"/>
+                <w:noProof/>
+              </w:rPr>
+              <w:t>Минимальная допустимая программа:</w:t>
+            </w:r>
+            <w:r>
+              <w:rPr>
+                <w:noProof/>
+                <w:webHidden/>
+              </w:rPr>
+              <w:tab/>
+            </w:r>
+            <w:r>
+              <w:rPr>
+                <w:noProof/>
+                <w:webHidden/>
+              </w:rPr>
+              <w:fldChar w:fldCharType="begin"/>
+            </w:r>
+            <w:r>
+              <w:rPr>
+                <w:noProof/>
+                <w:webHidden/>
+              </w:rPr>
+              <w:instrText xml:space="preserve"> PAGEREF _Toc89024321 \h </w:instrText>
+            </w:r>
+            <w:r>
+              <w:rPr>
+                <w:noProof/>
+                <w:webHidden/>
+              </w:rPr>
+            </w:r>
+            <w:r>
+              <w:rPr>
+                <w:noProof/>
+                <w:webHidden/>
+              </w:rPr>
+              <w:fldChar w:fldCharType="separate"/>
+            </w:r>
+            <w:r>
+              <w:rPr>
+                <w:noProof/>
+                <w:webHidden/>
+              </w:rPr>
+              <w:t>9</w:t>
+            </w:r>
+            <w:r>
+              <w:rPr>
+                <w:noProof/>
+                <w:webHidden/>
+              </w:rPr>
+              <w:fldChar w:fldCharType="end"/>
+            </w:r>
+          </w:hyperlink>
+        </w:p>
+        <w:p>
+          <w:pPr>
+            <w:pStyle w:val="31"/>
+            <w:tabs>
+              <w:tab w:val="right" w:leader="dot" w:pos="9345"/>
+            </w:tabs>
+            <w:rPr>
+              <w:rFonts w:asciiTheme="minorHAnsi" w:eastAsiaTheme="minorEastAsia" w:hAnsiTheme="minorHAnsi"/>
+              <w:noProof/>
+              <w:sz w:val="22"/>
+              <w:lang w:eastAsia="ru-RU"/>
+            </w:rPr>
+          </w:pPr>
+          <w:hyperlink w:anchor="_Toc89024322" w:history="1">
+            <w:r>
+              <w:rPr>
+                <w:rStyle w:val="a3"/>
+                <w:noProof/>
+              </w:rPr>
+              <w:t>Раздел переменных:</w:t>
+            </w:r>
+            <w:r>
+              <w:rPr>
+                <w:noProof/>
+                <w:webHidden/>
+              </w:rPr>
+              <w:tab/>
+            </w:r>
+            <w:r>
+              <w:rPr>
+                <w:noProof/>
+                <w:webHidden/>
+              </w:rPr>
+              <w:fldChar w:fldCharType="begin"/>
+            </w:r>
+            <w:r>
+              <w:rPr>
+                <w:noProof/>
+                <w:webHidden/>
+              </w:rPr>
+              <w:instrText xml:space="preserve"> PAGEREF _Toc89024322 \h </w:instrText>
+            </w:r>
+            <w:r>
+              <w:rPr>
+                <w:noProof/>
+                <w:webHidden/>
+              </w:rPr>
+            </w:r>
+            <w:r>
+              <w:rPr>
+                <w:noProof/>
+                <w:webHidden/>
+              </w:rPr>
+              <w:fldChar w:fldCharType="separate"/>
+            </w:r>
+            <w:r>
+              <w:rPr>
+                <w:noProof/>
+                <w:webHidden/>
+              </w:rPr>
+              <w:t>9</w:t>
+            </w:r>
+            <w:r>
+              <w:rPr>
+                <w:noProof/>
+                <w:webHidden/>
+              </w:rPr>
+              <w:fldChar w:fldCharType="end"/>
+            </w:r>
+          </w:hyperlink>
+        </w:p>
+        <w:p>
+          <w:pPr>
+            <w:pStyle w:val="31"/>
+            <w:tabs>
+              <w:tab w:val="right" w:leader="dot" w:pos="9345"/>
+            </w:tabs>
+            <w:rPr>
+              <w:rFonts w:asciiTheme="minorHAnsi" w:eastAsiaTheme="minorEastAsia" w:hAnsiTheme="minorHAnsi"/>
+              <w:noProof/>
+              <w:sz w:val="22"/>
+              <w:lang w:eastAsia="ru-RU"/>
+            </w:rPr>
+          </w:pPr>
+          <w:hyperlink w:anchor="_Toc89024323" w:history="1">
+            <w:r>
+              <w:rPr>
+                <w:rStyle w:val="a3"/>
+                <w:noProof/>
+              </w:rPr>
+              <w:t>Раздел операторов, составной оператор:</w:t>
+            </w:r>
+            <w:r>
+              <w:rPr>
+                <w:noProof/>
+                <w:webHidden/>
+              </w:rPr>
+              <w:tab/>
+            </w:r>
+            <w:r>
+              <w:rPr>
+                <w:noProof/>
+                <w:webHidden/>
+              </w:rPr>
+              <w:fldChar w:fldCharType="begin"/>
+            </w:r>
+            <w:r>
+              <w:rPr>
+                <w:noProof/>
+                <w:webHidden/>
+              </w:rPr>
+              <w:instrText xml:space="preserve"> PAGEREF _Toc89024323 \h </w:instrText>
+            </w:r>
+            <w:r>
+              <w:rPr>
+                <w:noProof/>
+                <w:webHidden/>
+              </w:rPr>
+            </w:r>
+            <w:r>
+              <w:rPr>
+                <w:noProof/>
+                <w:webHidden/>
+              </w:rPr>
+              <w:fldChar w:fldCharType="separate"/>
+            </w:r>
+            <w:r>
+              <w:rPr>
+                <w:noProof/>
+                <w:webHidden/>
+              </w:rPr>
+              <w:t>10</w:t>
+            </w:r>
+            <w:r>
+              <w:rPr>
+                <w:noProof/>
+                <w:webHidden/>
+              </w:rPr>
+              <w:fldChar w:fldCharType="end"/>
+            </w:r>
+          </w:hyperlink>
+        </w:p>
+        <w:p>
+          <w:pPr>
+            <w:pStyle w:val="31"/>
+            <w:tabs>
+              <w:tab w:val="right" w:leader="dot" w:pos="9345"/>
+            </w:tabs>
+            <w:rPr>
+              <w:rFonts w:asciiTheme="minorHAnsi" w:eastAsiaTheme="minorEastAsia" w:hAnsiTheme="minorHAnsi"/>
+              <w:noProof/>
+              <w:sz w:val="22"/>
+              <w:lang w:eastAsia="ru-RU"/>
+            </w:rPr>
+          </w:pPr>
+          <w:hyperlink w:anchor="_Toc89024324" w:history="1">
+            <w:r>
+              <w:rPr>
+                <w:rStyle w:val="a3"/>
+                <w:noProof/>
+              </w:rPr>
+              <w:t>Оператор присваивания:</w:t>
+            </w:r>
+            <w:r>
+              <w:rPr>
+                <w:noProof/>
+                <w:webHidden/>
+              </w:rPr>
+              <w:tab/>
+            </w:r>
+            <w:r>
+              <w:rPr>
+                <w:noProof/>
+                <w:webHidden/>
+              </w:rPr>
+              <w:fldChar w:fldCharType="begin"/>
+            </w:r>
+            <w:r>
+              <w:rPr>
+                <w:noProof/>
+                <w:webHidden/>
+              </w:rPr>
+              <w:instrText xml:space="preserve"> PAGEREF _Toc89024324 \h </w:instrText>
+            </w:r>
+            <w:r>
+              <w:rPr>
+                <w:noProof/>
+                <w:webHidden/>
+              </w:rPr>
+            </w:r>
+            <w:r>
+              <w:rPr>
+                <w:noProof/>
+                <w:webHidden/>
+              </w:rPr>
+              <w:fldChar w:fldCharType="separate"/>
+            </w:r>
+            <w:r>
+              <w:rPr>
+                <w:noProof/>
+                <w:webHidden/>
+              </w:rPr>
+              <w:t>10</w:t>
+            </w:r>
+            <w:r>
+              <w:rPr>
+                <w:noProof/>
+                <w:webHidden/>
+              </w:rPr>
+              <w:fldChar w:fldCharType="end"/>
+            </w:r>
+          </w:hyperlink>
+        </w:p>
+        <w:p>
+          <w:pPr>
+            <w:pStyle w:val="31"/>
+            <w:tabs>
+              <w:tab w:val="right" w:leader="dot" w:pos="9345"/>
+            </w:tabs>
+            <w:rPr>
+              <w:rFonts w:asciiTheme="minorHAnsi" w:eastAsiaTheme="minorEastAsia" w:hAnsiTheme="minorHAnsi"/>
+              <w:noProof/>
+              <w:sz w:val="22"/>
+              <w:lang w:eastAsia="ru-RU"/>
+            </w:rPr>
+          </w:pPr>
+          <w:hyperlink w:anchor="_Toc89024325" w:history="1">
+            <w:r>
+              <w:rPr>
+                <w:rStyle w:val="a3"/>
+                <w:noProof/>
+              </w:rPr>
+              <w:t>Условный оператор:</w:t>
+            </w:r>
+            <w:r>
+              <w:rPr>
+                <w:noProof/>
+                <w:webHidden/>
+              </w:rPr>
+              <w:tab/>
+            </w:r>
+            <w:r>
+              <w:rPr>
+                <w:noProof/>
+                <w:webHidden/>
+              </w:rPr>
+              <w:fldChar w:fldCharType="begin"/>
+            </w:r>
+            <w:r>
+              <w:rPr>
+                <w:noProof/>
+                <w:webHidden/>
+              </w:rPr>
+              <w:instrText xml:space="preserve"> PAGEREF _Toc89024325 \h </w:instrText>
+            </w:r>
+            <w:r>
+              <w:rPr>
+                <w:noProof/>
+                <w:webHidden/>
+              </w:rPr>
+            </w:r>
+            <w:r>
+              <w:rPr>
+                <w:noProof/>
+                <w:webHidden/>
+              </w:rPr>
+              <w:fldChar w:fldCharType="separate"/>
+            </w:r>
+            <w:r>
+              <w:rPr>
+                <w:noProof/>
+                <w:webHidden/>
+              </w:rPr>
+              <w:t>11</w:t>
+            </w:r>
+            <w:r>
+              <w:rPr>
+                <w:noProof/>
+                <w:webHidden/>
+              </w:rPr>
+              <w:fldChar w:fldCharType="end"/>
+            </w:r>
+          </w:hyperlink>
+        </w:p>
+        <w:p>
+          <w:pPr>
+            <w:pStyle w:val="31"/>
+            <w:tabs>
+              <w:tab w:val="right" w:leader="dot" w:pos="9345"/>
+            </w:tabs>
+            <w:rPr>
+              <w:rFonts w:asciiTheme="minorHAnsi" w:eastAsiaTheme="minorEastAsia" w:hAnsiTheme="minorHAnsi"/>
+              <w:noProof/>
+              <w:sz w:val="22"/>
+              <w:lang w:eastAsia="ru-RU"/>
+            </w:rPr>
+          </w:pPr>
+          <w:hyperlink w:anchor="_Toc89024326" w:history="1">
+            <w:r>
+              <w:rPr>
+                <w:rStyle w:val="a3"/>
+                <w:noProof/>
+              </w:rPr>
+              <w:t>Цикл с предусловием:</w:t>
+            </w:r>
+            <w:r>
+              <w:rPr>
+                <w:noProof/>
+                <w:webHidden/>
+              </w:rPr>
+              <w:tab/>
+            </w:r>
+            <w:r>
+              <w:rPr>
+                <w:noProof/>
+                <w:webHidden/>
+              </w:rPr>
+              <w:fldChar w:fldCharType="begin"/>
+            </w:r>
+            <w:r>
+              <w:rPr>
+                <w:noProof/>
+                <w:webHidden/>
+              </w:rPr>
+              <w:instrText xml:space="preserve"> PAGEREF _Toc89024326 \h </w:instrText>
+            </w:r>
+            <w:r>
+              <w:rPr>
+                <w:noProof/>
+                <w:webHidden/>
+              </w:rPr>
+            </w:r>
+            <w:r>
+              <w:rPr>
+                <w:noProof/>
+                <w:webHidden/>
+              </w:rPr>
+              <w:fldChar w:fldCharType="separate"/>
+            </w:r>
+            <w:r>
+              <w:rPr>
+                <w:noProof/>
+                <w:webHidden/>
+              </w:rPr>
+              <w:t>11</w:t>
+            </w:r>
+            <w:r>
+              <w:rPr>
+                <w:noProof/>
+                <w:webHidden/>
+              </w:rPr>
+              <w:fldChar w:fldCharType="end"/>
+            </w:r>
+          </w:hyperlink>
+        </w:p>
+        <w:p>
+          <w:pPr>
+            <w:pStyle w:val="31"/>
+            <w:tabs>
+              <w:tab w:val="right" w:leader="dot" w:pos="9345"/>
+            </w:tabs>
+            <w:rPr>
+              <w:rFonts w:asciiTheme="minorHAnsi" w:eastAsiaTheme="minorEastAsia" w:hAnsiTheme="minorHAnsi"/>
+              <w:noProof/>
+              <w:sz w:val="22"/>
+              <w:lang w:eastAsia="ru-RU"/>
+            </w:rPr>
+          </w:pPr>
+          <w:hyperlink w:anchor="_Toc89024327" w:history="1">
+            <w:r>
+              <w:rPr>
+                <w:rStyle w:val="a3"/>
+                <w:noProof/>
+              </w:rPr>
+              <w:t>Выражение, оставшиеся операторы:</w:t>
+            </w:r>
+            <w:r>
+              <w:rPr>
+                <w:noProof/>
+                <w:webHidden/>
+              </w:rPr>
+              <w:tab/>
+            </w:r>
+            <w:r>
+              <w:rPr>
+                <w:noProof/>
+                <w:webHidden/>
+              </w:rPr>
+              <w:fldChar w:fldCharType="begin"/>
+            </w:r>
+            <w:r>
+              <w:rPr>
+                <w:noProof/>
+                <w:webHidden/>
+              </w:rPr>
+              <w:instrText xml:space="preserve"> PAGEREF _Toc89024327 \h </w:instrText>
+            </w:r>
+            <w:r>
+              <w:rPr>
+                <w:noProof/>
+                <w:webHidden/>
+              </w:rPr>
+            </w:r>
+            <w:r>
+              <w:rPr>
+                <w:noProof/>
+                <w:webHidden/>
+              </w:rPr>
+              <w:fldChar w:fldCharType="separate"/>
+            </w:r>
+            <w:r>
+              <w:rPr>
+                <w:noProof/>
+                <w:webHidden/>
+              </w:rPr>
+              <w:t>11</w:t>
+            </w:r>
+            <w:r>
+              <w:rPr>
+                <w:noProof/>
+                <w:webHidden/>
+              </w:rPr>
+              <w:fldChar w:fldCharType="end"/>
+            </w:r>
+          </w:hyperlink>
+        </w:p>
+        <w:p>
+          <w:pPr>
+            <w:pStyle w:val="21"/>
+            <w:tabs>
+              <w:tab w:val="right" w:leader="dot" w:pos="9345"/>
+            </w:tabs>
+            <w:rPr>
+              <w:rFonts w:asciiTheme="minorHAnsi" w:eastAsiaTheme="minorEastAsia" w:hAnsiTheme="minorHAnsi"/>
+              <w:noProof/>
+              <w:sz w:val="22"/>
+              <w:lang w:eastAsia="ru-RU"/>
+            </w:rPr>
+          </w:pPr>
+          <w:hyperlink w:anchor="_Toc89024328" w:history="1">
+            <w:r>
+              <w:rPr>
+                <w:rStyle w:val="a3"/>
+                <w:noProof/>
+              </w:rPr>
+              <w:t>Нейтрализация ошибок</w:t>
+            </w:r>
+            <w:r>
+              <w:rPr>
+                <w:noProof/>
+                <w:webHidden/>
+              </w:rPr>
+              <w:tab/>
+            </w:r>
+            <w:r>
+              <w:rPr>
+                <w:noProof/>
+                <w:webHidden/>
+              </w:rPr>
+              <w:fldChar w:fldCharType="begin"/>
+            </w:r>
+            <w:r>
+              <w:rPr>
+                <w:noProof/>
+                <w:webHidden/>
+              </w:rPr>
+              <w:instrText xml:space="preserve"> PAGEREF _Toc89024328 \h </w:instrText>
+            </w:r>
+            <w:r>
+              <w:rPr>
+                <w:noProof/>
+                <w:webHidden/>
+              </w:rPr>
+            </w:r>
+            <w:r>
+              <w:rPr>
+                <w:noProof/>
+                <w:webHidden/>
+              </w:rPr>
+              <w:fldChar w:fldCharType="separate"/>
+            </w:r>
+            <w:r>
+              <w:rPr>
+                <w:noProof/>
+                <w:webHidden/>
+              </w:rPr>
+              <w:t>12</w:t>
             </w:r>
             <w:r>
               <w:rPr>
@@ -1451,22 +2167,22 @@
         <w:pStyle w:val="1"/>
         <w:jc w:val="center"/>
       </w:pPr>
-      <w:bookmarkStart w:id="0" w:name="_Toc88863732"/>
+      <w:bookmarkStart w:id="1" w:name="_Toc89024307"/>
       <w:r>
         <w:lastRenderedPageBreak/>
         <w:t>Модуль ввода-вывода</w:t>
       </w:r>
-      <w:bookmarkEnd w:id="0"/>
+      <w:bookmarkEnd w:id="1"/>
     </w:p>
     <w:p>
       <w:pPr>
         <w:pStyle w:val="2"/>
       </w:pPr>
-      <w:bookmarkStart w:id="1" w:name="_Toc88863733"/>
+      <w:bookmarkStart w:id="2" w:name="_Toc89024308"/>
       <w:r>
         <w:t>Постановка задачи</w:t>
       </w:r>
-      <w:bookmarkEnd w:id="1"/>
+      <w:bookmarkEnd w:id="2"/>
     </w:p>
     <w:p>
       <w:r>
@@ -1480,7 +2196,7 @@
           <w:lang w:eastAsia="ru-RU"/>
         </w:rPr>
         <w:drawing>
-          <wp:inline distT="0" distB="0" distL="0" distR="0" wp14:anchorId="188FC7C6" wp14:editId="5EEFC262">
+          <wp:inline distT="0" distB="0" distL="0" distR="0" wp14:anchorId="03DBA6AC" wp14:editId="1C95BCCC">
             <wp:extent cx="3790950" cy="742950"/>
             <wp:effectExtent l="0" t="0" r="0" b="0"/>
             <wp:docPr id="1" name="Рисунок 1"/>
@@ -1520,11 +2236,11 @@
       <w:pPr>
         <w:pStyle w:val="2"/>
       </w:pPr>
-      <w:bookmarkStart w:id="2" w:name="_Toc88863734"/>
+      <w:bookmarkStart w:id="3" w:name="_Toc89024309"/>
       <w:r>
         <w:t>Проектирование</w:t>
       </w:r>
-      <w:bookmarkEnd w:id="2"/>
+      <w:bookmarkEnd w:id="3"/>
     </w:p>
     <w:p>
       <w:r>
@@ -1579,7 +2295,7 @@
           <w:lang w:eastAsia="ru-RU"/>
         </w:rPr>
         <w:drawing>
-          <wp:inline distT="0" distB="0" distL="0" distR="0" wp14:anchorId="2F010012" wp14:editId="546C7D8B">
+          <wp:inline distT="0" distB="0" distL="0" distR="0" wp14:anchorId="3778AD4F" wp14:editId="2B9D8951">
             <wp:extent cx="1857375" cy="1190625"/>
             <wp:effectExtent l="0" t="0" r="9525" b="9525"/>
             <wp:docPr id="2" name="Рисунок 2"/>
@@ -1655,7 +2371,7 @@
           <w:lang w:eastAsia="ru-RU"/>
         </w:rPr>
         <w:drawing>
-          <wp:inline distT="0" distB="0" distL="0" distR="0" wp14:anchorId="61191084" wp14:editId="199B7BAF">
+          <wp:inline distT="0" distB="0" distL="0" distR="0" wp14:anchorId="55A9A531" wp14:editId="68332E8D">
             <wp:extent cx="1352550" cy="866775"/>
             <wp:effectExtent l="0" t="0" r="0" b="9525"/>
             <wp:docPr id="3" name="Рисунок 3"/>
@@ -1775,7 +2491,7 @@
         </w:rPr>
         <w:lastRenderedPageBreak/>
         <w:drawing>
-          <wp:inline distT="0" distB="0" distL="0" distR="0" wp14:anchorId="7CE4B958" wp14:editId="6DA75DD3">
+          <wp:inline distT="0" distB="0" distL="0" distR="0" wp14:anchorId="0E8DCAB1" wp14:editId="70A59841">
             <wp:extent cx="3645262" cy="2743200"/>
             <wp:effectExtent l="0" t="0" r="0" b="0"/>
             <wp:docPr id="5" name="Рисунок 5"/>
@@ -1828,11 +2544,11 @@
       <w:pPr>
         <w:pStyle w:val="2"/>
       </w:pPr>
-      <w:bookmarkStart w:id="3" w:name="_Toc88863735"/>
+      <w:bookmarkStart w:id="4" w:name="_Toc89024310"/>
       <w:r>
         <w:t>Тесты</w:t>
       </w:r>
-      <w:bookmarkEnd w:id="3"/>
+      <w:bookmarkEnd w:id="4"/>
     </w:p>
     <w:p>
       <w:pPr>
@@ -1888,7 +2604,7 @@
           <w:lang w:eastAsia="ru-RU"/>
         </w:rPr>
         <w:drawing>
-          <wp:inline distT="0" distB="0" distL="0" distR="0" wp14:anchorId="48C76768" wp14:editId="24D6CF15">
+          <wp:inline distT="0" distB="0" distL="0" distR="0" wp14:anchorId="1BCED90C" wp14:editId="69695655">
             <wp:extent cx="2065480" cy="3045350"/>
             <wp:effectExtent l="0" t="0" r="0" b="3175"/>
             <wp:docPr id="4" name="Рисунок 4"/>
@@ -1936,7 +2652,7 @@
           <w:lang w:eastAsia="ru-RU"/>
         </w:rPr>
         <w:drawing>
-          <wp:inline distT="0" distB="0" distL="0" distR="0" wp14:anchorId="5FD32B59" wp14:editId="4332E38D">
+          <wp:inline distT="0" distB="0" distL="0" distR="0" wp14:anchorId="0921E4D5" wp14:editId="74546CB5">
             <wp:extent cx="2257952" cy="3050540"/>
             <wp:effectExtent l="0" t="0" r="9525" b="0"/>
             <wp:docPr id="6" name="Рисунок 6"/>
@@ -2000,22 +2716,22 @@
         <w:pStyle w:val="1"/>
         <w:jc w:val="center"/>
       </w:pPr>
-      <w:bookmarkStart w:id="4" w:name="_Toc88863736"/>
+      <w:bookmarkStart w:id="5" w:name="_Toc89024311"/>
       <w:r>
         <w:lastRenderedPageBreak/>
         <w:t>Лексический анализатор</w:t>
       </w:r>
-      <w:bookmarkEnd w:id="4"/>
+      <w:bookmarkEnd w:id="5"/>
     </w:p>
     <w:p>
       <w:pPr>
         <w:pStyle w:val="2"/>
       </w:pPr>
-      <w:bookmarkStart w:id="5" w:name="_Toc88863737"/>
+      <w:bookmarkStart w:id="6" w:name="_Toc89024312"/>
       <w:r>
         <w:t>Постановка задачи</w:t>
       </w:r>
-      <w:bookmarkEnd w:id="5"/>
+      <w:bookmarkEnd w:id="6"/>
     </w:p>
     <w:p>
       <w:r>
@@ -2038,11 +2754,11 @@
       <w:pPr>
         <w:pStyle w:val="2"/>
       </w:pPr>
-      <w:bookmarkStart w:id="6" w:name="_Toc88863738"/>
+      <w:bookmarkStart w:id="7" w:name="_Toc89024313"/>
       <w:r>
         <w:t>Проектирование</w:t>
       </w:r>
-      <w:bookmarkEnd w:id="6"/>
+      <w:bookmarkEnd w:id="7"/>
     </w:p>
     <w:p>
       <w:pPr>
@@ -2267,11 +2983,11 @@
       <w:pPr>
         <w:pStyle w:val="2"/>
       </w:pPr>
-      <w:bookmarkStart w:id="7" w:name="_Toc88863739"/>
+      <w:bookmarkStart w:id="8" w:name="_Toc89024314"/>
       <w:r>
         <w:t>Тесты</w:t>
       </w:r>
-      <w:bookmarkEnd w:id="7"/>
+      <w:bookmarkEnd w:id="8"/>
     </w:p>
     <w:p>
       <w:r>
@@ -2303,7 +3019,7 @@
           <w:lang w:eastAsia="ru-RU"/>
         </w:rPr>
         <w:drawing>
-          <wp:inline distT="0" distB="0" distL="0" distR="0" wp14:anchorId="1250797C" wp14:editId="345134AF">
+          <wp:inline distT="0" distB="0" distL="0" distR="0" wp14:anchorId="65DB57D5" wp14:editId="2AC57ECA">
             <wp:extent cx="1929993" cy="2441051"/>
             <wp:effectExtent l="0" t="0" r="0" b="0"/>
             <wp:docPr id="7" name="Рисунок 7"/>
@@ -2344,7 +3060,7 @@
           <w:lang w:eastAsia="ru-RU"/>
         </w:rPr>
         <w:drawing>
-          <wp:inline distT="0" distB="0" distL="0" distR="0" wp14:anchorId="2A5EDE9D" wp14:editId="148EF9FD">
+          <wp:inline distT="0" distB="0" distL="0" distR="0" wp14:anchorId="759DE13F" wp14:editId="44D7343C">
             <wp:extent cx="2012111" cy="2437673"/>
             <wp:effectExtent l="0" t="0" r="7620" b="1270"/>
             <wp:docPr id="11" name="Рисунок 11"/>
@@ -2414,7 +3130,7 @@
           <w:lang w:eastAsia="ru-RU"/>
         </w:rPr>
         <w:drawing>
-          <wp:inline distT="0" distB="0" distL="0" distR="0" wp14:anchorId="4C19274A" wp14:editId="7C052D8D">
+          <wp:inline distT="0" distB="0" distL="0" distR="0" wp14:anchorId="0EFBAF80" wp14:editId="688882D6">
             <wp:extent cx="1502796" cy="2480805"/>
             <wp:effectExtent l="0" t="0" r="2540" b="0"/>
             <wp:docPr id="12" name="Рисунок 12"/>
@@ -2477,7 +3193,7 @@
           <w:lang w:eastAsia="ru-RU"/>
         </w:rPr>
         <w:drawing>
-          <wp:inline distT="0" distB="0" distL="0" distR="0" wp14:anchorId="6DB17B19" wp14:editId="4CCC581B">
+          <wp:inline distT="0" distB="0" distL="0" distR="0" wp14:anchorId="58103491" wp14:editId="00BD7CF1">
             <wp:extent cx="4349364" cy="4357909"/>
             <wp:effectExtent l="0" t="0" r="0" b="5080"/>
             <wp:docPr id="13" name="Рисунок 13"/>
@@ -2534,22 +3250,22 @@
         <w:pStyle w:val="1"/>
         <w:jc w:val="center"/>
       </w:pPr>
-      <w:bookmarkStart w:id="8" w:name="_Toc88863740"/>
+      <w:bookmarkStart w:id="9" w:name="_Toc89024315"/>
       <w:r>
         <w:lastRenderedPageBreak/>
         <w:t>Синтаксический анализатор</w:t>
       </w:r>
-      <w:bookmarkEnd w:id="8"/>
+      <w:bookmarkEnd w:id="9"/>
     </w:p>
     <w:p>
       <w:pPr>
         <w:pStyle w:val="2"/>
       </w:pPr>
-      <w:bookmarkStart w:id="9" w:name="_Toc88863741"/>
+      <w:bookmarkStart w:id="10" w:name="_Toc89024316"/>
       <w:r>
         <w:t>Постановка задачи</w:t>
       </w:r>
-      <w:bookmarkEnd w:id="9"/>
+      <w:bookmarkEnd w:id="10"/>
     </w:p>
     <w:p>
       <w:r>
@@ -2560,11 +3276,11 @@
       <w:pPr>
         <w:pStyle w:val="2"/>
       </w:pPr>
-      <w:bookmarkStart w:id="10" w:name="_Toc88863742"/>
+      <w:bookmarkStart w:id="11" w:name="_Toc89024317"/>
       <w:r>
         <w:t>Проектирование</w:t>
       </w:r>
-      <w:bookmarkEnd w:id="10"/>
+      <w:bookmarkEnd w:id="11"/>
     </w:p>
     <w:p>
       <w:r>
@@ -2592,7 +3308,7 @@
           <w:color w:val="auto"/>
         </w:rPr>
       </w:pPr>
-      <w:bookmarkStart w:id="11" w:name="_Toc88863743"/>
+      <w:bookmarkStart w:id="12" w:name="_Toc89024318"/>
       <w:r>
         <w:rPr>
           <w:rFonts w:ascii="Times New Roman" w:hAnsi="Times New Roman" w:cs="Times New Roman"/>
@@ -2600,7 +3316,7 @@
         </w:rPr>
         <w:t>БНФ</w:t>
       </w:r>
-      <w:bookmarkEnd w:id="11"/>
+      <w:bookmarkEnd w:id="12"/>
     </w:p>
     <w:p/>
     <w:p>
@@ -3068,8 +3784,6 @@
       <w:r>
         <w:t>=&lt;пусто&gt;</w:t>
       </w:r>
-      <w:bookmarkStart w:id="12" w:name="_GoBack"/>
-      <w:bookmarkEnd w:id="12"/>
     </w:p>
     <w:p>
       <w:r>
@@ -3217,8 +3931,21 @@
     </w:p>
     <w:p/>
     <w:p>
-      <w:r>
-        <w:t xml:space="preserve">Также реализуем функцию </w:t>
+      <w:pPr>
+        <w:pStyle w:val="2"/>
+      </w:pPr>
+      <w:bookmarkStart w:id="13" w:name="_Toc89024319"/>
+      <w:r>
+        <w:t>Реализация</w:t>
+      </w:r>
+      <w:bookmarkEnd w:id="13"/>
+    </w:p>
+    <w:p>
+      <w:r>
+        <w:t>Р</w:t>
+      </w:r>
+      <w:r>
+        <w:t xml:space="preserve">еализуем функцию </w:t>
       </w:r>
       <w:proofErr w:type="gramStart"/>
       <w:r>
@@ -3250,7 +3977,10 @@
         <w:t>)</w:t>
       </w:r>
       <w:r>
-        <w:t xml:space="preserve">, которая будет проверять является ли текущий </w:t>
+        <w:t xml:space="preserve">, которая будет </w:t>
+      </w:r>
+      <w:r>
+        <w:t xml:space="preserve">считывать следующий </w:t>
       </w:r>
       <w:proofErr w:type="spellStart"/>
       <w:r>
@@ -3258,8 +3988,25 @@
       </w:r>
       <w:proofErr w:type="spellEnd"/>
       <w:r>
+        <w:t xml:space="preserve"> и </w:t>
+      </w:r>
+      <w:r>
+        <w:t xml:space="preserve">проверять является ли </w:t>
+      </w:r>
+      <w:r>
+        <w:t>он</w:t>
+      </w:r>
+      <w:r>
         <w:t xml:space="preserve"> </w:t>
       </w:r>
+      <w:proofErr w:type="spellStart"/>
+      <w:r>
+        <w:t>токен</w:t>
+      </w:r>
+      <w:proofErr w:type="spellEnd"/>
+      <w:r>
+        <w:t xml:space="preserve"> </w:t>
+      </w:r>
       <w:r>
         <w:rPr>
           <w:lang w:val="en-US"/>
@@ -3278,8 +4025,887 @@
       <w:r>
         <w:t>' ом, в случае несоответствия выдаём ошибку.</w:t>
       </w:r>
-    </w:p>
-    <w:p/>
+      <w:r>
+        <w:t xml:space="preserve"> Все БНФ реализуем в прямом их представлении, скобочки (</w:t>
+      </w:r>
+      <w:r>
+        <w:t>{}, [])</w:t>
+      </w:r>
+      <w:r>
+        <w:t xml:space="preserve"> означают что конструкция может быть сколь угодно раз, или не быть вообще. В некоторых БНФ присутствует знак </w:t>
+      </w:r>
+      <w:r>
+        <w:t>|</w:t>
+      </w:r>
+      <w:r>
+        <w:t xml:space="preserve">, он означает </w:t>
+      </w:r>
+      <w:r>
+        <w:t>&lt;</w:t>
+      </w:r>
+      <w:r>
+        <w:t>или</w:t>
+      </w:r>
+      <w:r>
+        <w:t>&gt;</w:t>
+      </w:r>
+      <w:r>
+        <w:t xml:space="preserve">. Чтобы понять какую конструкцию мы будем считывать дальше мы считаем следующий </w:t>
+      </w:r>
+      <w:proofErr w:type="spellStart"/>
+      <w:r>
+        <w:t>токен</w:t>
+      </w:r>
+      <w:proofErr w:type="spellEnd"/>
+      <w:r>
+        <w:t xml:space="preserve">, с его помощью мы однозначно можем определить тип следующей синтаксической конструкции и приступить к анализу. В результате мы начинаем с БНФ </w:t>
+      </w:r>
+      <w:r>
+        <w:rPr>
+          <w:lang w:val="en-US"/>
+        </w:rPr>
+        <w:t>program</w:t>
+      </w:r>
+      <w:r>
+        <w:t xml:space="preserve">, и далее, последовательно, в зависимости от написанного кода, </w:t>
+      </w:r>
+      <w:r>
+        <w:t>“</w:t>
+      </w:r>
+      <w:r>
+        <w:t>ацептим</w:t>
+      </w:r>
+      <w:r>
+        <w:t xml:space="preserve">” </w:t>
+      </w:r>
+      <w:r>
+        <w:t>допустимые синтаксические конструкции, в противном случаем выдаём ошибку.</w:t>
+      </w:r>
+    </w:p>
+    <w:p>
+      <w:pPr>
+        <w:pStyle w:val="2"/>
+      </w:pPr>
+      <w:bookmarkStart w:id="14" w:name="_Toc89024320"/>
+      <w:r>
+        <w:lastRenderedPageBreak/>
+        <w:t>Тестирование</w:t>
+      </w:r>
+      <w:bookmarkEnd w:id="14"/>
+    </w:p>
+    <w:p>
+      <w:r>
+        <w:t>Постараемся протестировать каждый блок по-отдельности</w:t>
+      </w:r>
+      <w:r>
+        <w:t>:</w:t>
+      </w:r>
+    </w:p>
+    <w:p>
+      <w:pPr>
+        <w:pStyle w:val="3"/>
+      </w:pPr>
+      <w:bookmarkStart w:id="15" w:name="_Toc89024321"/>
+      <w:r>
+        <w:t>Минимальная допустимая программа</w:t>
+      </w:r>
+      <w:r>
+        <w:t>:</w:t>
+      </w:r>
+      <w:bookmarkEnd w:id="15"/>
+    </w:p>
+    <w:p>
+      <w:r>
+        <w:rPr>
+          <w:noProof/>
+          <w:lang w:eastAsia="ru-RU"/>
+        </w:rPr>
+        <w:drawing>
+          <wp:inline distT="0" distB="0" distL="0" distR="0" wp14:anchorId="006ECA00" wp14:editId="35480811">
+            <wp:extent cx="1628779" cy="2130949"/>
+            <wp:effectExtent l="0" t="0" r="0" b="3175"/>
+            <wp:docPr id="8" name="Рисунок 8"/>
+            <wp:cNvGraphicFramePr>
+              <a:graphicFrameLocks xmlns:a="http://schemas.openxmlformats.org/drawingml/2006/main" noChangeAspect="1"/>
+            </wp:cNvGraphicFramePr>
+            <a:graphic xmlns:a="http://schemas.openxmlformats.org/drawingml/2006/main">
+              <a:graphicData uri="http://schemas.openxmlformats.org/drawingml/2006/picture">
+                <pic:pic xmlns:pic="http://schemas.openxmlformats.org/drawingml/2006/picture">
+                  <pic:nvPicPr>
+                    <pic:cNvPr id="1" name=""/>
+                    <pic:cNvPicPr/>
+                  </pic:nvPicPr>
+                  <pic:blipFill>
+                    <a:blip r:embed="rId20"/>
+                    <a:stretch>
+                      <a:fillRect/>
+                    </a:stretch>
+                  </pic:blipFill>
+                  <pic:spPr>
+                    <a:xfrm>
+                      <a:off x="0" y="0"/>
+                      <a:ext cx="1656246" cy="2166884"/>
+                    </a:xfrm>
+                    <a:prstGeom prst="rect">
+                      <a:avLst/>
+                    </a:prstGeom>
+                  </pic:spPr>
+                </pic:pic>
+              </a:graphicData>
+            </a:graphic>
+          </wp:inline>
+        </w:drawing>
+      </w:r>
+      <w:r>
+        <w:rPr>
+          <w:noProof/>
+          <w:lang w:eastAsia="ru-RU"/>
+        </w:rPr>
+        <w:drawing>
+          <wp:inline distT="0" distB="0" distL="0" distR="0" wp14:anchorId="276A3DA4" wp14:editId="31CB9662">
+            <wp:extent cx="1734457" cy="2075290"/>
+            <wp:effectExtent l="0" t="0" r="0" b="1270"/>
+            <wp:docPr id="9" name="Рисунок 9"/>
+            <wp:cNvGraphicFramePr>
+              <a:graphicFrameLocks xmlns:a="http://schemas.openxmlformats.org/drawingml/2006/main" noChangeAspect="1"/>
+            </wp:cNvGraphicFramePr>
+            <a:graphic xmlns:a="http://schemas.openxmlformats.org/drawingml/2006/main">
+              <a:graphicData uri="http://schemas.openxmlformats.org/drawingml/2006/picture">
+                <pic:pic xmlns:pic="http://schemas.openxmlformats.org/drawingml/2006/picture">
+                  <pic:nvPicPr>
+                    <pic:cNvPr id="1" name=""/>
+                    <pic:cNvPicPr/>
+                  </pic:nvPicPr>
+                  <pic:blipFill>
+                    <a:blip r:embed="rId21"/>
+                    <a:stretch>
+                      <a:fillRect/>
+                    </a:stretch>
+                  </pic:blipFill>
+                  <pic:spPr>
+                    <a:xfrm>
+                      <a:off x="0" y="0"/>
+                      <a:ext cx="1769282" cy="2116959"/>
+                    </a:xfrm>
+                    <a:prstGeom prst="rect">
+                      <a:avLst/>
+                    </a:prstGeom>
+                  </pic:spPr>
+                </pic:pic>
+              </a:graphicData>
+            </a:graphic>
+          </wp:inline>
+        </w:drawing>
+      </w:r>
+    </w:p>
+    <w:p>
+      <w:pPr>
+        <w:pStyle w:val="3"/>
+      </w:pPr>
+      <w:bookmarkStart w:id="16" w:name="_Toc89024322"/>
+      <w:r>
+        <w:t>Раздел переменных:</w:t>
+      </w:r>
+      <w:bookmarkEnd w:id="16"/>
+    </w:p>
+    <w:p>
+      <w:pPr>
+        <w:rPr>
+          <w:lang w:val="en-US"/>
+        </w:rPr>
+      </w:pPr>
+      <w:r>
+        <w:rPr>
+          <w:noProof/>
+          <w:lang w:eastAsia="ru-RU"/>
+        </w:rPr>
+        <w:drawing>
+          <wp:inline distT="0" distB="0" distL="0" distR="0" wp14:anchorId="6A54E89B" wp14:editId="566C70F0">
+            <wp:extent cx="2208308" cy="2456953"/>
+            <wp:effectExtent l="0" t="0" r="1905" b="635"/>
+            <wp:docPr id="10" name="Рисунок 10"/>
+            <wp:cNvGraphicFramePr>
+              <a:graphicFrameLocks xmlns:a="http://schemas.openxmlformats.org/drawingml/2006/main" noChangeAspect="1"/>
+            </wp:cNvGraphicFramePr>
+            <a:graphic xmlns:a="http://schemas.openxmlformats.org/drawingml/2006/main">
+              <a:graphicData uri="http://schemas.openxmlformats.org/drawingml/2006/picture">
+                <pic:pic xmlns:pic="http://schemas.openxmlformats.org/drawingml/2006/picture">
+                  <pic:nvPicPr>
+                    <pic:cNvPr id="1" name=""/>
+                    <pic:cNvPicPr/>
+                  </pic:nvPicPr>
+                  <pic:blipFill>
+                    <a:blip r:embed="rId22"/>
+                    <a:stretch>
+                      <a:fillRect/>
+                    </a:stretch>
+                  </pic:blipFill>
+                  <pic:spPr>
+                    <a:xfrm>
+                      <a:off x="0" y="0"/>
+                      <a:ext cx="2252934" cy="2506604"/>
+                    </a:xfrm>
+                    <a:prstGeom prst="rect">
+                      <a:avLst/>
+                    </a:prstGeom>
+                  </pic:spPr>
+                </pic:pic>
+              </a:graphicData>
+            </a:graphic>
+          </wp:inline>
+        </w:drawing>
+      </w:r>
+      <w:r>
+        <w:rPr>
+          <w:noProof/>
+          <w:lang w:eastAsia="ru-RU"/>
+        </w:rPr>
+        <w:drawing>
+          <wp:inline distT="0" distB="0" distL="0" distR="0" wp14:anchorId="19359BA1" wp14:editId="38A02D4E">
+            <wp:extent cx="1916337" cy="2743200"/>
+            <wp:effectExtent l="0" t="0" r="8255" b="0"/>
+            <wp:docPr id="14" name="Рисунок 14"/>
+            <wp:cNvGraphicFramePr>
+              <a:graphicFrameLocks xmlns:a="http://schemas.openxmlformats.org/drawingml/2006/main" noChangeAspect="1"/>
+            </wp:cNvGraphicFramePr>
+            <a:graphic xmlns:a="http://schemas.openxmlformats.org/drawingml/2006/main">
+              <a:graphicData uri="http://schemas.openxmlformats.org/drawingml/2006/picture">
+                <pic:pic xmlns:pic="http://schemas.openxmlformats.org/drawingml/2006/picture">
+                  <pic:nvPicPr>
+                    <pic:cNvPr id="1" name=""/>
+                    <pic:cNvPicPr/>
+                  </pic:nvPicPr>
+                  <pic:blipFill>
+                    <a:blip r:embed="rId23"/>
+                    <a:stretch>
+                      <a:fillRect/>
+                    </a:stretch>
+                  </pic:blipFill>
+                  <pic:spPr>
+                    <a:xfrm>
+                      <a:off x="0" y="0"/>
+                      <a:ext cx="1926819" cy="2758205"/>
+                    </a:xfrm>
+                    <a:prstGeom prst="rect">
+                      <a:avLst/>
+                    </a:prstGeom>
+                  </pic:spPr>
+                </pic:pic>
+              </a:graphicData>
+            </a:graphic>
+          </wp:inline>
+        </w:drawing>
+      </w:r>
+    </w:p>
+    <w:p>
+      <w:pPr>
+        <w:pStyle w:val="3"/>
+        <w:rPr>
+          <w:lang w:val="en-US"/>
+        </w:rPr>
+      </w:pPr>
+      <w:bookmarkStart w:id="17" w:name="_Toc89024323"/>
+      <w:r>
+        <w:lastRenderedPageBreak/>
+        <w:t>Раздел операторов, составной оператор:</w:t>
+      </w:r>
+      <w:bookmarkEnd w:id="17"/>
+    </w:p>
+    <w:p>
+      <w:r>
+        <w:rPr>
+          <w:noProof/>
+          <w:lang w:eastAsia="ru-RU"/>
+        </w:rPr>
+        <w:drawing>
+          <wp:inline distT="0" distB="0" distL="0" distR="0" wp14:anchorId="73F6DD8D" wp14:editId="609E70B8">
+            <wp:extent cx="1940119" cy="2750860"/>
+            <wp:effectExtent l="0" t="0" r="3175" b="0"/>
+            <wp:docPr id="15" name="Рисунок 15"/>
+            <wp:cNvGraphicFramePr>
+              <a:graphicFrameLocks xmlns:a="http://schemas.openxmlformats.org/drawingml/2006/main" noChangeAspect="1"/>
+            </wp:cNvGraphicFramePr>
+            <a:graphic xmlns:a="http://schemas.openxmlformats.org/drawingml/2006/main">
+              <a:graphicData uri="http://schemas.openxmlformats.org/drawingml/2006/picture">
+                <pic:pic xmlns:pic="http://schemas.openxmlformats.org/drawingml/2006/picture">
+                  <pic:nvPicPr>
+                    <pic:cNvPr id="1" name=""/>
+                    <pic:cNvPicPr/>
+                  </pic:nvPicPr>
+                  <pic:blipFill>
+                    <a:blip r:embed="rId24"/>
+                    <a:stretch>
+                      <a:fillRect/>
+                    </a:stretch>
+                  </pic:blipFill>
+                  <pic:spPr>
+                    <a:xfrm>
+                      <a:off x="0" y="0"/>
+                      <a:ext cx="1960489" cy="2779742"/>
+                    </a:xfrm>
+                    <a:prstGeom prst="rect">
+                      <a:avLst/>
+                    </a:prstGeom>
+                  </pic:spPr>
+                </pic:pic>
+              </a:graphicData>
+            </a:graphic>
+          </wp:inline>
+        </w:drawing>
+      </w:r>
+      <w:r>
+        <w:rPr>
+          <w:noProof/>
+          <w:lang w:eastAsia="ru-RU"/>
+        </w:rPr>
+        <w:drawing>
+          <wp:inline distT="0" distB="0" distL="0" distR="0" wp14:anchorId="39571E7B" wp14:editId="5E393424">
+            <wp:extent cx="1571014" cy="2735248"/>
+            <wp:effectExtent l="0" t="0" r="0" b="8255"/>
+            <wp:docPr id="16" name="Рисунок 16"/>
+            <wp:cNvGraphicFramePr>
+              <a:graphicFrameLocks xmlns:a="http://schemas.openxmlformats.org/drawingml/2006/main" noChangeAspect="1"/>
+            </wp:cNvGraphicFramePr>
+            <a:graphic xmlns:a="http://schemas.openxmlformats.org/drawingml/2006/main">
+              <a:graphicData uri="http://schemas.openxmlformats.org/drawingml/2006/picture">
+                <pic:pic xmlns:pic="http://schemas.openxmlformats.org/drawingml/2006/picture">
+                  <pic:nvPicPr>
+                    <pic:cNvPr id="1" name=""/>
+                    <pic:cNvPicPr/>
+                  </pic:nvPicPr>
+                  <pic:blipFill>
+                    <a:blip r:embed="rId25"/>
+                    <a:stretch>
+                      <a:fillRect/>
+                    </a:stretch>
+                  </pic:blipFill>
+                  <pic:spPr>
+                    <a:xfrm>
+                      <a:off x="0" y="0"/>
+                      <a:ext cx="1599381" cy="2784636"/>
+                    </a:xfrm>
+                    <a:prstGeom prst="rect">
+                      <a:avLst/>
+                    </a:prstGeom>
+                  </pic:spPr>
+                </pic:pic>
+              </a:graphicData>
+            </a:graphic>
+          </wp:inline>
+        </w:drawing>
+      </w:r>
+    </w:p>
+    <w:p>
+      <w:pPr>
+        <w:pStyle w:val="3"/>
+      </w:pPr>
+      <w:bookmarkStart w:id="18" w:name="_Toc89024324"/>
+      <w:r>
+        <w:t>Оператор присваивания:</w:t>
+      </w:r>
+      <w:bookmarkEnd w:id="18"/>
+    </w:p>
+    <w:p>
+      <w:r>
+        <w:rPr>
+          <w:noProof/>
+          <w:lang w:eastAsia="ru-RU"/>
+        </w:rPr>
+        <w:drawing>
+          <wp:inline distT="0" distB="0" distL="0" distR="0" wp14:anchorId="539232A7" wp14:editId="2AAE07E3">
+            <wp:extent cx="2079055" cy="2576222"/>
+            <wp:effectExtent l="0" t="0" r="0" b="0"/>
+            <wp:docPr id="17" name="Рисунок 17"/>
+            <wp:cNvGraphicFramePr>
+              <a:graphicFrameLocks xmlns:a="http://schemas.openxmlformats.org/drawingml/2006/main" noChangeAspect="1"/>
+            </wp:cNvGraphicFramePr>
+            <a:graphic xmlns:a="http://schemas.openxmlformats.org/drawingml/2006/main">
+              <a:graphicData uri="http://schemas.openxmlformats.org/drawingml/2006/picture">
+                <pic:pic xmlns:pic="http://schemas.openxmlformats.org/drawingml/2006/picture">
+                  <pic:nvPicPr>
+                    <pic:cNvPr id="1" name=""/>
+                    <pic:cNvPicPr/>
+                  </pic:nvPicPr>
+                  <pic:blipFill>
+                    <a:blip r:embed="rId26"/>
+                    <a:stretch>
+                      <a:fillRect/>
+                    </a:stretch>
+                  </pic:blipFill>
+                  <pic:spPr>
+                    <a:xfrm>
+                      <a:off x="0" y="0"/>
+                      <a:ext cx="2095901" cy="2597096"/>
+                    </a:xfrm>
+                    <a:prstGeom prst="rect">
+                      <a:avLst/>
+                    </a:prstGeom>
+                  </pic:spPr>
+                </pic:pic>
+              </a:graphicData>
+            </a:graphic>
+          </wp:inline>
+        </w:drawing>
+      </w:r>
+      <w:r>
+        <w:rPr>
+          <w:noProof/>
+          <w:lang w:eastAsia="ru-RU"/>
+        </w:rPr>
+        <w:drawing>
+          <wp:inline distT="0" distB="0" distL="0" distR="0" wp14:anchorId="7171536C" wp14:editId="239A4CC6">
+            <wp:extent cx="1407381" cy="2587621"/>
+            <wp:effectExtent l="0" t="0" r="2540" b="3810"/>
+            <wp:docPr id="18" name="Рисунок 18"/>
+            <wp:cNvGraphicFramePr>
+              <a:graphicFrameLocks xmlns:a="http://schemas.openxmlformats.org/drawingml/2006/main" noChangeAspect="1"/>
+            </wp:cNvGraphicFramePr>
+            <a:graphic xmlns:a="http://schemas.openxmlformats.org/drawingml/2006/main">
+              <a:graphicData uri="http://schemas.openxmlformats.org/drawingml/2006/picture">
+                <pic:pic xmlns:pic="http://schemas.openxmlformats.org/drawingml/2006/picture">
+                  <pic:nvPicPr>
+                    <pic:cNvPr id="1" name=""/>
+                    <pic:cNvPicPr/>
+                  </pic:nvPicPr>
+                  <pic:blipFill>
+                    <a:blip r:embed="rId27"/>
+                    <a:stretch>
+                      <a:fillRect/>
+                    </a:stretch>
+                  </pic:blipFill>
+                  <pic:spPr>
+                    <a:xfrm>
+                      <a:off x="0" y="0"/>
+                      <a:ext cx="1415135" cy="2601878"/>
+                    </a:xfrm>
+                    <a:prstGeom prst="rect">
+                      <a:avLst/>
+                    </a:prstGeom>
+                  </pic:spPr>
+                </pic:pic>
+              </a:graphicData>
+            </a:graphic>
+          </wp:inline>
+        </w:drawing>
+      </w:r>
+    </w:p>
+    <w:p>
+      <w:pPr>
+        <w:pStyle w:val="3"/>
+      </w:pPr>
+      <w:bookmarkStart w:id="19" w:name="_Toc89024325"/>
+      <w:r>
+        <w:lastRenderedPageBreak/>
+        <w:t>Условный оператор:</w:t>
+      </w:r>
+      <w:bookmarkEnd w:id="19"/>
+    </w:p>
+    <w:p>
+      <w:r>
+        <w:rPr>
+          <w:noProof/>
+          <w:lang w:eastAsia="ru-RU"/>
+        </w:rPr>
+        <w:drawing>
+          <wp:inline distT="0" distB="0" distL="0" distR="0" wp14:anchorId="71800931" wp14:editId="57ED7EA8">
+            <wp:extent cx="1677726" cy="2783861"/>
+            <wp:effectExtent l="0" t="0" r="0" b="0"/>
+            <wp:docPr id="19" name="Рисунок 19"/>
+            <wp:cNvGraphicFramePr>
+              <a:graphicFrameLocks xmlns:a="http://schemas.openxmlformats.org/drawingml/2006/main" noChangeAspect="1"/>
+            </wp:cNvGraphicFramePr>
+            <a:graphic xmlns:a="http://schemas.openxmlformats.org/drawingml/2006/main">
+              <a:graphicData uri="http://schemas.openxmlformats.org/drawingml/2006/picture">
+                <pic:pic xmlns:pic="http://schemas.openxmlformats.org/drawingml/2006/picture">
+                  <pic:nvPicPr>
+                    <pic:cNvPr id="1" name=""/>
+                    <pic:cNvPicPr/>
+                  </pic:nvPicPr>
+                  <pic:blipFill>
+                    <a:blip r:embed="rId28"/>
+                    <a:stretch>
+                      <a:fillRect/>
+                    </a:stretch>
+                  </pic:blipFill>
+                  <pic:spPr>
+                    <a:xfrm>
+                      <a:off x="0" y="0"/>
+                      <a:ext cx="1696522" cy="2815049"/>
+                    </a:xfrm>
+                    <a:prstGeom prst="rect">
+                      <a:avLst/>
+                    </a:prstGeom>
+                  </pic:spPr>
+                </pic:pic>
+              </a:graphicData>
+            </a:graphic>
+          </wp:inline>
+        </w:drawing>
+      </w:r>
+      <w:r>
+        <w:rPr>
+          <w:noProof/>
+          <w:lang w:eastAsia="ru-RU"/>
+        </w:rPr>
+        <w:drawing>
+          <wp:inline distT="0" distB="0" distL="0" distR="0" wp14:anchorId="4D20D590" wp14:editId="7FADC9AE">
+            <wp:extent cx="2346203" cy="2790908"/>
+            <wp:effectExtent l="0" t="0" r="0" b="0"/>
+            <wp:docPr id="21" name="Рисунок 21"/>
+            <wp:cNvGraphicFramePr>
+              <a:graphicFrameLocks xmlns:a="http://schemas.openxmlformats.org/drawingml/2006/main" noChangeAspect="1"/>
+            </wp:cNvGraphicFramePr>
+            <a:graphic xmlns:a="http://schemas.openxmlformats.org/drawingml/2006/main">
+              <a:graphicData uri="http://schemas.openxmlformats.org/drawingml/2006/picture">
+                <pic:pic xmlns:pic="http://schemas.openxmlformats.org/drawingml/2006/picture">
+                  <pic:nvPicPr>
+                    <pic:cNvPr id="1" name=""/>
+                    <pic:cNvPicPr/>
+                  </pic:nvPicPr>
+                  <pic:blipFill>
+                    <a:blip r:embed="rId29"/>
+                    <a:stretch>
+                      <a:fillRect/>
+                    </a:stretch>
+                  </pic:blipFill>
+                  <pic:spPr>
+                    <a:xfrm>
+                      <a:off x="0" y="0"/>
+                      <a:ext cx="2383636" cy="2835436"/>
+                    </a:xfrm>
+                    <a:prstGeom prst="rect">
+                      <a:avLst/>
+                    </a:prstGeom>
+                  </pic:spPr>
+                </pic:pic>
+              </a:graphicData>
+            </a:graphic>
+          </wp:inline>
+        </w:drawing>
+      </w:r>
+    </w:p>
+    <w:p>
+      <w:pPr>
+        <w:pStyle w:val="3"/>
+      </w:pPr>
+      <w:bookmarkStart w:id="20" w:name="_Toc89024326"/>
+      <w:r>
+        <w:t>Цикл с предусловием:</w:t>
+      </w:r>
+      <w:bookmarkEnd w:id="20"/>
+    </w:p>
+    <w:p>
+      <w:r>
+        <w:rPr>
+          <w:noProof/>
+          <w:lang w:eastAsia="ru-RU"/>
+        </w:rPr>
+        <w:drawing>
+          <wp:inline distT="0" distB="0" distL="0" distR="0" wp14:anchorId="491F0648" wp14:editId="4640CB8D">
+            <wp:extent cx="1118287" cy="2544417"/>
+            <wp:effectExtent l="0" t="0" r="5715" b="8890"/>
+            <wp:docPr id="22" name="Рисунок 22"/>
+            <wp:cNvGraphicFramePr>
+              <a:graphicFrameLocks xmlns:a="http://schemas.openxmlformats.org/drawingml/2006/main" noChangeAspect="1"/>
+            </wp:cNvGraphicFramePr>
+            <a:graphic xmlns:a="http://schemas.openxmlformats.org/drawingml/2006/main">
+              <a:graphicData uri="http://schemas.openxmlformats.org/drawingml/2006/picture">
+                <pic:pic xmlns:pic="http://schemas.openxmlformats.org/drawingml/2006/picture">
+                  <pic:nvPicPr>
+                    <pic:cNvPr id="1" name=""/>
+                    <pic:cNvPicPr/>
+                  </pic:nvPicPr>
+                  <pic:blipFill>
+                    <a:blip r:embed="rId30"/>
+                    <a:stretch>
+                      <a:fillRect/>
+                    </a:stretch>
+                  </pic:blipFill>
+                  <pic:spPr>
+                    <a:xfrm>
+                      <a:off x="0" y="0"/>
+                      <a:ext cx="1127864" cy="2566207"/>
+                    </a:xfrm>
+                    <a:prstGeom prst="rect">
+                      <a:avLst/>
+                    </a:prstGeom>
+                  </pic:spPr>
+                </pic:pic>
+              </a:graphicData>
+            </a:graphic>
+          </wp:inline>
+        </w:drawing>
+      </w:r>
+      <w:r>
+        <w:rPr>
+          <w:noProof/>
+          <w:lang w:eastAsia="ru-RU"/>
+        </w:rPr>
+        <w:drawing>
+          <wp:inline distT="0" distB="0" distL="0" distR="0" wp14:anchorId="3ECDC06E" wp14:editId="765C1E7D">
+            <wp:extent cx="1184744" cy="2536799"/>
+            <wp:effectExtent l="0" t="0" r="0" b="0"/>
+            <wp:docPr id="23" name="Рисунок 23"/>
+            <wp:cNvGraphicFramePr>
+              <a:graphicFrameLocks xmlns:a="http://schemas.openxmlformats.org/drawingml/2006/main" noChangeAspect="1"/>
+            </wp:cNvGraphicFramePr>
+            <a:graphic xmlns:a="http://schemas.openxmlformats.org/drawingml/2006/main">
+              <a:graphicData uri="http://schemas.openxmlformats.org/drawingml/2006/picture">
+                <pic:pic xmlns:pic="http://schemas.openxmlformats.org/drawingml/2006/picture">
+                  <pic:nvPicPr>
+                    <pic:cNvPr id="1" name=""/>
+                    <pic:cNvPicPr/>
+                  </pic:nvPicPr>
+                  <pic:blipFill>
+                    <a:blip r:embed="rId31"/>
+                    <a:stretch>
+                      <a:fillRect/>
+                    </a:stretch>
+                  </pic:blipFill>
+                  <pic:spPr>
+                    <a:xfrm>
+                      <a:off x="0" y="0"/>
+                      <a:ext cx="1199513" cy="2568422"/>
+                    </a:xfrm>
+                    <a:prstGeom prst="rect">
+                      <a:avLst/>
+                    </a:prstGeom>
+                  </pic:spPr>
+                </pic:pic>
+              </a:graphicData>
+            </a:graphic>
+          </wp:inline>
+        </w:drawing>
+      </w:r>
+      <w:r>
+        <w:rPr>
+          <w:noProof/>
+          <w:lang w:eastAsia="ru-RU"/>
+        </w:rPr>
+        <w:drawing>
+          <wp:inline distT="0" distB="0" distL="0" distR="0" wp14:anchorId="470A9C25" wp14:editId="7D14FF4B">
+            <wp:extent cx="1210413" cy="2528514"/>
+            <wp:effectExtent l="0" t="0" r="8890" b="5715"/>
+            <wp:docPr id="24" name="Рисунок 24"/>
+            <wp:cNvGraphicFramePr>
+              <a:graphicFrameLocks xmlns:a="http://schemas.openxmlformats.org/drawingml/2006/main" noChangeAspect="1"/>
+            </wp:cNvGraphicFramePr>
+            <a:graphic xmlns:a="http://schemas.openxmlformats.org/drawingml/2006/main">
+              <a:graphicData uri="http://schemas.openxmlformats.org/drawingml/2006/picture">
+                <pic:pic xmlns:pic="http://schemas.openxmlformats.org/drawingml/2006/picture">
+                  <pic:nvPicPr>
+                    <pic:cNvPr id="1" name=""/>
+                    <pic:cNvPicPr/>
+                  </pic:nvPicPr>
+                  <pic:blipFill>
+                    <a:blip r:embed="rId32"/>
+                    <a:stretch>
+                      <a:fillRect/>
+                    </a:stretch>
+                  </pic:blipFill>
+                  <pic:spPr>
+                    <a:xfrm>
+                      <a:off x="0" y="0"/>
+                      <a:ext cx="1222465" cy="2553690"/>
+                    </a:xfrm>
+                    <a:prstGeom prst="rect">
+                      <a:avLst/>
+                    </a:prstGeom>
+                  </pic:spPr>
+                </pic:pic>
+              </a:graphicData>
+            </a:graphic>
+          </wp:inline>
+        </w:drawing>
+      </w:r>
+      <w:r>
+        <w:rPr>
+          <w:noProof/>
+          <w:lang w:eastAsia="ru-RU"/>
+        </w:rPr>
+        <w:drawing>
+          <wp:inline distT="0" distB="0" distL="0" distR="0" wp14:anchorId="2992E7DE" wp14:editId="03D600CD">
+            <wp:extent cx="1351722" cy="2576720"/>
+            <wp:effectExtent l="0" t="0" r="1270" b="0"/>
+            <wp:docPr id="25" name="Рисунок 25"/>
+            <wp:cNvGraphicFramePr>
+              <a:graphicFrameLocks xmlns:a="http://schemas.openxmlformats.org/drawingml/2006/main" noChangeAspect="1"/>
+            </wp:cNvGraphicFramePr>
+            <a:graphic xmlns:a="http://schemas.openxmlformats.org/drawingml/2006/main">
+              <a:graphicData uri="http://schemas.openxmlformats.org/drawingml/2006/picture">
+                <pic:pic xmlns:pic="http://schemas.openxmlformats.org/drawingml/2006/picture">
+                  <pic:nvPicPr>
+                    <pic:cNvPr id="1" name=""/>
+                    <pic:cNvPicPr/>
+                  </pic:nvPicPr>
+                  <pic:blipFill>
+                    <a:blip r:embed="rId33"/>
+                    <a:stretch>
+                      <a:fillRect/>
+                    </a:stretch>
+                  </pic:blipFill>
+                  <pic:spPr>
+                    <a:xfrm>
+                      <a:off x="0" y="0"/>
+                      <a:ext cx="1372338" cy="2616019"/>
+                    </a:xfrm>
+                    <a:prstGeom prst="rect">
+                      <a:avLst/>
+                    </a:prstGeom>
+                  </pic:spPr>
+                </pic:pic>
+              </a:graphicData>
+            </a:graphic>
+          </wp:inline>
+        </w:drawing>
+      </w:r>
+    </w:p>
+    <w:p>
+      <w:pPr>
+        <w:pStyle w:val="3"/>
+      </w:pPr>
+      <w:bookmarkStart w:id="21" w:name="_Toc89024327"/>
+      <w:r>
+        <w:t>Выражение, оставшиеся операторы:</w:t>
+      </w:r>
+      <w:bookmarkEnd w:id="21"/>
+    </w:p>
+    <w:p>
+      <w:r>
+        <w:rPr>
+          <w:noProof/>
+          <w:lang w:eastAsia="ru-RU"/>
+        </w:rPr>
+        <w:drawing>
+          <wp:inline distT="0" distB="0" distL="0" distR="0" wp14:anchorId="43E96115" wp14:editId="6B3E4DB3">
+            <wp:extent cx="1477403" cy="2544417"/>
+            <wp:effectExtent l="0" t="0" r="8890" b="8890"/>
+            <wp:docPr id="26" name="Рисунок 26"/>
+            <wp:cNvGraphicFramePr>
+              <a:graphicFrameLocks xmlns:a="http://schemas.openxmlformats.org/drawingml/2006/main" noChangeAspect="1"/>
+            </wp:cNvGraphicFramePr>
+            <a:graphic xmlns:a="http://schemas.openxmlformats.org/drawingml/2006/main">
+              <a:graphicData uri="http://schemas.openxmlformats.org/drawingml/2006/picture">
+                <pic:pic xmlns:pic="http://schemas.openxmlformats.org/drawingml/2006/picture">
+                  <pic:nvPicPr>
+                    <pic:cNvPr id="1" name=""/>
+                    <pic:cNvPicPr/>
+                  </pic:nvPicPr>
+                  <pic:blipFill>
+                    <a:blip r:embed="rId34"/>
+                    <a:stretch>
+                      <a:fillRect/>
+                    </a:stretch>
+                  </pic:blipFill>
+                  <pic:spPr>
+                    <a:xfrm>
+                      <a:off x="0" y="0"/>
+                      <a:ext cx="1496546" cy="2577386"/>
+                    </a:xfrm>
+                    <a:prstGeom prst="rect">
+                      <a:avLst/>
+                    </a:prstGeom>
+                  </pic:spPr>
+                </pic:pic>
+              </a:graphicData>
+            </a:graphic>
+          </wp:inline>
+        </w:drawing>
+      </w:r>
+      <w:r>
+        <w:rPr>
+          <w:noProof/>
+          <w:lang w:eastAsia="ru-RU"/>
+        </w:rPr>
+        <w:drawing>
+          <wp:inline distT="0" distB="0" distL="0" distR="0" wp14:anchorId="5037BB85" wp14:editId="0521C1F3">
+            <wp:extent cx="1113183" cy="2589946"/>
+            <wp:effectExtent l="0" t="0" r="0" b="1270"/>
+            <wp:docPr id="27" name="Рисунок 27"/>
+            <wp:cNvGraphicFramePr>
+              <a:graphicFrameLocks xmlns:a="http://schemas.openxmlformats.org/drawingml/2006/main" noChangeAspect="1"/>
+            </wp:cNvGraphicFramePr>
+            <a:graphic xmlns:a="http://schemas.openxmlformats.org/drawingml/2006/main">
+              <a:graphicData uri="http://schemas.openxmlformats.org/drawingml/2006/picture">
+                <pic:pic xmlns:pic="http://schemas.openxmlformats.org/drawingml/2006/picture">
+                  <pic:nvPicPr>
+                    <pic:cNvPr id="1" name=""/>
+                    <pic:cNvPicPr/>
+                  </pic:nvPicPr>
+                  <pic:blipFill>
+                    <a:blip r:embed="rId35"/>
+                    <a:stretch>
+                      <a:fillRect/>
+                    </a:stretch>
+                  </pic:blipFill>
+                  <pic:spPr>
+                    <a:xfrm>
+                      <a:off x="0" y="0"/>
+                      <a:ext cx="1128578" cy="2625764"/>
+                    </a:xfrm>
+                    <a:prstGeom prst="rect">
+                      <a:avLst/>
+                    </a:prstGeom>
+                  </pic:spPr>
+                </pic:pic>
+              </a:graphicData>
+            </a:graphic>
+          </wp:inline>
+        </w:drawing>
+      </w:r>
+      <w:r>
+        <w:rPr>
+          <w:noProof/>
+          <w:lang w:eastAsia="ru-RU"/>
+        </w:rPr>
+        <w:drawing>
+          <wp:inline distT="0" distB="0" distL="0" distR="0" wp14:anchorId="7B1A3894" wp14:editId="37F97389">
+            <wp:extent cx="1539787" cy="2568271"/>
+            <wp:effectExtent l="0" t="0" r="3810" b="3810"/>
+            <wp:docPr id="28" name="Рисунок 28"/>
+            <wp:cNvGraphicFramePr>
+              <a:graphicFrameLocks xmlns:a="http://schemas.openxmlformats.org/drawingml/2006/main" noChangeAspect="1"/>
+            </wp:cNvGraphicFramePr>
+            <a:graphic xmlns:a="http://schemas.openxmlformats.org/drawingml/2006/main">
+              <a:graphicData uri="http://schemas.openxmlformats.org/drawingml/2006/picture">
+                <pic:pic xmlns:pic="http://schemas.openxmlformats.org/drawingml/2006/picture">
+                  <pic:nvPicPr>
+                    <pic:cNvPr id="1" name=""/>
+                    <pic:cNvPicPr/>
+                  </pic:nvPicPr>
+                  <pic:blipFill>
+                    <a:blip r:embed="rId36"/>
+                    <a:stretch>
+                      <a:fillRect/>
+                    </a:stretch>
+                  </pic:blipFill>
+                  <pic:spPr>
+                    <a:xfrm>
+                      <a:off x="0" y="0"/>
+                      <a:ext cx="1552431" cy="2589361"/>
+                    </a:xfrm>
+                    <a:prstGeom prst="rect">
+                      <a:avLst/>
+                    </a:prstGeom>
+                  </pic:spPr>
+                </pic:pic>
+              </a:graphicData>
+            </a:graphic>
+          </wp:inline>
+        </w:drawing>
+      </w:r>
+    </w:p>
+    <w:p>
+      <w:pPr>
+        <w:pStyle w:val="2"/>
+      </w:pPr>
+      <w:bookmarkStart w:id="22" w:name="_Toc89024328"/>
+      <w:r>
+        <w:lastRenderedPageBreak/>
+        <w:t>Нейтрализация ошибок</w:t>
+      </w:r>
+      <w:bookmarkEnd w:id="22"/>
+    </w:p>
     <w:sectPr>
       <w:pgSz w:w="11906" w:h="16838"/>
       <w:pgMar w:top="1134" w:right="850" w:bottom="1134" w:left="1701" w:header="708" w:footer="708" w:gutter="0"/>
@@ -3345,7 +4971,7 @@
           <w:rPr>
             <w:noProof/>
           </w:rPr>
-          <w:t>7</w:t>
+          <w:t>12</w:t>
         </w:r>
         <w:r>
           <w:fldChar w:fldCharType="end"/>
@@ -4073,7 +5699,6 @@
     <w:next w:val="a"/>
     <w:link w:val="30"/>
     <w:uiPriority w:val="9"/>
-    <w:semiHidden/>
     <w:unhideWhenUsed/>
     <w:qFormat/>
     <w:rsid w:val="00174733"/>
@@ -4366,7 +5991,6 @@
     <w:basedOn w:val="a0"/>
     <w:link w:val="3"/>
     <w:uiPriority w:val="9"/>
-    <w:semiHidden/>
     <w:rsid w:val="00174733"/>
     <w:rPr>
       <w:rFonts w:asciiTheme="majorHAnsi" w:eastAsiaTheme="majorEastAsia" w:hAnsiTheme="majorHAnsi" w:cstheme="majorBidi"/>
@@ -4657,7 +6281,7 @@
 </file>
 
 <file path=customXml/itemProps1.xml><?xml version="1.0" encoding="utf-8"?>
-<ds:datastoreItem xmlns:ds="http://schemas.openxmlformats.org/officeDocument/2006/customXml" ds:itemID="{14E9C433-0762-4DCD-8065-E8F3ECB8973D}">
+<ds:datastoreItem xmlns:ds="http://schemas.openxmlformats.org/officeDocument/2006/customXml" ds:itemID="{2BD7C76D-3F88-4E40-8B0E-5FA6DCBD9B42}">
   <ds:schemaRefs>
     <ds:schemaRef ds:uri="http://schemas.openxmlformats.org/officeDocument/2006/bibliography"/>
   </ds:schemaRefs>

</xml_diff>

<commit_message>
semantic analyzer + writeln is done
</commit_message>
<xml_diff>
--- a/Власов А.А. Отчёт.docx
+++ b/Власов А.А. Отчёт.docx
@@ -582,7 +582,7 @@
           <w:r>
             <w:fldChar w:fldCharType="separate"/>
           </w:r>
-          <w:hyperlink w:anchor="_Toc89031077" w:history="1">
+          <w:hyperlink w:anchor="_Toc89962749" w:history="1">
             <w:r>
               <w:rPr>
                 <w:rStyle w:val="a3"/>
@@ -609,7 +609,7 @@
                 <w:noProof/>
                 <w:webHidden/>
               </w:rPr>
-              <w:instrText xml:space="preserve"> PAGEREF _Toc89031077 \h </w:instrText>
+              <w:instrText xml:space="preserve"> PAGEREF _Toc89962749 \h </w:instrText>
             </w:r>
             <w:r>
               <w:rPr>
@@ -629,7 +629,7 @@
                 <w:noProof/>
                 <w:webHidden/>
               </w:rPr>
-              <w:t>3</w:t>
+              <w:t>4</w:t>
             </w:r>
             <w:r>
               <w:rPr>
@@ -653,7 +653,7 @@
               <w:lang w:eastAsia="ru-RU"/>
             </w:rPr>
           </w:pPr>
-          <w:hyperlink w:anchor="_Toc89031078" w:history="1">
+          <w:hyperlink w:anchor="_Toc89962750" w:history="1">
             <w:r>
               <w:rPr>
                 <w:rStyle w:val="a3"/>
@@ -680,7 +680,7 @@
                 <w:noProof/>
                 <w:webHidden/>
               </w:rPr>
-              <w:instrText xml:space="preserve"> PAGEREF _Toc89031078 \h </w:instrText>
+              <w:instrText xml:space="preserve"> PAGEREF _Toc89962750 \h </w:instrText>
             </w:r>
             <w:r>
               <w:rPr>
@@ -700,7 +700,7 @@
                 <w:noProof/>
                 <w:webHidden/>
               </w:rPr>
-              <w:t>3</w:t>
+              <w:t>4</w:t>
             </w:r>
             <w:r>
               <w:rPr>
@@ -724,7 +724,7 @@
               <w:lang w:eastAsia="ru-RU"/>
             </w:rPr>
           </w:pPr>
-          <w:hyperlink w:anchor="_Toc89031079" w:history="1">
+          <w:hyperlink w:anchor="_Toc89962751" w:history="1">
             <w:r>
               <w:rPr>
                 <w:rStyle w:val="a3"/>
@@ -751,7 +751,7 @@
                 <w:noProof/>
                 <w:webHidden/>
               </w:rPr>
-              <w:instrText xml:space="preserve"> PAGEREF _Toc89031079 \h </w:instrText>
+              <w:instrText xml:space="preserve"> PAGEREF _Toc89962751 \h </w:instrText>
             </w:r>
             <w:r>
               <w:rPr>
@@ -771,7 +771,7 @@
                 <w:noProof/>
                 <w:webHidden/>
               </w:rPr>
-              <w:t>3</w:t>
+              <w:t>4</w:t>
             </w:r>
             <w:r>
               <w:rPr>
@@ -795,7 +795,7 @@
               <w:lang w:eastAsia="ru-RU"/>
             </w:rPr>
           </w:pPr>
-          <w:hyperlink w:anchor="_Toc89031080" w:history="1">
+          <w:hyperlink w:anchor="_Toc89962752" w:history="1">
             <w:r>
               <w:rPr>
                 <w:rStyle w:val="a3"/>
@@ -822,7 +822,7 @@
                 <w:noProof/>
                 <w:webHidden/>
               </w:rPr>
-              <w:instrText xml:space="preserve"> PAGEREF _Toc89031080 \h </w:instrText>
+              <w:instrText xml:space="preserve"> PAGEREF _Toc89962752 \h </w:instrText>
             </w:r>
             <w:r>
               <w:rPr>
@@ -842,7 +842,7 @@
                 <w:noProof/>
                 <w:webHidden/>
               </w:rPr>
-              <w:t>4</w:t>
+              <w:t>5</w:t>
             </w:r>
             <w:r>
               <w:rPr>
@@ -866,7 +866,7 @@
               <w:lang w:eastAsia="ru-RU"/>
             </w:rPr>
           </w:pPr>
-          <w:hyperlink w:anchor="_Toc89031081" w:history="1">
+          <w:hyperlink w:anchor="_Toc89962753" w:history="1">
             <w:r>
               <w:rPr>
                 <w:rStyle w:val="a3"/>
@@ -893,7 +893,7 @@
                 <w:noProof/>
                 <w:webHidden/>
               </w:rPr>
-              <w:instrText xml:space="preserve"> PAGEREF _Toc89031081 \h </w:instrText>
+              <w:instrText xml:space="preserve"> PAGEREF _Toc89962753 \h </w:instrText>
             </w:r>
             <w:r>
               <w:rPr>
@@ -913,7 +913,7 @@
                 <w:noProof/>
                 <w:webHidden/>
               </w:rPr>
-              <w:t>5</w:t>
+              <w:t>6</w:t>
             </w:r>
             <w:r>
               <w:rPr>
@@ -937,7 +937,7 @@
               <w:lang w:eastAsia="ru-RU"/>
             </w:rPr>
           </w:pPr>
-          <w:hyperlink w:anchor="_Toc89031082" w:history="1">
+          <w:hyperlink w:anchor="_Toc89962754" w:history="1">
             <w:r>
               <w:rPr>
                 <w:rStyle w:val="a3"/>
@@ -964,7 +964,7 @@
                 <w:noProof/>
                 <w:webHidden/>
               </w:rPr>
-              <w:instrText xml:space="preserve"> PAGEREF _Toc89031082 \h </w:instrText>
+              <w:instrText xml:space="preserve"> PAGEREF _Toc89962754 \h </w:instrText>
             </w:r>
             <w:r>
               <w:rPr>
@@ -984,7 +984,7 @@
                 <w:noProof/>
                 <w:webHidden/>
               </w:rPr>
-              <w:t>5</w:t>
+              <w:t>6</w:t>
             </w:r>
             <w:r>
               <w:rPr>
@@ -1008,7 +1008,7 @@
               <w:lang w:eastAsia="ru-RU"/>
             </w:rPr>
           </w:pPr>
-          <w:hyperlink w:anchor="_Toc89031083" w:history="1">
+          <w:hyperlink w:anchor="_Toc89962755" w:history="1">
             <w:r>
               <w:rPr>
                 <w:rStyle w:val="a3"/>
@@ -1035,7 +1035,7 @@
                 <w:noProof/>
                 <w:webHidden/>
               </w:rPr>
-              <w:instrText xml:space="preserve"> PAGEREF _Toc89031083 \h </w:instrText>
+              <w:instrText xml:space="preserve"> PAGEREF _Toc89962755 \h </w:instrText>
             </w:r>
             <w:r>
               <w:rPr>
@@ -1055,7 +1055,7 @@
                 <w:noProof/>
                 <w:webHidden/>
               </w:rPr>
-              <w:t>5</w:t>
+              <w:t>6</w:t>
             </w:r>
             <w:r>
               <w:rPr>
@@ -1079,7 +1079,7 @@
               <w:lang w:eastAsia="ru-RU"/>
             </w:rPr>
           </w:pPr>
-          <w:hyperlink w:anchor="_Toc89031084" w:history="1">
+          <w:hyperlink w:anchor="_Toc89962756" w:history="1">
             <w:r>
               <w:rPr>
                 <w:rStyle w:val="a3"/>
@@ -1106,7 +1106,7 @@
                 <w:noProof/>
                 <w:webHidden/>
               </w:rPr>
-              <w:instrText xml:space="preserve"> PAGEREF _Toc89031084 \h </w:instrText>
+              <w:instrText xml:space="preserve"> PAGEREF _Toc89962756 \h </w:instrText>
             </w:r>
             <w:r>
               <w:rPr>
@@ -1126,7 +1126,7 @@
                 <w:noProof/>
                 <w:webHidden/>
               </w:rPr>
-              <w:t>5</w:t>
+              <w:t>6</w:t>
             </w:r>
             <w:r>
               <w:rPr>
@@ -1150,7 +1150,7 @@
               <w:lang w:eastAsia="ru-RU"/>
             </w:rPr>
           </w:pPr>
-          <w:hyperlink w:anchor="_Toc89031085" w:history="1">
+          <w:hyperlink w:anchor="_Toc89962757" w:history="1">
             <w:r>
               <w:rPr>
                 <w:rStyle w:val="a3"/>
@@ -1177,7 +1177,7 @@
                 <w:noProof/>
                 <w:webHidden/>
               </w:rPr>
-              <w:instrText xml:space="preserve"> PAGEREF _Toc89031085 \h </w:instrText>
+              <w:instrText xml:space="preserve"> PAGEREF _Toc89962757 \h </w:instrText>
             </w:r>
             <w:r>
               <w:rPr>
@@ -1197,7 +1197,7 @@
                 <w:noProof/>
                 <w:webHidden/>
               </w:rPr>
-              <w:t>7</w:t>
+              <w:t>8</w:t>
             </w:r>
             <w:r>
               <w:rPr>
@@ -1221,7 +1221,7 @@
               <w:lang w:eastAsia="ru-RU"/>
             </w:rPr>
           </w:pPr>
-          <w:hyperlink w:anchor="_Toc89031086" w:history="1">
+          <w:hyperlink w:anchor="_Toc89962758" w:history="1">
             <w:r>
               <w:rPr>
                 <w:rStyle w:val="a3"/>
@@ -1248,7 +1248,7 @@
                 <w:noProof/>
                 <w:webHidden/>
               </w:rPr>
-              <w:instrText xml:space="preserve"> PAGEREF _Toc89031086 \h </w:instrText>
+              <w:instrText xml:space="preserve"> PAGEREF _Toc89962758 \h </w:instrText>
             </w:r>
             <w:r>
               <w:rPr>
@@ -1268,7 +1268,7 @@
                 <w:noProof/>
                 <w:webHidden/>
               </w:rPr>
-              <w:t>7</w:t>
+              <w:t>8</w:t>
             </w:r>
             <w:r>
               <w:rPr>
@@ -1292,7 +1292,7 @@
               <w:lang w:eastAsia="ru-RU"/>
             </w:rPr>
           </w:pPr>
-          <w:hyperlink w:anchor="_Toc89031087" w:history="1">
+          <w:hyperlink w:anchor="_Toc89962759" w:history="1">
             <w:r>
               <w:rPr>
                 <w:rStyle w:val="a3"/>
@@ -1319,7 +1319,7 @@
                 <w:noProof/>
                 <w:webHidden/>
               </w:rPr>
-              <w:instrText xml:space="preserve"> PAGEREF _Toc89031087 \h </w:instrText>
+              <w:instrText xml:space="preserve"> PAGEREF _Toc89962759 \h </w:instrText>
             </w:r>
             <w:r>
               <w:rPr>
@@ -1339,7 +1339,7 @@
                 <w:noProof/>
                 <w:webHidden/>
               </w:rPr>
-              <w:t>7</w:t>
+              <w:t>8</w:t>
             </w:r>
             <w:r>
               <w:rPr>
@@ -1363,7 +1363,7 @@
               <w:lang w:eastAsia="ru-RU"/>
             </w:rPr>
           </w:pPr>
-          <w:hyperlink w:anchor="_Toc89031088" w:history="1">
+          <w:hyperlink w:anchor="_Toc89962760" w:history="1">
             <w:r>
               <w:rPr>
                 <w:rStyle w:val="a3"/>
@@ -1391,7 +1391,7 @@
                 <w:noProof/>
                 <w:webHidden/>
               </w:rPr>
-              <w:instrText xml:space="preserve"> PAGEREF _Toc89031088 \h </w:instrText>
+              <w:instrText xml:space="preserve"> PAGEREF _Toc89962760 \h </w:instrText>
             </w:r>
             <w:r>
               <w:rPr>
@@ -1411,7 +1411,7 @@
                 <w:noProof/>
                 <w:webHidden/>
               </w:rPr>
-              <w:t>7</w:t>
+              <w:t>8</w:t>
             </w:r>
             <w:r>
               <w:rPr>
@@ -1435,7 +1435,7 @@
               <w:lang w:eastAsia="ru-RU"/>
             </w:rPr>
           </w:pPr>
-          <w:hyperlink w:anchor="_Toc89031089" w:history="1">
+          <w:hyperlink w:anchor="_Toc89962761" w:history="1">
             <w:r>
               <w:rPr>
                 <w:rStyle w:val="a3"/>
@@ -1462,7 +1462,7 @@
                 <w:noProof/>
                 <w:webHidden/>
               </w:rPr>
-              <w:instrText xml:space="preserve"> PAGEREF _Toc89031089 \h </w:instrText>
+              <w:instrText xml:space="preserve"> PAGEREF _Toc89962761 \h </w:instrText>
             </w:r>
             <w:r>
               <w:rPr>
@@ -1482,7 +1482,7 @@
                 <w:noProof/>
                 <w:webHidden/>
               </w:rPr>
-              <w:t>8</w:t>
+              <w:t>9</w:t>
             </w:r>
             <w:r>
               <w:rPr>
@@ -1506,7 +1506,7 @@
               <w:lang w:eastAsia="ru-RU"/>
             </w:rPr>
           </w:pPr>
-          <w:hyperlink w:anchor="_Toc89031090" w:history="1">
+          <w:hyperlink w:anchor="_Toc89962762" w:history="1">
             <w:r>
               <w:rPr>
                 <w:rStyle w:val="a3"/>
@@ -1533,7 +1533,7 @@
                 <w:noProof/>
                 <w:webHidden/>
               </w:rPr>
-              <w:instrText xml:space="preserve"> PAGEREF _Toc89031090 \h </w:instrText>
+              <w:instrText xml:space="preserve"> PAGEREF _Toc89962762 \h </w:instrText>
             </w:r>
             <w:r>
               <w:rPr>
@@ -1553,7 +1553,7 @@
                 <w:noProof/>
                 <w:webHidden/>
               </w:rPr>
-              <w:t>9</w:t>
+              <w:t>10</w:t>
             </w:r>
             <w:r>
               <w:rPr>
@@ -1577,7 +1577,7 @@
               <w:lang w:eastAsia="ru-RU"/>
             </w:rPr>
           </w:pPr>
-          <w:hyperlink w:anchor="_Toc89031091" w:history="1">
+          <w:hyperlink w:anchor="_Toc89962763" w:history="1">
             <w:r>
               <w:rPr>
                 <w:rStyle w:val="a3"/>
@@ -1604,7 +1604,7 @@
                 <w:noProof/>
                 <w:webHidden/>
               </w:rPr>
-              <w:instrText xml:space="preserve"> PAGEREF _Toc89031091 \h </w:instrText>
+              <w:instrText xml:space="preserve"> PAGEREF _Toc89962763 \h </w:instrText>
             </w:r>
             <w:r>
               <w:rPr>
@@ -1624,7 +1624,7 @@
                 <w:noProof/>
                 <w:webHidden/>
               </w:rPr>
-              <w:t>9</w:t>
+              <w:t>10</w:t>
             </w:r>
             <w:r>
               <w:rPr>
@@ -1648,7 +1648,7 @@
               <w:lang w:eastAsia="ru-RU"/>
             </w:rPr>
           </w:pPr>
-          <w:hyperlink w:anchor="_Toc89031092" w:history="1">
+          <w:hyperlink w:anchor="_Toc89962764" w:history="1">
             <w:r>
               <w:rPr>
                 <w:rStyle w:val="a3"/>
@@ -1675,7 +1675,7 @@
                 <w:noProof/>
                 <w:webHidden/>
               </w:rPr>
-              <w:instrText xml:space="preserve"> PAGEREF _Toc89031092 \h </w:instrText>
+              <w:instrText xml:space="preserve"> PAGEREF _Toc89962764 \h </w:instrText>
             </w:r>
             <w:r>
               <w:rPr>
@@ -1695,7 +1695,7 @@
                 <w:noProof/>
                 <w:webHidden/>
               </w:rPr>
-              <w:t>9</w:t>
+              <w:t>10</w:t>
             </w:r>
             <w:r>
               <w:rPr>
@@ -1719,7 +1719,7 @@
               <w:lang w:eastAsia="ru-RU"/>
             </w:rPr>
           </w:pPr>
-          <w:hyperlink w:anchor="_Toc89031093" w:history="1">
+          <w:hyperlink w:anchor="_Toc89962765" w:history="1">
             <w:r>
               <w:rPr>
                 <w:rStyle w:val="a3"/>
@@ -1746,7 +1746,7 @@
                 <w:noProof/>
                 <w:webHidden/>
               </w:rPr>
-              <w:instrText xml:space="preserve"> PAGEREF _Toc89031093 \h </w:instrText>
+              <w:instrText xml:space="preserve"> PAGEREF _Toc89962765 \h </w:instrText>
             </w:r>
             <w:r>
               <w:rPr>
@@ -1766,7 +1766,7 @@
                 <w:noProof/>
                 <w:webHidden/>
               </w:rPr>
-              <w:t>10</w:t>
+              <w:t>11</w:t>
             </w:r>
             <w:r>
               <w:rPr>
@@ -1790,7 +1790,7 @@
               <w:lang w:eastAsia="ru-RU"/>
             </w:rPr>
           </w:pPr>
-          <w:hyperlink w:anchor="_Toc89031094" w:history="1">
+          <w:hyperlink w:anchor="_Toc89962766" w:history="1">
             <w:r>
               <w:rPr>
                 <w:rStyle w:val="a3"/>
@@ -1817,7 +1817,7 @@
                 <w:noProof/>
                 <w:webHidden/>
               </w:rPr>
-              <w:instrText xml:space="preserve"> PAGEREF _Toc89031094 \h </w:instrText>
+              <w:instrText xml:space="preserve"> PAGEREF _Toc89962766 \h </w:instrText>
             </w:r>
             <w:r>
               <w:rPr>
@@ -1837,7 +1837,7 @@
                 <w:noProof/>
                 <w:webHidden/>
               </w:rPr>
-              <w:t>10</w:t>
+              <w:t>11</w:t>
             </w:r>
             <w:r>
               <w:rPr>
@@ -1861,7 +1861,7 @@
               <w:lang w:eastAsia="ru-RU"/>
             </w:rPr>
           </w:pPr>
-          <w:hyperlink w:anchor="_Toc89031095" w:history="1">
+          <w:hyperlink w:anchor="_Toc89962767" w:history="1">
             <w:r>
               <w:rPr>
                 <w:rStyle w:val="a3"/>
@@ -1888,7 +1888,7 @@
                 <w:noProof/>
                 <w:webHidden/>
               </w:rPr>
-              <w:instrText xml:space="preserve"> PAGEREF _Toc89031095 \h </w:instrText>
+              <w:instrText xml:space="preserve"> PAGEREF _Toc89962767 \h </w:instrText>
             </w:r>
             <w:r>
               <w:rPr>
@@ -1908,7 +1908,7 @@
                 <w:noProof/>
                 <w:webHidden/>
               </w:rPr>
-              <w:t>11</w:t>
+              <w:t>12</w:t>
             </w:r>
             <w:r>
               <w:rPr>
@@ -1932,7 +1932,7 @@
               <w:lang w:eastAsia="ru-RU"/>
             </w:rPr>
           </w:pPr>
-          <w:hyperlink w:anchor="_Toc89031096" w:history="1">
+          <w:hyperlink w:anchor="_Toc89962768" w:history="1">
             <w:r>
               <w:rPr>
                 <w:rStyle w:val="a3"/>
@@ -1959,7 +1959,7 @@
                 <w:noProof/>
                 <w:webHidden/>
               </w:rPr>
-              <w:instrText xml:space="preserve"> PAGEREF _Toc89031096 \h </w:instrText>
+              <w:instrText xml:space="preserve"> PAGEREF _Toc89962768 \h </w:instrText>
             </w:r>
             <w:r>
               <w:rPr>
@@ -1979,7 +1979,7 @@
                 <w:noProof/>
                 <w:webHidden/>
               </w:rPr>
-              <w:t>11</w:t>
+              <w:t>12</w:t>
             </w:r>
             <w:r>
               <w:rPr>
@@ -2003,7 +2003,7 @@
               <w:lang w:eastAsia="ru-RU"/>
             </w:rPr>
           </w:pPr>
-          <w:hyperlink w:anchor="_Toc89031097" w:history="1">
+          <w:hyperlink w:anchor="_Toc89962769" w:history="1">
             <w:r>
               <w:rPr>
                 <w:rStyle w:val="a3"/>
@@ -2030,7 +2030,7 @@
                 <w:noProof/>
                 <w:webHidden/>
               </w:rPr>
-              <w:instrText xml:space="preserve"> PAGEREF _Toc89031097 \h </w:instrText>
+              <w:instrText xml:space="preserve"> PAGEREF _Toc89962769 \h </w:instrText>
             </w:r>
             <w:r>
               <w:rPr>
@@ -2050,7 +2050,7 @@
                 <w:noProof/>
                 <w:webHidden/>
               </w:rPr>
-              <w:t>11</w:t>
+              <w:t>12</w:t>
             </w:r>
             <w:r>
               <w:rPr>
@@ -2074,7 +2074,7 @@
               <w:lang w:eastAsia="ru-RU"/>
             </w:rPr>
           </w:pPr>
-          <w:hyperlink w:anchor="_Toc89031098" w:history="1">
+          <w:hyperlink w:anchor="_Toc89962770" w:history="1">
             <w:r>
               <w:rPr>
                 <w:rStyle w:val="a3"/>
@@ -2101,7 +2101,7 @@
                 <w:noProof/>
                 <w:webHidden/>
               </w:rPr>
-              <w:instrText xml:space="preserve"> PAGEREF _Toc89031098 \h </w:instrText>
+              <w:instrText xml:space="preserve"> PAGEREF _Toc89962770 \h </w:instrText>
             </w:r>
             <w:r>
               <w:rPr>
@@ -2121,7 +2121,575 @@
                 <w:noProof/>
                 <w:webHidden/>
               </w:rPr>
-              <w:t>12</w:t>
+              <w:t>13</w:t>
+            </w:r>
+            <w:r>
+              <w:rPr>
+                <w:noProof/>
+                <w:webHidden/>
+              </w:rPr>
+              <w:fldChar w:fldCharType="end"/>
+            </w:r>
+          </w:hyperlink>
+        </w:p>
+        <w:p>
+          <w:pPr>
+            <w:pStyle w:val="11"/>
+            <w:tabs>
+              <w:tab w:val="right" w:leader="dot" w:pos="9345"/>
+            </w:tabs>
+            <w:rPr>
+              <w:rFonts w:asciiTheme="minorHAnsi" w:eastAsiaTheme="minorEastAsia" w:hAnsiTheme="minorHAnsi"/>
+              <w:noProof/>
+              <w:sz w:val="22"/>
+              <w:lang w:eastAsia="ru-RU"/>
+            </w:rPr>
+          </w:pPr>
+          <w:hyperlink w:anchor="_Toc89962771" w:history="1">
+            <w:r>
+              <w:rPr>
+                <w:rStyle w:val="a3"/>
+                <w:noProof/>
+              </w:rPr>
+              <w:t>Семантический анализатор</w:t>
+            </w:r>
+            <w:r>
+              <w:rPr>
+                <w:noProof/>
+                <w:webHidden/>
+              </w:rPr>
+              <w:tab/>
+            </w:r>
+            <w:r>
+              <w:rPr>
+                <w:noProof/>
+                <w:webHidden/>
+              </w:rPr>
+              <w:fldChar w:fldCharType="begin"/>
+            </w:r>
+            <w:r>
+              <w:rPr>
+                <w:noProof/>
+                <w:webHidden/>
+              </w:rPr>
+              <w:instrText xml:space="preserve"> PAGEREF _Toc89962771 \h </w:instrText>
+            </w:r>
+            <w:r>
+              <w:rPr>
+                <w:noProof/>
+                <w:webHidden/>
+              </w:rPr>
+            </w:r>
+            <w:r>
+              <w:rPr>
+                <w:noProof/>
+                <w:webHidden/>
+              </w:rPr>
+              <w:fldChar w:fldCharType="separate"/>
+            </w:r>
+            <w:r>
+              <w:rPr>
+                <w:noProof/>
+                <w:webHidden/>
+              </w:rPr>
+              <w:t>14</w:t>
+            </w:r>
+            <w:r>
+              <w:rPr>
+                <w:noProof/>
+                <w:webHidden/>
+              </w:rPr>
+              <w:fldChar w:fldCharType="end"/>
+            </w:r>
+          </w:hyperlink>
+        </w:p>
+        <w:p>
+          <w:pPr>
+            <w:pStyle w:val="21"/>
+            <w:tabs>
+              <w:tab w:val="right" w:leader="dot" w:pos="9345"/>
+            </w:tabs>
+            <w:rPr>
+              <w:rFonts w:asciiTheme="minorHAnsi" w:eastAsiaTheme="minorEastAsia" w:hAnsiTheme="minorHAnsi"/>
+              <w:noProof/>
+              <w:sz w:val="22"/>
+              <w:lang w:eastAsia="ru-RU"/>
+            </w:rPr>
+          </w:pPr>
+          <w:hyperlink w:anchor="_Toc89962772" w:history="1">
+            <w:r>
+              <w:rPr>
+                <w:rStyle w:val="a3"/>
+                <w:noProof/>
+              </w:rPr>
+              <w:t>Постановка задачи</w:t>
+            </w:r>
+            <w:r>
+              <w:rPr>
+                <w:noProof/>
+                <w:webHidden/>
+              </w:rPr>
+              <w:tab/>
+            </w:r>
+            <w:r>
+              <w:rPr>
+                <w:noProof/>
+                <w:webHidden/>
+              </w:rPr>
+              <w:fldChar w:fldCharType="begin"/>
+            </w:r>
+            <w:r>
+              <w:rPr>
+                <w:noProof/>
+                <w:webHidden/>
+              </w:rPr>
+              <w:instrText xml:space="preserve"> PAGEREF _Toc89962772 \h </w:instrText>
+            </w:r>
+            <w:r>
+              <w:rPr>
+                <w:noProof/>
+                <w:webHidden/>
+              </w:rPr>
+            </w:r>
+            <w:r>
+              <w:rPr>
+                <w:noProof/>
+                <w:webHidden/>
+              </w:rPr>
+              <w:fldChar w:fldCharType="separate"/>
+            </w:r>
+            <w:r>
+              <w:rPr>
+                <w:noProof/>
+                <w:webHidden/>
+              </w:rPr>
+              <w:t>14</w:t>
+            </w:r>
+            <w:r>
+              <w:rPr>
+                <w:noProof/>
+                <w:webHidden/>
+              </w:rPr>
+              <w:fldChar w:fldCharType="end"/>
+            </w:r>
+          </w:hyperlink>
+        </w:p>
+        <w:p>
+          <w:pPr>
+            <w:pStyle w:val="21"/>
+            <w:tabs>
+              <w:tab w:val="right" w:leader="dot" w:pos="9345"/>
+            </w:tabs>
+            <w:rPr>
+              <w:rFonts w:asciiTheme="minorHAnsi" w:eastAsiaTheme="minorEastAsia" w:hAnsiTheme="minorHAnsi"/>
+              <w:noProof/>
+              <w:sz w:val="22"/>
+              <w:lang w:eastAsia="ru-RU"/>
+            </w:rPr>
+          </w:pPr>
+          <w:hyperlink w:anchor="_Toc89962773" w:history="1">
+            <w:r>
+              <w:rPr>
+                <w:rStyle w:val="a3"/>
+                <w:noProof/>
+              </w:rPr>
+              <w:t>Проектирование</w:t>
+            </w:r>
+            <w:r>
+              <w:rPr>
+                <w:noProof/>
+                <w:webHidden/>
+              </w:rPr>
+              <w:tab/>
+            </w:r>
+            <w:r>
+              <w:rPr>
+                <w:noProof/>
+                <w:webHidden/>
+              </w:rPr>
+              <w:fldChar w:fldCharType="begin"/>
+            </w:r>
+            <w:r>
+              <w:rPr>
+                <w:noProof/>
+                <w:webHidden/>
+              </w:rPr>
+              <w:instrText xml:space="preserve"> PAGEREF _Toc89962773 \h </w:instrText>
+            </w:r>
+            <w:r>
+              <w:rPr>
+                <w:noProof/>
+                <w:webHidden/>
+              </w:rPr>
+            </w:r>
+            <w:r>
+              <w:rPr>
+                <w:noProof/>
+                <w:webHidden/>
+              </w:rPr>
+              <w:fldChar w:fldCharType="separate"/>
+            </w:r>
+            <w:r>
+              <w:rPr>
+                <w:noProof/>
+                <w:webHidden/>
+              </w:rPr>
+              <w:t>14</w:t>
+            </w:r>
+            <w:r>
+              <w:rPr>
+                <w:noProof/>
+                <w:webHidden/>
+              </w:rPr>
+              <w:fldChar w:fldCharType="end"/>
+            </w:r>
+          </w:hyperlink>
+        </w:p>
+        <w:p>
+          <w:pPr>
+            <w:pStyle w:val="31"/>
+            <w:tabs>
+              <w:tab w:val="right" w:leader="dot" w:pos="9345"/>
+            </w:tabs>
+            <w:rPr>
+              <w:rFonts w:asciiTheme="minorHAnsi" w:eastAsiaTheme="minorEastAsia" w:hAnsiTheme="minorHAnsi"/>
+              <w:noProof/>
+              <w:sz w:val="22"/>
+              <w:lang w:eastAsia="ru-RU"/>
+            </w:rPr>
+          </w:pPr>
+          <w:hyperlink w:anchor="_Toc89962774" w:history="1">
+            <w:r>
+              <w:rPr>
+                <w:rStyle w:val="a3"/>
+                <w:noProof/>
+              </w:rPr>
+              <w:t>Таблица идентификаторов</w:t>
+            </w:r>
+            <w:r>
+              <w:rPr>
+                <w:noProof/>
+                <w:webHidden/>
+              </w:rPr>
+              <w:tab/>
+            </w:r>
+            <w:r>
+              <w:rPr>
+                <w:noProof/>
+                <w:webHidden/>
+              </w:rPr>
+              <w:fldChar w:fldCharType="begin"/>
+            </w:r>
+            <w:r>
+              <w:rPr>
+                <w:noProof/>
+                <w:webHidden/>
+              </w:rPr>
+              <w:instrText xml:space="preserve"> PAGEREF _Toc89962774 \h </w:instrText>
+            </w:r>
+            <w:r>
+              <w:rPr>
+                <w:noProof/>
+                <w:webHidden/>
+              </w:rPr>
+            </w:r>
+            <w:r>
+              <w:rPr>
+                <w:noProof/>
+                <w:webHidden/>
+              </w:rPr>
+              <w:fldChar w:fldCharType="separate"/>
+            </w:r>
+            <w:r>
+              <w:rPr>
+                <w:noProof/>
+                <w:webHidden/>
+              </w:rPr>
+              <w:t>14</w:t>
+            </w:r>
+            <w:r>
+              <w:rPr>
+                <w:noProof/>
+                <w:webHidden/>
+              </w:rPr>
+              <w:fldChar w:fldCharType="end"/>
+            </w:r>
+          </w:hyperlink>
+        </w:p>
+        <w:p>
+          <w:pPr>
+            <w:pStyle w:val="31"/>
+            <w:tabs>
+              <w:tab w:val="right" w:leader="dot" w:pos="9345"/>
+            </w:tabs>
+            <w:rPr>
+              <w:rFonts w:asciiTheme="minorHAnsi" w:eastAsiaTheme="minorEastAsia" w:hAnsiTheme="minorHAnsi"/>
+              <w:noProof/>
+              <w:sz w:val="22"/>
+              <w:lang w:eastAsia="ru-RU"/>
+            </w:rPr>
+          </w:pPr>
+          <w:hyperlink w:anchor="_Toc89962775" w:history="1">
+            <w:r>
+              <w:rPr>
+                <w:rStyle w:val="a3"/>
+                <w:noProof/>
+              </w:rPr>
+              <w:t>Проверка на соответствие типов</w:t>
+            </w:r>
+            <w:r>
+              <w:rPr>
+                <w:noProof/>
+                <w:webHidden/>
+              </w:rPr>
+              <w:tab/>
+            </w:r>
+            <w:r>
+              <w:rPr>
+                <w:noProof/>
+                <w:webHidden/>
+              </w:rPr>
+              <w:fldChar w:fldCharType="begin"/>
+            </w:r>
+            <w:r>
+              <w:rPr>
+                <w:noProof/>
+                <w:webHidden/>
+              </w:rPr>
+              <w:instrText xml:space="preserve"> PAGEREF _Toc89962775 \h </w:instrText>
+            </w:r>
+            <w:r>
+              <w:rPr>
+                <w:noProof/>
+                <w:webHidden/>
+              </w:rPr>
+            </w:r>
+            <w:r>
+              <w:rPr>
+                <w:noProof/>
+                <w:webHidden/>
+              </w:rPr>
+              <w:fldChar w:fldCharType="separate"/>
+            </w:r>
+            <w:r>
+              <w:rPr>
+                <w:noProof/>
+                <w:webHidden/>
+              </w:rPr>
+              <w:t>14</w:t>
+            </w:r>
+            <w:r>
+              <w:rPr>
+                <w:noProof/>
+                <w:webHidden/>
+              </w:rPr>
+              <w:fldChar w:fldCharType="end"/>
+            </w:r>
+          </w:hyperlink>
+        </w:p>
+        <w:p>
+          <w:pPr>
+            <w:pStyle w:val="21"/>
+            <w:tabs>
+              <w:tab w:val="right" w:leader="dot" w:pos="9345"/>
+            </w:tabs>
+            <w:rPr>
+              <w:rFonts w:asciiTheme="minorHAnsi" w:eastAsiaTheme="minorEastAsia" w:hAnsiTheme="minorHAnsi"/>
+              <w:noProof/>
+              <w:sz w:val="22"/>
+              <w:lang w:eastAsia="ru-RU"/>
+            </w:rPr>
+          </w:pPr>
+          <w:hyperlink w:anchor="_Toc89962776" w:history="1">
+            <w:r>
+              <w:rPr>
+                <w:rStyle w:val="a3"/>
+                <w:noProof/>
+              </w:rPr>
+              <w:t>Нейтрализация ошибок.</w:t>
+            </w:r>
+            <w:r>
+              <w:rPr>
+                <w:noProof/>
+                <w:webHidden/>
+              </w:rPr>
+              <w:tab/>
+            </w:r>
+            <w:r>
+              <w:rPr>
+                <w:noProof/>
+                <w:webHidden/>
+              </w:rPr>
+              <w:fldChar w:fldCharType="begin"/>
+            </w:r>
+            <w:r>
+              <w:rPr>
+                <w:noProof/>
+                <w:webHidden/>
+              </w:rPr>
+              <w:instrText xml:space="preserve"> PAGEREF _Toc89962776 \h </w:instrText>
+            </w:r>
+            <w:r>
+              <w:rPr>
+                <w:noProof/>
+                <w:webHidden/>
+              </w:rPr>
+            </w:r>
+            <w:r>
+              <w:rPr>
+                <w:noProof/>
+                <w:webHidden/>
+              </w:rPr>
+              <w:fldChar w:fldCharType="separate"/>
+            </w:r>
+            <w:r>
+              <w:rPr>
+                <w:noProof/>
+                <w:webHidden/>
+              </w:rPr>
+              <w:t>15</w:t>
+            </w:r>
+            <w:r>
+              <w:rPr>
+                <w:noProof/>
+                <w:webHidden/>
+              </w:rPr>
+              <w:fldChar w:fldCharType="end"/>
+            </w:r>
+          </w:hyperlink>
+        </w:p>
+        <w:p>
+          <w:pPr>
+            <w:pStyle w:val="21"/>
+            <w:tabs>
+              <w:tab w:val="right" w:leader="dot" w:pos="9345"/>
+            </w:tabs>
+            <w:rPr>
+              <w:rFonts w:asciiTheme="minorHAnsi" w:eastAsiaTheme="minorEastAsia" w:hAnsiTheme="minorHAnsi"/>
+              <w:noProof/>
+              <w:sz w:val="22"/>
+              <w:lang w:eastAsia="ru-RU"/>
+            </w:rPr>
+          </w:pPr>
+          <w:hyperlink w:anchor="_Toc89962777" w:history="1">
+            <w:r>
+              <w:rPr>
+                <w:rStyle w:val="a3"/>
+                <w:noProof/>
+              </w:rPr>
+              <w:t>Тесты</w:t>
+            </w:r>
+            <w:r>
+              <w:rPr>
+                <w:noProof/>
+                <w:webHidden/>
+              </w:rPr>
+              <w:tab/>
+            </w:r>
+            <w:r>
+              <w:rPr>
+                <w:noProof/>
+                <w:webHidden/>
+              </w:rPr>
+              <w:fldChar w:fldCharType="begin"/>
+            </w:r>
+            <w:r>
+              <w:rPr>
+                <w:noProof/>
+                <w:webHidden/>
+              </w:rPr>
+              <w:instrText xml:space="preserve"> PAGEREF _Toc89962777 \h </w:instrText>
+            </w:r>
+            <w:r>
+              <w:rPr>
+                <w:noProof/>
+                <w:webHidden/>
+              </w:rPr>
+            </w:r>
+            <w:r>
+              <w:rPr>
+                <w:noProof/>
+                <w:webHidden/>
+              </w:rPr>
+              <w:fldChar w:fldCharType="separate"/>
+            </w:r>
+            <w:r>
+              <w:rPr>
+                <w:noProof/>
+                <w:webHidden/>
+              </w:rPr>
+              <w:t>15</w:t>
+            </w:r>
+            <w:r>
+              <w:rPr>
+                <w:noProof/>
+                <w:webHidden/>
+              </w:rPr>
+              <w:fldChar w:fldCharType="end"/>
+            </w:r>
+          </w:hyperlink>
+        </w:p>
+        <w:p>
+          <w:pPr>
+            <w:pStyle w:val="11"/>
+            <w:tabs>
+              <w:tab w:val="right" w:leader="dot" w:pos="9345"/>
+            </w:tabs>
+            <w:rPr>
+              <w:rFonts w:asciiTheme="minorHAnsi" w:eastAsiaTheme="minorEastAsia" w:hAnsiTheme="minorHAnsi"/>
+              <w:noProof/>
+              <w:sz w:val="22"/>
+              <w:lang w:eastAsia="ru-RU"/>
+            </w:rPr>
+          </w:pPr>
+          <w:hyperlink w:anchor="_Toc89962778" w:history="1">
+            <w:r>
+              <w:rPr>
+                <w:rStyle w:val="a3"/>
+                <w:noProof/>
+              </w:rPr>
+              <w:t>Генерация кода</w:t>
+            </w:r>
+            <w:r>
+              <w:rPr>
+                <w:noProof/>
+                <w:webHidden/>
+              </w:rPr>
+              <w:tab/>
+            </w:r>
+            <w:r>
+              <w:rPr>
+                <w:noProof/>
+                <w:webHidden/>
+              </w:rPr>
+              <w:fldChar w:fldCharType="begin"/>
+            </w:r>
+            <w:r>
+              <w:rPr>
+                <w:noProof/>
+                <w:webHidden/>
+              </w:rPr>
+              <w:instrText xml:space="preserve"> PAGEREF _Toc89962778 \h </w:instrText>
+            </w:r>
+            <w:r>
+              <w:rPr>
+                <w:noProof/>
+                <w:webHidden/>
+              </w:rPr>
+            </w:r>
+            <w:r>
+              <w:rPr>
+                <w:noProof/>
+                <w:webHidden/>
+              </w:rPr>
+              <w:fldChar w:fldCharType="separate"/>
+            </w:r>
+            <w:r>
+              <w:rPr>
+                <w:noProof/>
+                <w:webHidden/>
+              </w:rPr>
+              <w:t>17</w:t>
             </w:r>
             <w:r>
               <w:rPr>
@@ -2165,7 +2733,7 @@
         <w:pStyle w:val="1"/>
         <w:jc w:val="center"/>
       </w:pPr>
-      <w:bookmarkStart w:id="0" w:name="_Toc89031077"/>
+      <w:bookmarkStart w:id="0" w:name="_Toc89962749"/>
       <w:r>
         <w:lastRenderedPageBreak/>
         <w:t>Модуль ввода-вывода</w:t>
@@ -2176,7 +2744,7 @@
       <w:pPr>
         <w:pStyle w:val="2"/>
       </w:pPr>
-      <w:bookmarkStart w:id="1" w:name="_Toc89031078"/>
+      <w:bookmarkStart w:id="1" w:name="_Toc89962750"/>
       <w:r>
         <w:t>Постановка задачи</w:t>
       </w:r>
@@ -2194,7 +2762,7 @@
           <w:lang w:eastAsia="ru-RU"/>
         </w:rPr>
         <w:drawing>
-          <wp:inline distT="0" distB="0" distL="0" distR="0" wp14:anchorId="3D4707FF" wp14:editId="690A9661">
+          <wp:inline distT="0" distB="0" distL="0" distR="0" wp14:anchorId="3BEEA403" wp14:editId="4D16E426">
             <wp:extent cx="3790950" cy="742950"/>
             <wp:effectExtent l="0" t="0" r="0" b="0"/>
             <wp:docPr id="1" name="Рисунок 1"/>
@@ -2234,7 +2802,7 @@
       <w:pPr>
         <w:pStyle w:val="2"/>
       </w:pPr>
-      <w:bookmarkStart w:id="2" w:name="_Toc89031079"/>
+      <w:bookmarkStart w:id="2" w:name="_Toc89962751"/>
       <w:r>
         <w:t>Проектирование</w:t>
       </w:r>
@@ -2293,7 +2861,7 @@
           <w:lang w:eastAsia="ru-RU"/>
         </w:rPr>
         <w:drawing>
-          <wp:inline distT="0" distB="0" distL="0" distR="0" wp14:anchorId="5637F1C9" wp14:editId="3B439119">
+          <wp:inline distT="0" distB="0" distL="0" distR="0" wp14:anchorId="023B7693" wp14:editId="3E40A70A">
             <wp:extent cx="1857375" cy="1190625"/>
             <wp:effectExtent l="0" t="0" r="9525" b="9525"/>
             <wp:docPr id="2" name="Рисунок 2"/>
@@ -2369,7 +2937,7 @@
           <w:lang w:eastAsia="ru-RU"/>
         </w:rPr>
         <w:drawing>
-          <wp:inline distT="0" distB="0" distL="0" distR="0" wp14:anchorId="2A224732" wp14:editId="00121E36">
+          <wp:inline distT="0" distB="0" distL="0" distR="0" wp14:anchorId="515508F8" wp14:editId="4645F6DF">
             <wp:extent cx="1352550" cy="866775"/>
             <wp:effectExtent l="0" t="0" r="0" b="9525"/>
             <wp:docPr id="3" name="Рисунок 3"/>
@@ -2489,7 +3057,7 @@
         </w:rPr>
         <w:lastRenderedPageBreak/>
         <w:drawing>
-          <wp:inline distT="0" distB="0" distL="0" distR="0" wp14:anchorId="521DB750" wp14:editId="590E4CA8">
+          <wp:inline distT="0" distB="0" distL="0" distR="0" wp14:anchorId="051CAE9E" wp14:editId="3863A290">
             <wp:extent cx="3645262" cy="2743200"/>
             <wp:effectExtent l="0" t="0" r="0" b="0"/>
             <wp:docPr id="5" name="Рисунок 5"/>
@@ -2542,7 +3110,7 @@
       <w:pPr>
         <w:pStyle w:val="2"/>
       </w:pPr>
-      <w:bookmarkStart w:id="3" w:name="_Toc89031080"/>
+      <w:bookmarkStart w:id="3" w:name="_Toc89962752"/>
       <w:r>
         <w:t>Тесты</w:t>
       </w:r>
@@ -2602,7 +3170,7 @@
           <w:lang w:eastAsia="ru-RU"/>
         </w:rPr>
         <w:drawing>
-          <wp:inline distT="0" distB="0" distL="0" distR="0" wp14:anchorId="149FB348" wp14:editId="4DAD9A5C">
+          <wp:inline distT="0" distB="0" distL="0" distR="0" wp14:anchorId="61604CDF" wp14:editId="4671E9B1">
             <wp:extent cx="2065480" cy="3045350"/>
             <wp:effectExtent l="0" t="0" r="0" b="3175"/>
             <wp:docPr id="4" name="Рисунок 4"/>
@@ -2650,7 +3218,7 @@
           <w:lang w:eastAsia="ru-RU"/>
         </w:rPr>
         <w:drawing>
-          <wp:inline distT="0" distB="0" distL="0" distR="0" wp14:anchorId="1807A706" wp14:editId="789F3E5C">
+          <wp:inline distT="0" distB="0" distL="0" distR="0" wp14:anchorId="1B1F0D9C" wp14:editId="1159D924">
             <wp:extent cx="2257952" cy="3050540"/>
             <wp:effectExtent l="0" t="0" r="9525" b="0"/>
             <wp:docPr id="6" name="Рисунок 6"/>
@@ -2714,7 +3282,7 @@
         <w:pStyle w:val="1"/>
         <w:jc w:val="center"/>
       </w:pPr>
-      <w:bookmarkStart w:id="4" w:name="_Toc89031081"/>
+      <w:bookmarkStart w:id="4" w:name="_Toc89962753"/>
       <w:r>
         <w:lastRenderedPageBreak/>
         <w:t>Лексический анализатор</w:t>
@@ -2725,7 +3293,7 @@
       <w:pPr>
         <w:pStyle w:val="2"/>
       </w:pPr>
-      <w:bookmarkStart w:id="5" w:name="_Toc89031082"/>
+      <w:bookmarkStart w:id="5" w:name="_Toc89962754"/>
       <w:r>
         <w:t>Постановка задачи</w:t>
       </w:r>
@@ -2752,7 +3320,7 @@
       <w:pPr>
         <w:pStyle w:val="2"/>
       </w:pPr>
-      <w:bookmarkStart w:id="6" w:name="_Toc89031083"/>
+      <w:bookmarkStart w:id="6" w:name="_Toc89962755"/>
       <w:r>
         <w:t>Проектирование</w:t>
       </w:r>
@@ -2981,7 +3549,7 @@
       <w:pPr>
         <w:pStyle w:val="2"/>
       </w:pPr>
-      <w:bookmarkStart w:id="7" w:name="_Toc89031084"/>
+      <w:bookmarkStart w:id="7" w:name="_Toc89962756"/>
       <w:r>
         <w:t>Тесты</w:t>
       </w:r>
@@ -3017,7 +3585,7 @@
           <w:lang w:eastAsia="ru-RU"/>
         </w:rPr>
         <w:drawing>
-          <wp:inline distT="0" distB="0" distL="0" distR="0" wp14:anchorId="10283D92" wp14:editId="72CEBE1D">
+          <wp:inline distT="0" distB="0" distL="0" distR="0" wp14:anchorId="3EEBE7C9" wp14:editId="7B27DC36">
             <wp:extent cx="1929993" cy="2441051"/>
             <wp:effectExtent l="0" t="0" r="0" b="0"/>
             <wp:docPr id="7" name="Рисунок 7"/>
@@ -3058,7 +3626,7 @@
           <w:lang w:eastAsia="ru-RU"/>
         </w:rPr>
         <w:drawing>
-          <wp:inline distT="0" distB="0" distL="0" distR="0" wp14:anchorId="00604198" wp14:editId="07C11CCB">
+          <wp:inline distT="0" distB="0" distL="0" distR="0" wp14:anchorId="43380DC9" wp14:editId="5875AFC2">
             <wp:extent cx="2012111" cy="2437673"/>
             <wp:effectExtent l="0" t="0" r="7620" b="1270"/>
             <wp:docPr id="11" name="Рисунок 11"/>
@@ -3128,7 +3696,7 @@
           <w:lang w:eastAsia="ru-RU"/>
         </w:rPr>
         <w:drawing>
-          <wp:inline distT="0" distB="0" distL="0" distR="0" wp14:anchorId="167A508C" wp14:editId="6D70C092">
+          <wp:inline distT="0" distB="0" distL="0" distR="0" wp14:anchorId="35E49A37" wp14:editId="1DFD09AC">
             <wp:extent cx="1502796" cy="2480805"/>
             <wp:effectExtent l="0" t="0" r="2540" b="0"/>
             <wp:docPr id="12" name="Рисунок 12"/>
@@ -3191,7 +3759,7 @@
           <w:lang w:eastAsia="ru-RU"/>
         </w:rPr>
         <w:drawing>
-          <wp:inline distT="0" distB="0" distL="0" distR="0" wp14:anchorId="19989B10" wp14:editId="0E8173FB">
+          <wp:inline distT="0" distB="0" distL="0" distR="0" wp14:anchorId="0F68CF39" wp14:editId="42E278FA">
             <wp:extent cx="4349364" cy="4357909"/>
             <wp:effectExtent l="0" t="0" r="0" b="5080"/>
             <wp:docPr id="13" name="Рисунок 13"/>
@@ -3248,7 +3816,7 @@
         <w:pStyle w:val="1"/>
         <w:jc w:val="center"/>
       </w:pPr>
-      <w:bookmarkStart w:id="8" w:name="_Toc89031085"/>
+      <w:bookmarkStart w:id="8" w:name="_Toc89962757"/>
       <w:r>
         <w:lastRenderedPageBreak/>
         <w:t>Синтаксический анализатор</w:t>
@@ -3259,7 +3827,7 @@
       <w:pPr>
         <w:pStyle w:val="2"/>
       </w:pPr>
-      <w:bookmarkStart w:id="9" w:name="_Toc89031086"/>
+      <w:bookmarkStart w:id="9" w:name="_Toc89962758"/>
       <w:r>
         <w:t>Постановка задачи</w:t>
       </w:r>
@@ -3274,7 +3842,7 @@
       <w:pPr>
         <w:pStyle w:val="2"/>
       </w:pPr>
-      <w:bookmarkStart w:id="10" w:name="_Toc89031087"/>
+      <w:bookmarkStart w:id="10" w:name="_Toc89962759"/>
       <w:r>
         <w:t>Проектирование</w:t>
       </w:r>
@@ -3306,7 +3874,7 @@
           <w:color w:val="auto"/>
         </w:rPr>
       </w:pPr>
-      <w:bookmarkStart w:id="11" w:name="_Toc89031088"/>
+      <w:bookmarkStart w:id="11" w:name="_Toc89962760"/>
       <w:r>
         <w:rPr>
           <w:rFonts w:ascii="Times New Roman" w:hAnsi="Times New Roman" w:cs="Times New Roman"/>
@@ -3932,7 +4500,7 @@
       <w:pPr>
         <w:pStyle w:val="2"/>
       </w:pPr>
-      <w:bookmarkStart w:id="12" w:name="_Toc89031089"/>
+      <w:bookmarkStart w:id="12" w:name="_Toc89962761"/>
       <w:r>
         <w:t>Реализация</w:t>
       </w:r>
@@ -4084,7 +4652,7 @@
       <w:pPr>
         <w:pStyle w:val="2"/>
       </w:pPr>
-      <w:bookmarkStart w:id="13" w:name="_Toc89031090"/>
+      <w:bookmarkStart w:id="13" w:name="_Toc89962762"/>
       <w:r>
         <w:lastRenderedPageBreak/>
         <w:t>Тестирование</w:t>
@@ -4103,7 +4671,7 @@
       <w:pPr>
         <w:pStyle w:val="3"/>
       </w:pPr>
-      <w:bookmarkStart w:id="14" w:name="_Toc89031091"/>
+      <w:bookmarkStart w:id="14" w:name="_Toc89962763"/>
       <w:r>
         <w:t>Минимальная допустимая программа</w:t>
       </w:r>
@@ -4119,7 +4687,7 @@
           <w:lang w:eastAsia="ru-RU"/>
         </w:rPr>
         <w:drawing>
-          <wp:inline distT="0" distB="0" distL="0" distR="0" wp14:anchorId="174B1C62" wp14:editId="378C97EB">
+          <wp:inline distT="0" distB="0" distL="0" distR="0" wp14:anchorId="0547DC4D" wp14:editId="30DB2268">
             <wp:extent cx="1628779" cy="2130949"/>
             <wp:effectExtent l="0" t="0" r="0" b="3175"/>
             <wp:docPr id="8" name="Рисунок 8"/>
@@ -4160,7 +4728,7 @@
           <w:lang w:eastAsia="ru-RU"/>
         </w:rPr>
         <w:drawing>
-          <wp:inline distT="0" distB="0" distL="0" distR="0" wp14:anchorId="27ACF4AE" wp14:editId="313376AD">
+          <wp:inline distT="0" distB="0" distL="0" distR="0" wp14:anchorId="61C3BE9B" wp14:editId="2D741D72">
             <wp:extent cx="1734457" cy="2075290"/>
             <wp:effectExtent l="0" t="0" r="0" b="1270"/>
             <wp:docPr id="9" name="Рисунок 9"/>
@@ -4200,7 +4768,7 @@
       <w:pPr>
         <w:pStyle w:val="3"/>
       </w:pPr>
-      <w:bookmarkStart w:id="15" w:name="_Toc89031092"/>
+      <w:bookmarkStart w:id="15" w:name="_Toc89962764"/>
       <w:r>
         <w:t>Раздел переменных:</w:t>
       </w:r>
@@ -4218,7 +4786,7 @@
           <w:lang w:eastAsia="ru-RU"/>
         </w:rPr>
         <w:drawing>
-          <wp:inline distT="0" distB="0" distL="0" distR="0" wp14:anchorId="1E5C9EEB" wp14:editId="62496F91">
+          <wp:inline distT="0" distB="0" distL="0" distR="0" wp14:anchorId="5A9A6FC9" wp14:editId="71BF55E5">
             <wp:extent cx="2208308" cy="2456953"/>
             <wp:effectExtent l="0" t="0" r="1905" b="635"/>
             <wp:docPr id="10" name="Рисунок 10"/>
@@ -4259,7 +4827,7 @@
           <w:lang w:eastAsia="ru-RU"/>
         </w:rPr>
         <w:drawing>
-          <wp:inline distT="0" distB="0" distL="0" distR="0" wp14:anchorId="3649F17B" wp14:editId="4DC1D36D">
+          <wp:inline distT="0" distB="0" distL="0" distR="0" wp14:anchorId="544F3743" wp14:editId="7E07F5F4">
             <wp:extent cx="1916337" cy="2743200"/>
             <wp:effectExtent l="0" t="0" r="8255" b="0"/>
             <wp:docPr id="14" name="Рисунок 14"/>
@@ -4302,7 +4870,7 @@
           <w:lang w:val="en-US"/>
         </w:rPr>
       </w:pPr>
-      <w:bookmarkStart w:id="16" w:name="_Toc89031093"/>
+      <w:bookmarkStart w:id="16" w:name="_Toc89962765"/>
       <w:r>
         <w:lastRenderedPageBreak/>
         <w:t>Раздел операторов, составной оператор:</w:t>
@@ -4316,7 +4884,7 @@
           <w:lang w:eastAsia="ru-RU"/>
         </w:rPr>
         <w:drawing>
-          <wp:inline distT="0" distB="0" distL="0" distR="0" wp14:anchorId="1FD8CAFA" wp14:editId="5AEF8C25">
+          <wp:inline distT="0" distB="0" distL="0" distR="0" wp14:anchorId="12739212" wp14:editId="76B77CE6">
             <wp:extent cx="1940119" cy="2750860"/>
             <wp:effectExtent l="0" t="0" r="3175" b="0"/>
             <wp:docPr id="15" name="Рисунок 15"/>
@@ -4357,7 +4925,7 @@
           <w:lang w:eastAsia="ru-RU"/>
         </w:rPr>
         <w:drawing>
-          <wp:inline distT="0" distB="0" distL="0" distR="0" wp14:anchorId="32E0518A" wp14:editId="62A4FCC3">
+          <wp:inline distT="0" distB="0" distL="0" distR="0" wp14:anchorId="783F84E1" wp14:editId="37D9995C">
             <wp:extent cx="1571014" cy="2735248"/>
             <wp:effectExtent l="0" t="0" r="0" b="8255"/>
             <wp:docPr id="16" name="Рисунок 16"/>
@@ -4397,7 +4965,7 @@
       <w:pPr>
         <w:pStyle w:val="3"/>
       </w:pPr>
-      <w:bookmarkStart w:id="17" w:name="_Toc89031094"/>
+      <w:bookmarkStart w:id="17" w:name="_Toc89962766"/>
       <w:r>
         <w:t>Оператор присваивания:</w:t>
       </w:r>
@@ -4410,7 +4978,7 @@
           <w:lang w:eastAsia="ru-RU"/>
         </w:rPr>
         <w:drawing>
-          <wp:inline distT="0" distB="0" distL="0" distR="0" wp14:anchorId="6E81B8AD" wp14:editId="0196BE03">
+          <wp:inline distT="0" distB="0" distL="0" distR="0" wp14:anchorId="31DD2E5F" wp14:editId="0D48C516">
             <wp:extent cx="2079055" cy="2576222"/>
             <wp:effectExtent l="0" t="0" r="0" b="0"/>
             <wp:docPr id="17" name="Рисунок 17"/>
@@ -4451,7 +5019,7 @@
           <w:lang w:eastAsia="ru-RU"/>
         </w:rPr>
         <w:drawing>
-          <wp:inline distT="0" distB="0" distL="0" distR="0" wp14:anchorId="0F0421A1" wp14:editId="2C8ADB3B">
+          <wp:inline distT="0" distB="0" distL="0" distR="0" wp14:anchorId="3BBD96EA" wp14:editId="73535224">
             <wp:extent cx="1407381" cy="2587621"/>
             <wp:effectExtent l="0" t="0" r="2540" b="3810"/>
             <wp:docPr id="18" name="Рисунок 18"/>
@@ -4491,7 +5059,7 @@
       <w:pPr>
         <w:pStyle w:val="3"/>
       </w:pPr>
-      <w:bookmarkStart w:id="18" w:name="_Toc89031095"/>
+      <w:bookmarkStart w:id="18" w:name="_Toc89962767"/>
       <w:r>
         <w:lastRenderedPageBreak/>
         <w:t>Условный оператор:</w:t>
@@ -4505,7 +5073,7 @@
           <w:lang w:eastAsia="ru-RU"/>
         </w:rPr>
         <w:drawing>
-          <wp:inline distT="0" distB="0" distL="0" distR="0" wp14:anchorId="66093F2F" wp14:editId="0BC9E0FB">
+          <wp:inline distT="0" distB="0" distL="0" distR="0" wp14:anchorId="5E8325B0" wp14:editId="6849BF74">
             <wp:extent cx="1677726" cy="2783861"/>
             <wp:effectExtent l="0" t="0" r="0" b="0"/>
             <wp:docPr id="19" name="Рисунок 19"/>
@@ -4546,7 +5114,7 @@
           <w:lang w:eastAsia="ru-RU"/>
         </w:rPr>
         <w:drawing>
-          <wp:inline distT="0" distB="0" distL="0" distR="0" wp14:anchorId="5AC8B262" wp14:editId="60703217">
+          <wp:inline distT="0" distB="0" distL="0" distR="0" wp14:anchorId="7042C245" wp14:editId="4C23B7F1">
             <wp:extent cx="2346203" cy="2790908"/>
             <wp:effectExtent l="0" t="0" r="0" b="0"/>
             <wp:docPr id="21" name="Рисунок 21"/>
@@ -4586,7 +5154,7 @@
       <w:pPr>
         <w:pStyle w:val="3"/>
       </w:pPr>
-      <w:bookmarkStart w:id="19" w:name="_Toc89031096"/>
+      <w:bookmarkStart w:id="19" w:name="_Toc89962768"/>
       <w:r>
         <w:t>Цикл с предусловием:</w:t>
       </w:r>
@@ -4599,7 +5167,7 @@
           <w:lang w:eastAsia="ru-RU"/>
         </w:rPr>
         <w:drawing>
-          <wp:inline distT="0" distB="0" distL="0" distR="0" wp14:anchorId="4B3E8A0D" wp14:editId="3942EB91">
+          <wp:inline distT="0" distB="0" distL="0" distR="0" wp14:anchorId="11548187" wp14:editId="71F9DDE0">
             <wp:extent cx="1118287" cy="2544417"/>
             <wp:effectExtent l="0" t="0" r="5715" b="8890"/>
             <wp:docPr id="22" name="Рисунок 22"/>
@@ -4640,7 +5208,7 @@
           <w:lang w:eastAsia="ru-RU"/>
         </w:rPr>
         <w:drawing>
-          <wp:inline distT="0" distB="0" distL="0" distR="0" wp14:anchorId="5753E128" wp14:editId="47F1A04F">
+          <wp:inline distT="0" distB="0" distL="0" distR="0" wp14:anchorId="19C1BF4E" wp14:editId="38D4E096">
             <wp:extent cx="1184744" cy="2536799"/>
             <wp:effectExtent l="0" t="0" r="0" b="0"/>
             <wp:docPr id="23" name="Рисунок 23"/>
@@ -4681,7 +5249,7 @@
           <w:lang w:eastAsia="ru-RU"/>
         </w:rPr>
         <w:drawing>
-          <wp:inline distT="0" distB="0" distL="0" distR="0" wp14:anchorId="1B9FDC4E" wp14:editId="5ED35B80">
+          <wp:inline distT="0" distB="0" distL="0" distR="0" wp14:anchorId="59B8BEBF" wp14:editId="1F7A8094">
             <wp:extent cx="1210413" cy="2528514"/>
             <wp:effectExtent l="0" t="0" r="8890" b="5715"/>
             <wp:docPr id="24" name="Рисунок 24"/>
@@ -4722,7 +5290,7 @@
           <w:lang w:eastAsia="ru-RU"/>
         </w:rPr>
         <w:drawing>
-          <wp:inline distT="0" distB="0" distL="0" distR="0" wp14:anchorId="6D6A1C0F" wp14:editId="1AC34E22">
+          <wp:inline distT="0" distB="0" distL="0" distR="0" wp14:anchorId="39A3636A" wp14:editId="4C29B572">
             <wp:extent cx="1351722" cy="2576720"/>
             <wp:effectExtent l="0" t="0" r="1270" b="0"/>
             <wp:docPr id="25" name="Рисунок 25"/>
@@ -4762,7 +5330,7 @@
       <w:pPr>
         <w:pStyle w:val="3"/>
       </w:pPr>
-      <w:bookmarkStart w:id="20" w:name="_Toc89031097"/>
+      <w:bookmarkStart w:id="20" w:name="_Toc89962769"/>
       <w:r>
         <w:t>Выражение, оставшиеся операторы:</w:t>
       </w:r>
@@ -4775,7 +5343,7 @@
           <w:lang w:eastAsia="ru-RU"/>
         </w:rPr>
         <w:drawing>
-          <wp:inline distT="0" distB="0" distL="0" distR="0" wp14:anchorId="51992A5E" wp14:editId="7BFB44F1">
+          <wp:inline distT="0" distB="0" distL="0" distR="0" wp14:anchorId="7722AB61" wp14:editId="0815A7B2">
             <wp:extent cx="1477403" cy="2544417"/>
             <wp:effectExtent l="0" t="0" r="8890" b="8890"/>
             <wp:docPr id="26" name="Рисунок 26"/>
@@ -4816,7 +5384,7 @@
           <w:lang w:eastAsia="ru-RU"/>
         </w:rPr>
         <w:drawing>
-          <wp:inline distT="0" distB="0" distL="0" distR="0" wp14:anchorId="7190C7DC" wp14:editId="5A503BEE">
+          <wp:inline distT="0" distB="0" distL="0" distR="0" wp14:anchorId="41CF0A17" wp14:editId="3EC2F790">
             <wp:extent cx="1113183" cy="2589946"/>
             <wp:effectExtent l="0" t="0" r="0" b="1270"/>
             <wp:docPr id="27" name="Рисунок 27"/>
@@ -4857,7 +5425,7 @@
           <w:lang w:eastAsia="ru-RU"/>
         </w:rPr>
         <w:drawing>
-          <wp:inline distT="0" distB="0" distL="0" distR="0" wp14:anchorId="531800C9" wp14:editId="5AE30B5D">
+          <wp:inline distT="0" distB="0" distL="0" distR="0" wp14:anchorId="58A015AB" wp14:editId="106C3078">
             <wp:extent cx="1539787" cy="2568271"/>
             <wp:effectExtent l="0" t="0" r="3810" b="3810"/>
             <wp:docPr id="28" name="Рисунок 28"/>
@@ -4897,7 +5465,7 @@
       <w:pPr>
         <w:pStyle w:val="2"/>
       </w:pPr>
-      <w:bookmarkStart w:id="21" w:name="_Toc89031098"/>
+      <w:bookmarkStart w:id="21" w:name="_Toc89962770"/>
       <w:r>
         <w:lastRenderedPageBreak/>
         <w:t>Нейтрализация ошибок</w:t>
@@ -5032,12 +5600,7 @@
         <w:t xml:space="preserve"> будем обрабатывать согласно структурам БНФ, но не будем </w:t>
       </w:r>
       <w:r>
-        <w:t>выдавать ошибку, если она присутствует (а она будет присутствовать). Как только будет встречено ключевое слово, синтаксический анализатор продолжает искать ошибки в штатном режим</w:t>
-      </w:r>
-      <w:bookmarkStart w:id="22" w:name="_GoBack"/>
-      <w:bookmarkEnd w:id="22"/>
-      <w:r>
-        <w:t>е. Ниже результат до/после.</w:t>
+        <w:t>выдавать ошибку, если она присутствует (а она будет присутствовать). Как только будет встречено ключевое слово, синтаксический анализатор продолжает искать ошибки в штатном режиме. Ниже результат до/после.</w:t>
       </w:r>
     </w:p>
     <w:p>
@@ -5047,7 +5610,7 @@
           <w:lang w:eastAsia="ru-RU"/>
         </w:rPr>
         <w:drawing>
-          <wp:inline distT="0" distB="0" distL="0" distR="0" wp14:anchorId="7A5FC4AA" wp14:editId="61459DD1">
+          <wp:inline distT="0" distB="0" distL="0" distR="0" wp14:anchorId="218C1BED" wp14:editId="17180CA5">
             <wp:extent cx="2000624" cy="2512612"/>
             <wp:effectExtent l="0" t="0" r="0" b="2540"/>
             <wp:docPr id="29" name="Рисунок 29"/>
@@ -5088,7 +5651,7 @@
           <w:lang w:eastAsia="ru-RU"/>
         </w:rPr>
         <w:drawing>
-          <wp:inline distT="0" distB="0" distL="0" distR="0" wp14:anchorId="54239604" wp14:editId="2C34AD82">
+          <wp:inline distT="0" distB="0" distL="0" distR="0" wp14:anchorId="10A9DC9A" wp14:editId="5F80BE6F">
             <wp:extent cx="1991639" cy="2528515"/>
             <wp:effectExtent l="0" t="0" r="8890" b="5715"/>
             <wp:docPr id="20" name="Рисунок 20"/>
@@ -5123,6 +5686,1163 @@
           </wp:inline>
         </w:drawing>
       </w:r>
+    </w:p>
+    <w:p>
+      <w:pPr>
+        <w:spacing w:after="160" w:line="259" w:lineRule="auto"/>
+        <w:ind w:firstLine="0"/>
+        <w:jc w:val="left"/>
+      </w:pPr>
+      <w:r>
+        <w:br w:type="page"/>
+      </w:r>
+    </w:p>
+    <w:p>
+      <w:pPr>
+        <w:pStyle w:val="1"/>
+        <w:jc w:val="center"/>
+      </w:pPr>
+      <w:bookmarkStart w:id="22" w:name="_Toc89962771"/>
+      <w:r>
+        <w:lastRenderedPageBreak/>
+        <w:t>Семантический анализатор</w:t>
+      </w:r>
+      <w:bookmarkEnd w:id="22"/>
+    </w:p>
+    <w:p>
+      <w:pPr>
+        <w:pStyle w:val="2"/>
+      </w:pPr>
+      <w:bookmarkStart w:id="23" w:name="_Toc89962772"/>
+      <w:r>
+        <w:t>Постановка задачи</w:t>
+      </w:r>
+      <w:bookmarkEnd w:id="23"/>
+    </w:p>
+    <w:p>
+      <w:r>
+        <w:t>Семантический анализатор проверяет соответствует ли написанная программа неформальным правилам, которые невозможно описать и проверить с помощь БНФ. Он обнаруживает следующие типы ошибок:</w:t>
+      </w:r>
+    </w:p>
+    <w:p>
+      <w:pPr>
+        <w:pStyle w:val="af"/>
+        <w:numPr>
+          <w:ilvl w:val="0"/>
+          <w:numId w:val="3"/>
+        </w:numPr>
+      </w:pPr>
+      <w:r>
+        <w:t>Использование неописанного идентификатора</w:t>
+      </w:r>
+    </w:p>
+    <w:p>
+      <w:pPr>
+        <w:pStyle w:val="af"/>
+        <w:numPr>
+          <w:ilvl w:val="0"/>
+          <w:numId w:val="3"/>
+        </w:numPr>
+      </w:pPr>
+      <w:r>
+        <w:t>Повторно описанный идентификатор</w:t>
+      </w:r>
+    </w:p>
+    <w:p>
+      <w:pPr>
+        <w:pStyle w:val="af"/>
+        <w:numPr>
+          <w:ilvl w:val="0"/>
+          <w:numId w:val="3"/>
+        </w:numPr>
+      </w:pPr>
+      <w:r>
+        <w:t>Несоответствие типов</w:t>
+      </w:r>
+    </w:p>
+    <w:p>
+      <w:pPr>
+        <w:pStyle w:val="af"/>
+        <w:numPr>
+          <w:ilvl w:val="0"/>
+          <w:numId w:val="3"/>
+        </w:numPr>
+      </w:pPr>
+      <w:r>
+        <w:t>Неправильный способ использования</w:t>
+      </w:r>
+    </w:p>
+    <w:p>
+      <w:pPr>
+        <w:pStyle w:val="af"/>
+        <w:numPr>
+          <w:ilvl w:val="0"/>
+          <w:numId w:val="3"/>
+        </w:numPr>
+      </w:pPr>
+      <w:r>
+        <w:t>Ошибки с параметрами функций, процедур, индексов массивов, указателей и т.д.</w:t>
+      </w:r>
+    </w:p>
+    <w:p>
+      <w:pPr>
+        <w:ind w:firstLine="0"/>
+      </w:pPr>
+      <w:r>
+        <w:t>Нам же, ввиду общего дополнительного задания, искать придётся только первые 3 типа ошибок. Также из-за задания у нас будет одна единая область действия, а идентификаторы могут быть только переменные.</w:t>
+      </w:r>
+    </w:p>
+    <w:p>
+      <w:pPr>
+        <w:pStyle w:val="2"/>
+      </w:pPr>
+      <w:bookmarkStart w:id="24" w:name="_Toc89962773"/>
+      <w:r>
+        <w:t>Проектирование</w:t>
+      </w:r>
+      <w:bookmarkEnd w:id="24"/>
+    </w:p>
+    <w:p>
+      <w:pPr>
+        <w:pStyle w:val="3"/>
+      </w:pPr>
+      <w:bookmarkStart w:id="25" w:name="_Toc89962774"/>
+      <w:r>
+        <w:t>Таблица идентификаторов</w:t>
+      </w:r>
+      <w:bookmarkEnd w:id="25"/>
+    </w:p>
+    <w:p>
+      <w:r>
+        <w:t xml:space="preserve">В разделе описания переменных нам нужно будет создать и заполнить таблицу идентификаторов, в которой мы будем хранить имя идентификатора и его тип. Для этого будем использовать структуру </w:t>
+      </w:r>
+      <w:r>
+        <w:rPr>
+          <w:lang w:val="en-US"/>
+        </w:rPr>
+        <w:t>Dictionary</w:t>
+      </w:r>
+      <w:r>
+        <w:t>, где ключом будет имя</w:t>
+      </w:r>
+      <w:r>
+        <w:t xml:space="preserve"> идентификатора</w:t>
+      </w:r>
+      <w:r>
+        <w:t>, а значением его тип</w:t>
+      </w:r>
+      <w:r>
+        <w:t xml:space="preserve"> идентификатора</w:t>
+      </w:r>
+      <w:r>
+        <w:t>.</w:t>
+      </w:r>
+      <w:r>
+        <w:t xml:space="preserve"> При описании новых переменных будем последовательно добавлять их в таблицу, выдавая ошибку при повторном описании идентификатора. При прохождении по БНФ, каждый раз при обнаружении переменной будем сверяться с таблицей, чтобы проверить, описана ли данная переменная.</w:t>
+      </w:r>
+    </w:p>
+    <w:p>
+      <w:pPr>
+        <w:pStyle w:val="3"/>
+      </w:pPr>
+      <w:bookmarkStart w:id="26" w:name="_Toc89962775"/>
+      <w:r>
+        <w:t>Проверка на соответствие типов</w:t>
+      </w:r>
+      <w:bookmarkEnd w:id="26"/>
+      <w:r>
+        <w:t xml:space="preserve"> </w:t>
+      </w:r>
+    </w:p>
+    <w:p>
+      <w:r>
+        <w:t xml:space="preserve">В языке программирования тип – это </w:t>
+      </w:r>
+      <w:r>
+        <w:t>множество значений и операций над этими значениями.</w:t>
+      </w:r>
+      <w:r>
+        <w:t xml:space="preserve"> Поэтому для добавления стандартных типов мы должны определить какие значения и операции они поддерживают. Разработаем следующее дерево классов:</w:t>
+      </w:r>
+    </w:p>
+    <w:p>
+      <w:pPr>
+        <w:ind w:firstLine="0"/>
+        <w:jc w:val="center"/>
+      </w:pPr>
+      <w:r>
+        <w:rPr>
+          <w:noProof/>
+          <w:lang w:eastAsia="ru-RU"/>
+        </w:rPr>
+        <w:drawing>
+          <wp:inline distT="0" distB="0" distL="0" distR="0" wp14:anchorId="691694E5" wp14:editId="225AF69A">
+            <wp:extent cx="5940425" cy="1823085"/>
+            <wp:effectExtent l="0" t="0" r="3175" b="5715"/>
+            <wp:docPr id="30" name="Рисунок 30"/>
+            <wp:cNvGraphicFramePr>
+              <a:graphicFrameLocks xmlns:a="http://schemas.openxmlformats.org/drawingml/2006/main" noChangeAspect="1"/>
+            </wp:cNvGraphicFramePr>
+            <a:graphic xmlns:a="http://schemas.openxmlformats.org/drawingml/2006/main">
+              <a:graphicData uri="http://schemas.openxmlformats.org/drawingml/2006/picture">
+                <pic:pic xmlns:pic="http://schemas.openxmlformats.org/drawingml/2006/picture">
+                  <pic:nvPicPr>
+                    <pic:cNvPr id="1" name=""/>
+                    <pic:cNvPicPr/>
+                  </pic:nvPicPr>
+                  <pic:blipFill>
+                    <a:blip r:embed="rId39"/>
+                    <a:stretch>
+                      <a:fillRect/>
+                    </a:stretch>
+                  </pic:blipFill>
+                  <pic:spPr>
+                    <a:xfrm>
+                      <a:off x="0" y="0"/>
+                      <a:ext cx="5940425" cy="1823085"/>
+                    </a:xfrm>
+                    <a:prstGeom prst="rect">
+                      <a:avLst/>
+                    </a:prstGeom>
+                  </pic:spPr>
+                </pic:pic>
+              </a:graphicData>
+            </a:graphic>
+          </wp:inline>
+        </w:drawing>
+      </w:r>
+    </w:p>
+    <w:p>
+      <w:pPr>
+        <w:ind w:firstLine="0"/>
+      </w:pPr>
+      <w:r>
+        <w:lastRenderedPageBreak/>
+        <w:t>Для каждого типа определим свой набор доступных операций, а также результат выполнения данных операций. Также изменим следующие БНФ:</w:t>
+      </w:r>
+    </w:p>
+    <w:p>
+      <w:pPr>
+        <w:ind w:firstLine="708"/>
+      </w:pPr>
+      <w:r>
+        <w:t>1)</w:t>
+      </w:r>
+      <w:r>
+        <w:t xml:space="preserve"> </w:t>
+      </w:r>
+      <w:r>
+        <w:t>&lt;</w:t>
+      </w:r>
+      <w:r>
+        <w:t>переменная</w:t>
+      </w:r>
+      <w:r>
+        <w:t>&gt;</w:t>
+      </w:r>
+    </w:p>
+    <w:p>
+      <w:pPr>
+        <w:ind w:firstLine="708"/>
+      </w:pPr>
+      <w:r>
+        <w:t>2)</w:t>
+      </w:r>
+      <w:r>
+        <w:t xml:space="preserve"> </w:t>
+      </w:r>
+      <w:r>
+        <w:t>&lt;</w:t>
+      </w:r>
+      <w:r>
+        <w:t>выражение</w:t>
+      </w:r>
+      <w:r>
+        <w:t>&gt;</w:t>
+      </w:r>
+    </w:p>
+    <w:p>
+      <w:pPr>
+        <w:ind w:firstLine="708"/>
+      </w:pPr>
+      <w:r>
+        <w:t>3)</w:t>
+      </w:r>
+      <w:r>
+        <w:t xml:space="preserve"> </w:t>
+      </w:r>
+      <w:r>
+        <w:t xml:space="preserve"> &lt;</w:t>
+      </w:r>
+      <w:r>
+        <w:t>простое выражение</w:t>
+      </w:r>
+      <w:r>
+        <w:t>&gt;</w:t>
+      </w:r>
+    </w:p>
+    <w:p>
+      <w:pPr>
+        <w:ind w:firstLine="708"/>
+      </w:pPr>
+      <w:r>
+        <w:t>4)</w:t>
+      </w:r>
+      <w:r>
+        <w:t xml:space="preserve"> </w:t>
+      </w:r>
+      <w:r>
+        <w:t xml:space="preserve"> </w:t>
+      </w:r>
+      <w:r>
+        <w:t>&lt;</w:t>
+      </w:r>
+      <w:r>
+        <w:t>слагаемое</w:t>
+      </w:r>
+      <w:r>
+        <w:t>&gt;</w:t>
+      </w:r>
+    </w:p>
+    <w:p>
+      <w:pPr>
+        <w:ind w:firstLine="708"/>
+      </w:pPr>
+      <w:proofErr w:type="gramStart"/>
+      <w:r>
+        <w:t>5)</w:t>
+      </w:r>
+      <w:r>
+        <w:t xml:space="preserve"> </w:t>
+      </w:r>
+      <w:r>
+        <w:t xml:space="preserve"> &lt;</w:t>
+      </w:r>
+      <w:proofErr w:type="gramEnd"/>
+      <w:r>
+        <w:t>множитель</w:t>
+      </w:r>
+      <w:r>
+        <w:t>&gt;</w:t>
+      </w:r>
+    </w:p>
+    <w:p>
+      <w:pPr>
+        <w:ind w:firstLine="708"/>
+      </w:pPr>
+      <w:r>
+        <w:t xml:space="preserve">Теперь они в качества результата возвращают </w:t>
+      </w:r>
+      <w:proofErr w:type="spellStart"/>
+      <w:r>
+        <w:rPr>
+          <w:lang w:val="en-US"/>
+        </w:rPr>
+        <w:t>CType</w:t>
+      </w:r>
+      <w:proofErr w:type="spellEnd"/>
+      <w:r>
+        <w:t xml:space="preserve"> </w:t>
+      </w:r>
+      <w:r>
+        <w:t xml:space="preserve">ожидаемого значения, или же </w:t>
+      </w:r>
+      <w:r>
+        <w:rPr>
+          <w:lang w:val="en-US"/>
+        </w:rPr>
+        <w:t>null</w:t>
+      </w:r>
+      <w:r>
+        <w:t>, если допущена синтаксическая или семантическая ошибка.</w:t>
+      </w:r>
+      <w:r>
+        <w:t xml:space="preserve"> На основе этих результатов мы будем проверять соответствие типов. Для следующих операция существую ограничения:</w:t>
+      </w:r>
+    </w:p>
+    <w:p>
+      <w:pPr>
+        <w:ind w:firstLine="708"/>
+        <w:rPr>
+          <w:lang w:val="en-US"/>
+        </w:rPr>
+      </w:pPr>
+      <w:r>
+        <w:rPr>
+          <w:lang w:val="en-US"/>
+        </w:rPr>
+        <w:t xml:space="preserve">1) </w:t>
+      </w:r>
+      <w:r>
+        <w:t>сложение</w:t>
+      </w:r>
+      <w:r>
+        <w:rPr>
+          <w:lang w:val="en-US"/>
+        </w:rPr>
+        <w:t xml:space="preserve"> </w:t>
+      </w:r>
+      <w:proofErr w:type="spellStart"/>
+      <w:r>
+        <w:rPr>
+          <w:lang w:val="en-US"/>
+        </w:rPr>
+        <w:t>определено</w:t>
+      </w:r>
+      <w:proofErr w:type="spellEnd"/>
+      <w:r>
+        <w:rPr>
+          <w:lang w:val="en-US"/>
+        </w:rPr>
+        <w:t xml:space="preserve"> </w:t>
+      </w:r>
+      <w:r>
+        <w:t>только</w:t>
+      </w:r>
+      <w:r>
+        <w:rPr>
+          <w:lang w:val="en-US"/>
+        </w:rPr>
+        <w:t xml:space="preserve"> </w:t>
+      </w:r>
+      <w:proofErr w:type="spellStart"/>
+      <w:r>
+        <w:rPr>
+          <w:lang w:val="en-US"/>
+        </w:rPr>
+        <w:t>int</w:t>
+      </w:r>
+      <w:proofErr w:type="spellEnd"/>
+      <w:r>
+        <w:rPr>
+          <w:lang w:val="en-US"/>
+        </w:rPr>
+        <w:t>\real +</w:t>
+      </w:r>
+      <w:r>
+        <w:rPr>
+          <w:lang w:val="en-US"/>
+        </w:rPr>
+        <w:t xml:space="preserve"> </w:t>
+      </w:r>
+      <w:proofErr w:type="spellStart"/>
+      <w:r>
+        <w:rPr>
+          <w:lang w:val="en-US"/>
+        </w:rPr>
+        <w:t>int</w:t>
+      </w:r>
+      <w:proofErr w:type="spellEnd"/>
+      <w:r>
+        <w:rPr>
+          <w:lang w:val="en-US"/>
+        </w:rPr>
+        <w:t xml:space="preserve">\real </w:t>
+      </w:r>
+      <w:r>
+        <w:t>или</w:t>
+      </w:r>
+      <w:r>
+        <w:rPr>
+          <w:lang w:val="en-US"/>
+        </w:rPr>
+        <w:t xml:space="preserve"> </w:t>
+      </w:r>
+      <w:r>
+        <w:rPr>
+          <w:lang w:val="en-US"/>
+        </w:rPr>
+        <w:t>char\string + char\string</w:t>
+      </w:r>
+    </w:p>
+    <w:p>
+      <w:pPr>
+        <w:ind w:firstLine="708"/>
+      </w:pPr>
+      <w:r>
+        <w:t>2)</w:t>
+      </w:r>
+      <w:r>
+        <w:t xml:space="preserve"> разность</w:t>
+      </w:r>
+      <w:r>
+        <w:t xml:space="preserve">, </w:t>
+      </w:r>
+      <w:r>
+        <w:t xml:space="preserve">умножение, деление определены только для </w:t>
+      </w:r>
+      <w:proofErr w:type="spellStart"/>
+      <w:r>
+        <w:rPr>
+          <w:lang w:val="en-US"/>
+        </w:rPr>
+        <w:t>int</w:t>
+      </w:r>
+      <w:proofErr w:type="spellEnd"/>
+      <w:r>
+        <w:t>\</w:t>
+      </w:r>
+      <w:r>
+        <w:rPr>
+          <w:lang w:val="en-US"/>
+        </w:rPr>
+        <w:t>real</w:t>
+      </w:r>
+    </w:p>
+    <w:p>
+      <w:pPr>
+        <w:ind w:firstLine="708"/>
+      </w:pPr>
+      <w:r>
+        <w:t xml:space="preserve">3) операции </w:t>
+      </w:r>
+      <w:r>
+        <w:rPr>
+          <w:lang w:val="en-US"/>
+        </w:rPr>
+        <w:t>div</w:t>
+      </w:r>
+      <w:r>
+        <w:t xml:space="preserve">, </w:t>
+      </w:r>
+      <w:r>
+        <w:rPr>
+          <w:lang w:val="en-US"/>
+        </w:rPr>
+        <w:t>mod</w:t>
+      </w:r>
+      <w:r>
+        <w:t xml:space="preserve"> </w:t>
+      </w:r>
+      <w:r>
+        <w:t xml:space="preserve">только для </w:t>
+      </w:r>
+      <w:proofErr w:type="spellStart"/>
+      <w:r>
+        <w:rPr>
+          <w:lang w:val="en-US"/>
+        </w:rPr>
+        <w:t>int</w:t>
+      </w:r>
+      <w:proofErr w:type="spellEnd"/>
+    </w:p>
+    <w:p>
+      <w:pPr>
+        <w:ind w:firstLine="708"/>
+      </w:pPr>
+      <w:r>
+        <w:t xml:space="preserve">4) операции </w:t>
+      </w:r>
+      <w:r>
+        <w:rPr>
+          <w:lang w:val="en-US"/>
+        </w:rPr>
+        <w:t>not</w:t>
+      </w:r>
+      <w:r>
+        <w:t xml:space="preserve">, </w:t>
+      </w:r>
+      <w:r>
+        <w:rPr>
+          <w:lang w:val="en-US"/>
+        </w:rPr>
+        <w:t>and</w:t>
+      </w:r>
+      <w:r>
+        <w:t xml:space="preserve">, </w:t>
+      </w:r>
+      <w:r>
+        <w:rPr>
+          <w:lang w:val="en-US"/>
+        </w:rPr>
+        <w:t>or</w:t>
+      </w:r>
+      <w:r>
+        <w:t xml:space="preserve"> </w:t>
+      </w:r>
+      <w:r>
+        <w:t xml:space="preserve">только для </w:t>
+      </w:r>
+      <w:r>
+        <w:rPr>
+          <w:lang w:val="en-US"/>
+        </w:rPr>
+        <w:t>bool</w:t>
+      </w:r>
+    </w:p>
+    <w:p>
+      <w:pPr>
+        <w:ind w:firstLine="708"/>
+      </w:pPr>
+      <w:r>
+        <w:t xml:space="preserve">Помимо этого, нужно проверять соответствие типов при встрече оператора присваивания. В конструкциях </w:t>
+      </w:r>
+      <w:r>
+        <w:rPr>
+          <w:lang w:val="en-US"/>
+        </w:rPr>
+        <w:t>if</w:t>
+      </w:r>
+      <w:r>
+        <w:t xml:space="preserve">, </w:t>
+      </w:r>
+      <w:r>
+        <w:rPr>
+          <w:lang w:val="en-US"/>
+        </w:rPr>
+        <w:t>while</w:t>
+      </w:r>
+      <w:r>
+        <w:t xml:space="preserve"> </w:t>
+      </w:r>
+      <w:r>
+        <w:t xml:space="preserve">условие определяется выражением, значение которого должно быть типа </w:t>
+      </w:r>
+      <w:r>
+        <w:rPr>
+          <w:lang w:val="en-US"/>
+        </w:rPr>
+        <w:t>bool</w:t>
+      </w:r>
+      <w:r>
+        <w:t>.</w:t>
+      </w:r>
+    </w:p>
+    <w:p>
+      <w:pPr>
+        <w:pStyle w:val="2"/>
+      </w:pPr>
+      <w:bookmarkStart w:id="27" w:name="_Toc89962776"/>
+      <w:r>
+        <w:t>Нейтрализация ошибок.</w:t>
+      </w:r>
+      <w:bookmarkEnd w:id="27"/>
+    </w:p>
+    <w:p>
+      <w:r>
+        <w:t>Т.к. из-за семантических ошибок не нарушается работа БНФ, мы продолжаем просматривать их и обнаруживать следующие ошибки. Количество наведённых ошибок при этом будет около нулевым.</w:t>
+      </w:r>
+    </w:p>
+    <w:p>
+      <w:pPr>
+        <w:pStyle w:val="2"/>
+      </w:pPr>
+      <w:bookmarkStart w:id="28" w:name="_Toc89962777"/>
+      <w:r>
+        <w:t>Тесты</w:t>
+      </w:r>
+      <w:bookmarkEnd w:id="28"/>
+    </w:p>
+    <w:p>
+      <w:pPr>
+        <w:ind w:firstLine="708"/>
+      </w:pPr>
+      <w:r>
+        <w:t>Без ошибок:</w:t>
+      </w:r>
+    </w:p>
+    <w:p>
+      <w:pPr>
+        <w:ind w:firstLine="0"/>
+      </w:pPr>
+    </w:p>
+    <w:p>
+      <w:pPr>
+        <w:ind w:firstLine="0"/>
+        <w:rPr>
+          <w:noProof/>
+          <w:lang w:eastAsia="ru-RU"/>
+        </w:rPr>
+      </w:pPr>
+      <w:r>
+        <w:rPr>
+          <w:noProof/>
+          <w:lang w:eastAsia="ru-RU"/>
+        </w:rPr>
+        <w:drawing>
+          <wp:inline distT="0" distB="0" distL="0" distR="0" wp14:anchorId="16B32A85" wp14:editId="7272E91C">
+            <wp:extent cx="1103724" cy="2447925"/>
+            <wp:effectExtent l="0" t="0" r="1270" b="0"/>
+            <wp:docPr id="31" name="Рисунок 31"/>
+            <wp:cNvGraphicFramePr>
+              <a:graphicFrameLocks xmlns:a="http://schemas.openxmlformats.org/drawingml/2006/main" noChangeAspect="1"/>
+            </wp:cNvGraphicFramePr>
+            <a:graphic xmlns:a="http://schemas.openxmlformats.org/drawingml/2006/main">
+              <a:graphicData uri="http://schemas.openxmlformats.org/drawingml/2006/picture">
+                <pic:pic xmlns:pic="http://schemas.openxmlformats.org/drawingml/2006/picture">
+                  <pic:nvPicPr>
+                    <pic:cNvPr id="1" name=""/>
+                    <pic:cNvPicPr/>
+                  </pic:nvPicPr>
+                  <pic:blipFill>
+                    <a:blip r:embed="rId40"/>
+                    <a:stretch>
+                      <a:fillRect/>
+                    </a:stretch>
+                  </pic:blipFill>
+                  <pic:spPr>
+                    <a:xfrm>
+                      <a:off x="0" y="0"/>
+                      <a:ext cx="1124201" cy="2493340"/>
+                    </a:xfrm>
+                    <a:prstGeom prst="rect">
+                      <a:avLst/>
+                    </a:prstGeom>
+                  </pic:spPr>
+                </pic:pic>
+              </a:graphicData>
+            </a:graphic>
+          </wp:inline>
+        </w:drawing>
+      </w:r>
+      <w:r>
+        <w:rPr>
+          <w:noProof/>
+          <w:lang w:eastAsia="ru-RU"/>
+        </w:rPr>
+        <w:t xml:space="preserve"> </w:t>
+      </w:r>
+      <w:r>
+        <w:rPr>
+          <w:noProof/>
+          <w:lang w:eastAsia="ru-RU"/>
+        </w:rPr>
+        <w:drawing>
+          <wp:inline distT="0" distB="0" distL="0" distR="0" wp14:anchorId="3D65CB3C" wp14:editId="0532A494">
+            <wp:extent cx="1257300" cy="2453132"/>
+            <wp:effectExtent l="0" t="0" r="0" b="4445"/>
+            <wp:docPr id="32" name="Рисунок 32"/>
+            <wp:cNvGraphicFramePr>
+              <a:graphicFrameLocks xmlns:a="http://schemas.openxmlformats.org/drawingml/2006/main" noChangeAspect="1"/>
+            </wp:cNvGraphicFramePr>
+            <a:graphic xmlns:a="http://schemas.openxmlformats.org/drawingml/2006/main">
+              <a:graphicData uri="http://schemas.openxmlformats.org/drawingml/2006/picture">
+                <pic:pic xmlns:pic="http://schemas.openxmlformats.org/drawingml/2006/picture">
+                  <pic:nvPicPr>
+                    <pic:cNvPr id="1" name=""/>
+                    <pic:cNvPicPr/>
+                  </pic:nvPicPr>
+                  <pic:blipFill>
+                    <a:blip r:embed="rId41"/>
+                    <a:stretch>
+                      <a:fillRect/>
+                    </a:stretch>
+                  </pic:blipFill>
+                  <pic:spPr>
+                    <a:xfrm>
+                      <a:off x="0" y="0"/>
+                      <a:ext cx="1266303" cy="2470697"/>
+                    </a:xfrm>
+                    <a:prstGeom prst="rect">
+                      <a:avLst/>
+                    </a:prstGeom>
+                  </pic:spPr>
+                </pic:pic>
+              </a:graphicData>
+            </a:graphic>
+          </wp:inline>
+        </w:drawing>
+      </w:r>
+    </w:p>
+    <w:p>
+      <w:pPr>
+        <w:ind w:firstLine="0"/>
+        <w:rPr>
+          <w:noProof/>
+          <w:lang w:eastAsia="ru-RU"/>
+        </w:rPr>
+      </w:pPr>
+      <w:r>
+        <w:rPr>
+          <w:noProof/>
+          <w:lang w:eastAsia="ru-RU"/>
+        </w:rPr>
+        <w:lastRenderedPageBreak/>
+        <w:t>Неописанные и повторно описанные переменные</w:t>
+      </w:r>
+      <w:r>
+        <w:rPr>
+          <w:noProof/>
+          <w:lang w:eastAsia="ru-RU"/>
+        </w:rPr>
+        <w:t>:</w:t>
+      </w:r>
+    </w:p>
+    <w:p>
+      <w:pPr>
+        <w:ind w:firstLine="0"/>
+      </w:pPr>
+      <w:r>
+        <w:rPr>
+          <w:noProof/>
+          <w:lang w:eastAsia="ru-RU"/>
+        </w:rPr>
+        <w:drawing>
+          <wp:inline distT="0" distB="0" distL="0" distR="0" wp14:anchorId="02E064D6" wp14:editId="75891984">
+            <wp:extent cx="2689632" cy="4276725"/>
+            <wp:effectExtent l="0" t="0" r="0" b="0"/>
+            <wp:docPr id="33" name="Рисунок 33"/>
+            <wp:cNvGraphicFramePr>
+              <a:graphicFrameLocks xmlns:a="http://schemas.openxmlformats.org/drawingml/2006/main" noChangeAspect="1"/>
+            </wp:cNvGraphicFramePr>
+            <a:graphic xmlns:a="http://schemas.openxmlformats.org/drawingml/2006/main">
+              <a:graphicData uri="http://schemas.openxmlformats.org/drawingml/2006/picture">
+                <pic:pic xmlns:pic="http://schemas.openxmlformats.org/drawingml/2006/picture">
+                  <pic:nvPicPr>
+                    <pic:cNvPr id="1" name=""/>
+                    <pic:cNvPicPr/>
+                  </pic:nvPicPr>
+                  <pic:blipFill>
+                    <a:blip r:embed="rId42"/>
+                    <a:stretch>
+                      <a:fillRect/>
+                    </a:stretch>
+                  </pic:blipFill>
+                  <pic:spPr>
+                    <a:xfrm>
+                      <a:off x="0" y="0"/>
+                      <a:ext cx="2701557" cy="4295686"/>
+                    </a:xfrm>
+                    <a:prstGeom prst="rect">
+                      <a:avLst/>
+                    </a:prstGeom>
+                  </pic:spPr>
+                </pic:pic>
+              </a:graphicData>
+            </a:graphic>
+          </wp:inline>
+        </w:drawing>
+      </w:r>
+    </w:p>
+    <w:p>
+      <w:pPr>
+        <w:ind w:firstLine="0"/>
+      </w:pPr>
+      <w:r>
+        <w:t>Несоответствие типов:</w:t>
+      </w:r>
+    </w:p>
+    <w:p>
+      <w:pPr>
+        <w:ind w:firstLine="0"/>
+      </w:pPr>
+      <w:r>
+        <w:rPr>
+          <w:noProof/>
+          <w:lang w:eastAsia="ru-RU"/>
+        </w:rPr>
+        <w:drawing>
+          <wp:inline distT="0" distB="0" distL="0" distR="0" wp14:anchorId="27A4CA81" wp14:editId="77F9707B">
+            <wp:extent cx="4591050" cy="3762375"/>
+            <wp:effectExtent l="0" t="0" r="0" b="9525"/>
+            <wp:docPr id="34" name="Рисунок 34"/>
+            <wp:cNvGraphicFramePr>
+              <a:graphicFrameLocks xmlns:a="http://schemas.openxmlformats.org/drawingml/2006/main" noChangeAspect="1"/>
+            </wp:cNvGraphicFramePr>
+            <a:graphic xmlns:a="http://schemas.openxmlformats.org/drawingml/2006/main">
+              <a:graphicData uri="http://schemas.openxmlformats.org/drawingml/2006/picture">
+                <pic:pic xmlns:pic="http://schemas.openxmlformats.org/drawingml/2006/picture">
+                  <pic:nvPicPr>
+                    <pic:cNvPr id="1" name=""/>
+                    <pic:cNvPicPr/>
+                  </pic:nvPicPr>
+                  <pic:blipFill>
+                    <a:blip r:embed="rId43"/>
+                    <a:stretch>
+                      <a:fillRect/>
+                    </a:stretch>
+                  </pic:blipFill>
+                  <pic:spPr>
+                    <a:xfrm>
+                      <a:off x="0" y="0"/>
+                      <a:ext cx="4591050" cy="3762375"/>
+                    </a:xfrm>
+                    <a:prstGeom prst="rect">
+                      <a:avLst/>
+                    </a:prstGeom>
+                  </pic:spPr>
+                </pic:pic>
+              </a:graphicData>
+            </a:graphic>
+          </wp:inline>
+        </w:drawing>
+      </w:r>
+    </w:p>
+    <w:p>
+      <w:pPr>
+        <w:ind w:firstLine="0"/>
+      </w:pPr>
+    </w:p>
+    <w:p>
+      <w:pPr>
+        <w:ind w:firstLine="0"/>
+        <w:rPr>
+          <w:lang w:val="en-US"/>
+        </w:rPr>
+      </w:pPr>
+      <w:r>
+        <w:lastRenderedPageBreak/>
+        <w:t xml:space="preserve">Операторы </w:t>
+      </w:r>
+      <w:r>
+        <w:rPr>
+          <w:lang w:val="en-US"/>
+        </w:rPr>
+        <w:t>if, while:</w:t>
+      </w:r>
+    </w:p>
+    <w:p>
+      <w:pPr>
+        <w:ind w:firstLine="0"/>
+        <w:rPr>
+          <w:lang w:val="en-US"/>
+        </w:rPr>
+      </w:pPr>
+      <w:r>
+        <w:rPr>
+          <w:noProof/>
+          <w:lang w:eastAsia="ru-RU"/>
+        </w:rPr>
+        <w:drawing>
+          <wp:inline distT="0" distB="0" distL="0" distR="0" wp14:anchorId="375D12AC" wp14:editId="08A23138">
+            <wp:extent cx="3886200" cy="4352925"/>
+            <wp:effectExtent l="0" t="0" r="0" b="9525"/>
+            <wp:docPr id="35" name="Рисунок 35"/>
+            <wp:cNvGraphicFramePr>
+              <a:graphicFrameLocks xmlns:a="http://schemas.openxmlformats.org/drawingml/2006/main" noChangeAspect="1"/>
+            </wp:cNvGraphicFramePr>
+            <a:graphic xmlns:a="http://schemas.openxmlformats.org/drawingml/2006/main">
+              <a:graphicData uri="http://schemas.openxmlformats.org/drawingml/2006/picture">
+                <pic:pic xmlns:pic="http://schemas.openxmlformats.org/drawingml/2006/picture">
+                  <pic:nvPicPr>
+                    <pic:cNvPr id="1" name=""/>
+                    <pic:cNvPicPr/>
+                  </pic:nvPicPr>
+                  <pic:blipFill>
+                    <a:blip r:embed="rId44"/>
+                    <a:stretch>
+                      <a:fillRect/>
+                    </a:stretch>
+                  </pic:blipFill>
+                  <pic:spPr>
+                    <a:xfrm>
+                      <a:off x="0" y="0"/>
+                      <a:ext cx="3886200" cy="4352925"/>
+                    </a:xfrm>
+                    <a:prstGeom prst="rect">
+                      <a:avLst/>
+                    </a:prstGeom>
+                  </pic:spPr>
+                </pic:pic>
+              </a:graphicData>
+            </a:graphic>
+          </wp:inline>
+        </w:drawing>
+      </w:r>
+    </w:p>
+    <w:p>
+      <w:pPr>
+        <w:pStyle w:val="1"/>
+        <w:jc w:val="center"/>
+        <w:rPr>
+          <w:lang w:val="en-US"/>
+        </w:rPr>
+      </w:pPr>
+      <w:r>
+        <w:t xml:space="preserve">Добавление </w:t>
+      </w:r>
+      <w:proofErr w:type="spellStart"/>
+      <w:proofErr w:type="gramStart"/>
+      <w:r>
+        <w:rPr>
+          <w:lang w:val="en-US"/>
+        </w:rPr>
+        <w:t>writeln</w:t>
+      </w:r>
+      <w:proofErr w:type="spellEnd"/>
+      <w:r>
+        <w:rPr>
+          <w:lang w:val="en-US"/>
+        </w:rPr>
+        <w:t>(</w:t>
+      </w:r>
+      <w:proofErr w:type="gramEnd"/>
+      <w:r>
+        <w:rPr>
+          <w:lang w:val="en-US"/>
+        </w:rPr>
+        <w:t>)</w:t>
+      </w:r>
+    </w:p>
+    <w:p>
+      <w:pPr>
+        <w:rPr>
+          <w:lang w:val="en-US"/>
+        </w:rPr>
+      </w:pPr>
+      <w:r>
+        <w:t xml:space="preserve">Для добавления оператора </w:t>
+      </w:r>
+      <w:proofErr w:type="spellStart"/>
+      <w:r>
+        <w:rPr>
+          <w:lang w:val="en-US"/>
+        </w:rPr>
+        <w:t>writeln</w:t>
+      </w:r>
+      <w:proofErr w:type="spellEnd"/>
+      <w:r>
+        <w:t xml:space="preserve"> добавим новый тип доступного оператора в </w:t>
+      </w:r>
+      <w:proofErr w:type="spellStart"/>
+      <w:r>
+        <w:t>EOperator</w:t>
+      </w:r>
+      <w:proofErr w:type="spellEnd"/>
+      <w:r>
+        <w:t xml:space="preserve">, добавим новый тип доступного </w:t>
+      </w:r>
+      <w:proofErr w:type="spellStart"/>
+      <w:r>
+        <w:t>токена</w:t>
+      </w:r>
+      <w:proofErr w:type="spellEnd"/>
+      <w:r>
+        <w:t xml:space="preserve"> в лексический анализатор и изменим следующие БНФ:</w:t>
+      </w:r>
+    </w:p>
+    <w:p>
+      <w:pPr>
+        <w:pStyle w:val="af"/>
+        <w:numPr>
+          <w:ilvl w:val="0"/>
+          <w:numId w:val="4"/>
+        </w:numPr>
+      </w:pPr>
+      <w:r>
+        <w:rPr>
+          <w:lang w:val="en-US"/>
+        </w:rPr>
+        <w:t>&lt;</w:t>
+      </w:r>
+      <w:proofErr w:type="spellStart"/>
+      <w:r>
+        <w:rPr>
+          <w:lang w:val="en-US"/>
+        </w:rPr>
+        <w:t>оператор</w:t>
+      </w:r>
+      <w:proofErr w:type="spellEnd"/>
+      <w:r>
+        <w:rPr>
+          <w:lang w:val="en-US"/>
+        </w:rPr>
+        <w:t xml:space="preserve"> </w:t>
+      </w:r>
+      <w:proofErr w:type="spellStart"/>
+      <w:r>
+        <w:rPr>
+          <w:lang w:val="en-US"/>
+        </w:rPr>
+        <w:t>вывода</w:t>
+      </w:r>
+      <w:proofErr w:type="spellEnd"/>
+      <w:proofErr w:type="gramStart"/>
+      <w:r>
+        <w:rPr>
+          <w:lang w:val="en-US"/>
+        </w:rPr>
+        <w:t>&gt;::</w:t>
+      </w:r>
+      <w:proofErr w:type="gramEnd"/>
+      <w:r>
+        <w:rPr>
+          <w:lang w:val="en-US"/>
+        </w:rPr>
+        <w:t xml:space="preserve">= </w:t>
+      </w:r>
+      <w:proofErr w:type="spellStart"/>
+      <w:r>
+        <w:rPr>
+          <w:b/>
+          <w:lang w:val="en-US"/>
+        </w:rPr>
+        <w:t>writeln</w:t>
+      </w:r>
+      <w:proofErr w:type="spellEnd"/>
+      <w:r>
+        <w:rPr>
+          <w:b/>
+          <w:lang w:val="en-US"/>
+        </w:rPr>
+        <w:t xml:space="preserve"> </w:t>
+      </w:r>
+      <w:r>
+        <w:rPr>
+          <w:lang w:val="en-US"/>
+        </w:rPr>
+        <w:t>(&lt;</w:t>
+      </w:r>
+      <w:r>
+        <w:t>переменная</w:t>
+      </w:r>
+      <w:r>
+        <w:rPr>
+          <w:lang w:val="en-US"/>
+        </w:rPr>
+        <w:t>&gt;)</w:t>
+      </w:r>
+    </w:p>
+    <w:p>
+      <w:pPr>
+        <w:pStyle w:val="af"/>
+        <w:numPr>
+          <w:ilvl w:val="0"/>
+          <w:numId w:val="4"/>
+        </w:numPr>
+      </w:pPr>
+      <w:r>
+        <w:t>&lt;простой оператор</w:t>
+      </w:r>
+      <w:proofErr w:type="gramStart"/>
+      <w:r>
+        <w:t>&gt;::</w:t>
+      </w:r>
+      <w:proofErr w:type="gramEnd"/>
+      <w:r>
+        <w:t>=&lt;оператор присваивания&gt;|&lt;пустой оператор&gt;|&lt;</w:t>
+      </w:r>
+      <w:r>
+        <w:t>оператор вывода</w:t>
+      </w:r>
+      <w:r>
+        <w:t>&gt;</w:t>
+      </w:r>
+    </w:p>
+    <w:p>
+      <w:pPr>
+        <w:pStyle w:val="af"/>
+        <w:ind w:left="1069" w:firstLine="0"/>
+        <w:jc w:val="center"/>
+        <w:outlineLvl w:val="0"/>
+        <w:rPr>
+          <w:b/>
+        </w:rPr>
+      </w:pPr>
+      <w:r>
+        <w:rPr>
+          <w:b/>
+        </w:rPr>
+        <w:t>Генерация кода</w:t>
+      </w:r>
+      <w:bookmarkStart w:id="29" w:name="_GoBack"/>
+      <w:bookmarkEnd w:id="29"/>
+    </w:p>
+    <w:p>
+      <w:pPr>
+        <w:pStyle w:val="af"/>
+        <w:ind w:left="1069" w:firstLine="0"/>
+      </w:pPr>
     </w:p>
     <w:sectPr>
       <w:pgSz w:w="11906" w:h="16838"/>
@@ -5189,7 +6909,7 @@
           <w:rPr>
             <w:noProof/>
           </w:rPr>
-          <w:t>11</w:t>
+          <w:t>17</w:t>
         </w:r>
         <w:r>
           <w:fldChar w:fldCharType="end"/>
@@ -5456,11 +7176,195 @@
       </w:rPr>
     </w:lvl>
   </w:abstractNum>
+  <w:abstractNum w:abstractNumId="2" w15:restartNumberingAfterBreak="0">
+    <w:nsid w:val="5C0855B9"/>
+    <w:multiLevelType w:val="hybridMultilevel"/>
+    <w:tmpl w:val="8E30731A"/>
+    <w:lvl w:ilvl="0" w:tplc="B844B080">
+      <w:start w:val="1"/>
+      <w:numFmt w:val="decimal"/>
+      <w:lvlText w:val="%1)"/>
+      <w:lvlJc w:val="left"/>
+      <w:pPr>
+        <w:ind w:left="1069" w:hanging="360"/>
+      </w:pPr>
+      <w:rPr>
+        <w:rFonts w:hint="default"/>
+      </w:rPr>
+    </w:lvl>
+    <w:lvl w:ilvl="1" w:tplc="04190019" w:tentative="1">
+      <w:start w:val="1"/>
+      <w:numFmt w:val="lowerLetter"/>
+      <w:lvlText w:val="%2."/>
+      <w:lvlJc w:val="left"/>
+      <w:pPr>
+        <w:ind w:left="1789" w:hanging="360"/>
+      </w:pPr>
+    </w:lvl>
+    <w:lvl w:ilvl="2" w:tplc="0419001B" w:tentative="1">
+      <w:start w:val="1"/>
+      <w:numFmt w:val="lowerRoman"/>
+      <w:lvlText w:val="%3."/>
+      <w:lvlJc w:val="right"/>
+      <w:pPr>
+        <w:ind w:left="2509" w:hanging="180"/>
+      </w:pPr>
+    </w:lvl>
+    <w:lvl w:ilvl="3" w:tplc="0419000F" w:tentative="1">
+      <w:start w:val="1"/>
+      <w:numFmt w:val="decimal"/>
+      <w:lvlText w:val="%4."/>
+      <w:lvlJc w:val="left"/>
+      <w:pPr>
+        <w:ind w:left="3229" w:hanging="360"/>
+      </w:pPr>
+    </w:lvl>
+    <w:lvl w:ilvl="4" w:tplc="04190019" w:tentative="1">
+      <w:start w:val="1"/>
+      <w:numFmt w:val="lowerLetter"/>
+      <w:lvlText w:val="%5."/>
+      <w:lvlJc w:val="left"/>
+      <w:pPr>
+        <w:ind w:left="3949" w:hanging="360"/>
+      </w:pPr>
+    </w:lvl>
+    <w:lvl w:ilvl="5" w:tplc="0419001B" w:tentative="1">
+      <w:start w:val="1"/>
+      <w:numFmt w:val="lowerRoman"/>
+      <w:lvlText w:val="%6."/>
+      <w:lvlJc w:val="right"/>
+      <w:pPr>
+        <w:ind w:left="4669" w:hanging="180"/>
+      </w:pPr>
+    </w:lvl>
+    <w:lvl w:ilvl="6" w:tplc="0419000F" w:tentative="1">
+      <w:start w:val="1"/>
+      <w:numFmt w:val="decimal"/>
+      <w:lvlText w:val="%7."/>
+      <w:lvlJc w:val="left"/>
+      <w:pPr>
+        <w:ind w:left="5389" w:hanging="360"/>
+      </w:pPr>
+    </w:lvl>
+    <w:lvl w:ilvl="7" w:tplc="04190019" w:tentative="1">
+      <w:start w:val="1"/>
+      <w:numFmt w:val="lowerLetter"/>
+      <w:lvlText w:val="%8."/>
+      <w:lvlJc w:val="left"/>
+      <w:pPr>
+        <w:ind w:left="6109" w:hanging="360"/>
+      </w:pPr>
+    </w:lvl>
+    <w:lvl w:ilvl="8" w:tplc="0419001B" w:tentative="1">
+      <w:start w:val="1"/>
+      <w:numFmt w:val="lowerRoman"/>
+      <w:lvlText w:val="%9."/>
+      <w:lvlJc w:val="right"/>
+      <w:pPr>
+        <w:ind w:left="6829" w:hanging="180"/>
+      </w:pPr>
+    </w:lvl>
+  </w:abstractNum>
+  <w:abstractNum w:abstractNumId="3" w15:restartNumberingAfterBreak="0">
+    <w:nsid w:val="63976EA8"/>
+    <w:multiLevelType w:val="hybridMultilevel"/>
+    <w:tmpl w:val="639A6CA8"/>
+    <w:lvl w:ilvl="0" w:tplc="3EB075F2">
+      <w:start w:val="1"/>
+      <w:numFmt w:val="decimal"/>
+      <w:lvlText w:val="%1)"/>
+      <w:lvlJc w:val="left"/>
+      <w:pPr>
+        <w:ind w:left="1069" w:hanging="360"/>
+      </w:pPr>
+      <w:rPr>
+        <w:rFonts w:hint="default"/>
+      </w:rPr>
+    </w:lvl>
+    <w:lvl w:ilvl="1" w:tplc="04190019" w:tentative="1">
+      <w:start w:val="1"/>
+      <w:numFmt w:val="lowerLetter"/>
+      <w:lvlText w:val="%2."/>
+      <w:lvlJc w:val="left"/>
+      <w:pPr>
+        <w:ind w:left="1789" w:hanging="360"/>
+      </w:pPr>
+    </w:lvl>
+    <w:lvl w:ilvl="2" w:tplc="0419001B" w:tentative="1">
+      <w:start w:val="1"/>
+      <w:numFmt w:val="lowerRoman"/>
+      <w:lvlText w:val="%3."/>
+      <w:lvlJc w:val="right"/>
+      <w:pPr>
+        <w:ind w:left="2509" w:hanging="180"/>
+      </w:pPr>
+    </w:lvl>
+    <w:lvl w:ilvl="3" w:tplc="0419000F" w:tentative="1">
+      <w:start w:val="1"/>
+      <w:numFmt w:val="decimal"/>
+      <w:lvlText w:val="%4."/>
+      <w:lvlJc w:val="left"/>
+      <w:pPr>
+        <w:ind w:left="3229" w:hanging="360"/>
+      </w:pPr>
+    </w:lvl>
+    <w:lvl w:ilvl="4" w:tplc="04190019" w:tentative="1">
+      <w:start w:val="1"/>
+      <w:numFmt w:val="lowerLetter"/>
+      <w:lvlText w:val="%5."/>
+      <w:lvlJc w:val="left"/>
+      <w:pPr>
+        <w:ind w:left="3949" w:hanging="360"/>
+      </w:pPr>
+    </w:lvl>
+    <w:lvl w:ilvl="5" w:tplc="0419001B" w:tentative="1">
+      <w:start w:val="1"/>
+      <w:numFmt w:val="lowerRoman"/>
+      <w:lvlText w:val="%6."/>
+      <w:lvlJc w:val="right"/>
+      <w:pPr>
+        <w:ind w:left="4669" w:hanging="180"/>
+      </w:pPr>
+    </w:lvl>
+    <w:lvl w:ilvl="6" w:tplc="0419000F" w:tentative="1">
+      <w:start w:val="1"/>
+      <w:numFmt w:val="decimal"/>
+      <w:lvlText w:val="%7."/>
+      <w:lvlJc w:val="left"/>
+      <w:pPr>
+        <w:ind w:left="5389" w:hanging="360"/>
+      </w:pPr>
+    </w:lvl>
+    <w:lvl w:ilvl="7" w:tplc="04190019" w:tentative="1">
+      <w:start w:val="1"/>
+      <w:numFmt w:val="lowerLetter"/>
+      <w:lvlText w:val="%8."/>
+      <w:lvlJc w:val="left"/>
+      <w:pPr>
+        <w:ind w:left="6109" w:hanging="360"/>
+      </w:pPr>
+    </w:lvl>
+    <w:lvl w:ilvl="8" w:tplc="0419001B" w:tentative="1">
+      <w:start w:val="1"/>
+      <w:numFmt w:val="lowerRoman"/>
+      <w:lvlText w:val="%9."/>
+      <w:lvlJc w:val="right"/>
+      <w:pPr>
+        <w:ind w:left="6829" w:hanging="180"/>
+      </w:pPr>
+    </w:lvl>
+  </w:abstractNum>
   <w:num w:numId="1">
     <w:abstractNumId w:val="1"/>
   </w:num>
   <w:num w:numId="2">
     <w:abstractNumId w:val="0"/>
+  </w:num>
+  <w:num w:numId="3">
+    <w:abstractNumId w:val="2"/>
+  </w:num>
+  <w:num w:numId="4">
+    <w:abstractNumId w:val="3"/>
   </w:num>
 </w:numbering>
 </file>
@@ -6230,6 +8134,17 @@
       <w:ind w:left="480"/>
     </w:pPr>
   </w:style>
+  <w:style w:type="paragraph" w:styleId="af">
+    <w:name w:val="List Paragraph"/>
+    <w:basedOn w:val="a"/>
+    <w:uiPriority w:val="34"/>
+    <w:qFormat/>
+    <w:rsid w:val="00B152B2"/>
+    <w:pPr>
+      <w:ind w:left="720"/>
+      <w:contextualSpacing/>
+    </w:pPr>
+  </w:style>
 </w:styles>
 </file>
 
@@ -6499,7 +8414,7 @@
 </file>
 
 <file path=customXml/itemProps1.xml><?xml version="1.0" encoding="utf-8"?>
-<ds:datastoreItem xmlns:ds="http://schemas.openxmlformats.org/officeDocument/2006/customXml" ds:itemID="{37DD1B8F-35D0-497D-8940-0E9DEE6A1B4B}">
+<ds:datastoreItem xmlns:ds="http://schemas.openxmlformats.org/officeDocument/2006/customXml" ds:itemID="{8810FABD-711A-4D5F-8F62-291438F7D678}">
   <ds:schemaRefs>
     <ds:schemaRef ds:uri="http://schemas.openxmlformats.org/officeDocument/2006/bibliography"/>
   </ds:schemaRefs>

</xml_diff>